<commit_message>
Documentacion: Diagrama de flujo añadido
</commit_message>
<xml_diff>
--- a/Generalidades de solucion/Documentacion.docx
+++ b/Generalidades de solucion/Documentacion.docx
@@ -442,61 +442,7 @@
           <w:szCs w:val="24"/>
           <w:lang w:val="es-MX"/>
         </w:rPr>
-        <w:t xml:space="preserve">es entregado en forma de un archivo de  texto plano, mensaje  producto de una serie de pasos de compresión y desplazamiento de bits, el mensaje encriptado y comprimido se compone de letras alfabéticas mayúsculas, minúsculas y de números de cero al nueve. El mensaje primero fue comprimido usando alguno de estos dos métodos LRE o LZ78 posterior a comprimir el mensaje se encripto </w:t>
-      </w:r>
-      <w:r>
-        <w:rPr>
-          <w:rFonts w:ascii="Times New Roman" w:hAnsi="Times New Roman" w:cs="Times New Roman"/>
-          <w:sz w:val="24"/>
-          <w:szCs w:val="24"/>
-          <w:lang w:val="es-MX"/>
-        </w:rPr>
-        <w:t xml:space="preserve">aplicando una </w:t>
-      </w:r>
-      <w:r>
-        <w:rPr>
-          <w:rFonts w:ascii="Times New Roman" w:hAnsi="Times New Roman" w:cs="Times New Roman"/>
-          <w:sz w:val="24"/>
-          <w:szCs w:val="24"/>
-          <w:lang w:val="es-MX"/>
-        </w:rPr>
-        <w:t>máscara</w:t>
-      </w:r>
-      <w:r>
-        <w:rPr>
-          <w:rFonts w:ascii="Times New Roman" w:hAnsi="Times New Roman" w:cs="Times New Roman"/>
-          <w:sz w:val="24"/>
-          <w:szCs w:val="24"/>
-          <w:lang w:val="es-MX"/>
-        </w:rPr>
-        <w:t xml:space="preserve"> </w:t>
-      </w:r>
-      <w:r>
-        <w:rPr>
-          <w:rFonts w:ascii="Times New Roman" w:hAnsi="Times New Roman" w:cs="Times New Roman"/>
-          <w:sz w:val="24"/>
-          <w:szCs w:val="24"/>
-          <w:lang w:val="es-MX"/>
-        </w:rPr>
-        <w:t xml:space="preserve"> de un byte </w:t>
-      </w:r>
-      <w:r>
-        <w:rPr>
-          <w:rFonts w:ascii="Times New Roman" w:hAnsi="Times New Roman" w:cs="Times New Roman"/>
-          <w:sz w:val="24"/>
-          <w:szCs w:val="24"/>
-          <w:lang w:val="es-MX"/>
-        </w:rPr>
-        <w:t>desconocida denominada como K</w:t>
-      </w:r>
-      <w:r>
-        <w:rPr>
-          <w:rFonts w:ascii="Times New Roman" w:hAnsi="Times New Roman" w:cs="Times New Roman"/>
-          <w:sz w:val="24"/>
-          <w:szCs w:val="24"/>
-          <w:lang w:val="es-MX"/>
-        </w:rPr>
-        <w:t xml:space="preserve">, posterior a eso se camuflo </w:t>
+        <w:t xml:space="preserve">es entregado en forma de un archivo de  texto plano, mensaje  producto de una serie de pasos de compresión y desplazamiento de bits, el mensaje encriptado y comprimido se compone de letras alfabéticas mayúsculas, minúsculas y de números de cero al nueve. El mensaje primero fue comprimido usando alguno de estos dos métodos LRE o LZ78 posterior a comprimir el mensaje se encripto aplicando una máscara  de un byte desconocida denominada como K, posterior a eso se camuflo </w:t>
       </w:r>
       <w:proofErr w:type="spellStart"/>
       <w:r>
@@ -516,25 +462,7 @@
           <w:szCs w:val="24"/>
           <w:lang w:val="es-MX"/>
         </w:rPr>
-        <w:t xml:space="preserve"> mas el mensaje</w:t>
-      </w:r>
-      <w:r>
-        <w:rPr>
-          <w:rFonts w:ascii="Times New Roman" w:hAnsi="Times New Roman" w:cs="Times New Roman"/>
-          <w:sz w:val="24"/>
-          <w:szCs w:val="24"/>
-          <w:lang w:val="es-MX"/>
-        </w:rPr>
-        <w:t xml:space="preserve"> </w:t>
-      </w:r>
-      <w:r>
-        <w:rPr>
-          <w:rFonts w:ascii="Times New Roman" w:hAnsi="Times New Roman" w:cs="Times New Roman"/>
-          <w:sz w:val="24"/>
-          <w:szCs w:val="24"/>
-          <w:lang w:val="es-MX"/>
-        </w:rPr>
-        <w:t xml:space="preserve">usando desplazamiento de bits a la </w:t>
+        <w:t xml:space="preserve"> mas el mensaje usando desplazamiento de bits a la </w:t>
       </w:r>
       <w:r>
         <w:rPr>
@@ -5492,9 +5420,11 @@
     <w:p>
       <w:pPr>
         <w:ind w:left="360"/>
-        <w:jc w:val="both"/>
-        <w:rPr>
-          <w:rFonts w:ascii="Times New Roman" w:hAnsi="Times New Roman" w:cs="Times New Roman"/>
+        <w:jc w:val="center"/>
+        <w:rPr>
+          <w:rFonts w:ascii="Times New Roman" w:hAnsi="Times New Roman" w:cs="Times New Roman"/>
+          <w:b/>
+          <w:bCs/>
           <w:sz w:val="24"/>
           <w:szCs w:val="24"/>
           <w:lang w:val="es-MX"/>
@@ -5503,15 +5433,3209 @@
     </w:p>
     <w:p>
       <w:pPr>
-        <w:ind w:left="708" w:hanging="348"/>
-        <w:jc w:val="both"/>
-        <w:rPr>
-          <w:rFonts w:ascii="Times New Roman" w:hAnsi="Times New Roman" w:cs="Times New Roman"/>
-          <w:sz w:val="24"/>
-          <w:szCs w:val="24"/>
-          <w:lang w:val="es-MX"/>
-        </w:rPr>
-      </w:pPr>
+        <w:rPr>
+          <w:rFonts w:ascii="Times New Roman" w:hAnsi="Times New Roman" w:cs="Times New Roman"/>
+          <w:b/>
+          <w:bCs/>
+          <w:sz w:val="24"/>
+          <w:szCs w:val="24"/>
+          <w:lang w:val="es-MX"/>
+        </w:rPr>
+      </w:pPr>
+      <w:r>
+        <w:rPr>
+          <w:rFonts w:ascii="Times New Roman" w:hAnsi="Times New Roman" w:cs="Times New Roman"/>
+          <w:b/>
+          <w:bCs/>
+          <w:sz w:val="24"/>
+          <w:szCs w:val="24"/>
+          <w:lang w:val="es-MX"/>
+        </w:rPr>
+        <w:br w:type="page"/>
+      </w:r>
+    </w:p>
+    <w:p>
+      <w:pPr>
+        <w:ind w:left="360"/>
+        <w:jc w:val="center"/>
+        <w:rPr>
+          <w:rFonts w:ascii="Times New Roman" w:hAnsi="Times New Roman" w:cs="Times New Roman"/>
+          <w:b/>
+          <w:bCs/>
+          <w:sz w:val="24"/>
+          <w:szCs w:val="24"/>
+          <w:lang w:val="es-MX"/>
+        </w:rPr>
+      </w:pPr>
+    </w:p>
+    <w:p>
+      <w:pPr>
+        <w:jc w:val="center"/>
+        <w:rPr>
+          <w:rFonts w:ascii="Times New Roman" w:hAnsi="Times New Roman" w:cs="Times New Roman"/>
+          <w:b/>
+          <w:bCs/>
+          <w:sz w:val="24"/>
+          <w:szCs w:val="24"/>
+          <w:lang w:val="es-MX"/>
+        </w:rPr>
+      </w:pPr>
+      <w:r>
+        <w:rPr>
+          <w:rFonts w:ascii="Times New Roman" w:hAnsi="Times New Roman" w:cs="Times New Roman"/>
+          <w:b/>
+          <w:bCs/>
+          <w:sz w:val="24"/>
+          <w:szCs w:val="24"/>
+          <w:lang w:val="es-MX"/>
+        </w:rPr>
+        <w:t>Diagrama de flujo</w:t>
+      </w:r>
+    </w:p>
+    <w:p>
+      <w:pPr>
+        <w:jc w:val="center"/>
+        <w:rPr>
+          <w:rFonts w:ascii="Times New Roman" w:hAnsi="Times New Roman" w:cs="Times New Roman"/>
+          <w:b/>
+          <w:bCs/>
+          <w:sz w:val="24"/>
+          <w:szCs w:val="24"/>
+          <w:lang w:val="es-MX"/>
+        </w:rPr>
+      </w:pPr>
+      <w:r>
+        <w:rPr>
+          <w:rFonts w:ascii="Times New Roman" w:hAnsi="Times New Roman" w:cs="Times New Roman"/>
+          <w:b/>
+          <w:bCs/>
+          <w:noProof/>
+          <w:sz w:val="24"/>
+          <w:szCs w:val="24"/>
+          <w:lang w:val="es-MX"/>
+        </w:rPr>
+        <mc:AlternateContent>
+          <mc:Choice Requires="wps">
+            <w:drawing>
+              <wp:anchor distT="0" distB="0" distL="114300" distR="114300" simplePos="0" relativeHeight="251694080" behindDoc="0" locked="0" layoutInCell="1" allowOverlap="1" wp14:anchorId="43918B9D" wp14:editId="28E7E2AE">
+                <wp:simplePos x="0" y="0"/>
+                <wp:positionH relativeFrom="margin">
+                  <wp:align>center</wp:align>
+                </wp:positionH>
+                <wp:positionV relativeFrom="paragraph">
+                  <wp:posOffset>7620</wp:posOffset>
+                </wp:positionV>
+                <wp:extent cx="752168" cy="353961"/>
+                <wp:effectExtent l="0" t="0" r="10160" b="27305"/>
+                <wp:wrapNone/>
+                <wp:docPr id="2068513449" name="Elipse 35"/>
+                <wp:cNvGraphicFramePr/>
+                <a:graphic xmlns:a="http://schemas.openxmlformats.org/drawingml/2006/main">
+                  <a:graphicData uri="http://schemas.microsoft.com/office/word/2010/wordprocessingShape">
+                    <wps:wsp>
+                      <wps:cNvSpPr/>
+                      <wps:spPr>
+                        <a:xfrm>
+                          <a:off x="0" y="0"/>
+                          <a:ext cx="752168" cy="353961"/>
+                        </a:xfrm>
+                        <a:prstGeom prst="ellipse">
+                          <a:avLst/>
+                        </a:prstGeom>
+                      </wps:spPr>
+                      <wps:style>
+                        <a:lnRef idx="2">
+                          <a:schemeClr val="accent1">
+                            <a:shade val="15000"/>
+                          </a:schemeClr>
+                        </a:lnRef>
+                        <a:fillRef idx="1">
+                          <a:schemeClr val="accent1"/>
+                        </a:fillRef>
+                        <a:effectRef idx="0">
+                          <a:schemeClr val="accent1"/>
+                        </a:effectRef>
+                        <a:fontRef idx="minor">
+                          <a:schemeClr val="lt1"/>
+                        </a:fontRef>
+                      </wps:style>
+                      <wps:txbx>
+                        <w:txbxContent>
+                          <w:p>
+                            <w:pPr>
+                              <w:jc w:val="center"/>
+                            </w:pPr>
+                            <w:r>
+                              <w:t>Inicio</w:t>
+                            </w:r>
+                          </w:p>
+                          <w:p>
+                            <w:pPr>
+                              <w:jc w:val="center"/>
+                            </w:pPr>
+                          </w:p>
+                        </w:txbxContent>
+                      </wps:txbx>
+                      <wps:bodyPr rot="0" spcFirstLastPara="0" vertOverflow="overflow" horzOverflow="overflow" vert="horz" wrap="square" lIns="91440" tIns="45720" rIns="91440" bIns="45720" numCol="1" spcCol="0" rtlCol="0" fromWordArt="0" anchor="ctr" anchorCtr="0" forceAA="0" compatLnSpc="1">
+                        <a:prstTxWarp prst="textNoShape">
+                          <a:avLst/>
+                        </a:prstTxWarp>
+                        <a:noAutofit/>
+                      </wps:bodyPr>
+                    </wps:wsp>
+                  </a:graphicData>
+                </a:graphic>
+                <wp14:sizeRelH relativeFrom="margin">
+                  <wp14:pctWidth>0</wp14:pctWidth>
+                </wp14:sizeRelH>
+                <wp14:sizeRelV relativeFrom="margin">
+                  <wp14:pctHeight>0</wp14:pctHeight>
+                </wp14:sizeRelV>
+              </wp:anchor>
+            </w:drawing>
+          </mc:Choice>
+          <mc:Fallback>
+            <w:pict>
+              <v:oval w14:anchorId="43918B9D" id="Elipse 35" o:spid="_x0000_s1046" style="position:absolute;left:0;text-align:left;margin-left:0;margin-top:.6pt;width:59.25pt;height:27.85pt;z-index:251694080;visibility:visible;mso-wrap-style:square;mso-width-percent:0;mso-height-percent:0;mso-wrap-distance-left:9pt;mso-wrap-distance-top:0;mso-wrap-distance-right:9pt;mso-wrap-distance-bottom:0;mso-position-horizontal:center;mso-position-horizontal-relative:margin;mso-position-vertical:absolute;mso-position-vertical-relative:text;mso-width-percent:0;mso-height-percent:0;mso-width-relative:margin;mso-height-relative:margin;v-text-anchor:middle" o:gfxdata="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" fillcolor="#156082 [3204]" strokecolor="#030e13 [484]" strokeweight="1pt">
+                <v:stroke joinstyle="miter"/>
+                <v:textbox>
+                  <w:txbxContent>
+                    <w:p>
+                      <w:pPr>
+                        <w:jc w:val="center"/>
+                      </w:pPr>
+                      <w:r>
+                        <w:t>Inicio</w:t>
+                      </w:r>
+                    </w:p>
+                    <w:p>
+                      <w:pPr>
+                        <w:jc w:val="center"/>
+                      </w:pPr>
+                    </w:p>
+                  </w:txbxContent>
+                </v:textbox>
+                <w10:wrap anchorx="margin"/>
+              </v:oval>
+            </w:pict>
+          </mc:Fallback>
+        </mc:AlternateContent>
+      </w:r>
+    </w:p>
+    <w:p>
+      <w:pPr>
+        <w:ind w:left="360"/>
+        <w:jc w:val="center"/>
+        <w:rPr>
+          <w:rFonts w:ascii="Times New Roman" w:hAnsi="Times New Roman" w:cs="Times New Roman"/>
+          <w:b/>
+          <w:bCs/>
+          <w:sz w:val="24"/>
+          <w:szCs w:val="24"/>
+          <w:lang w:val="es-MX"/>
+        </w:rPr>
+      </w:pPr>
+      <w:r>
+        <w:rPr>
+          <w:rFonts w:ascii="Times New Roman" w:hAnsi="Times New Roman" w:cs="Times New Roman"/>
+          <w:b/>
+          <w:bCs/>
+          <w:noProof/>
+          <w:sz w:val="24"/>
+          <w:szCs w:val="24"/>
+          <w:lang w:val="es-MX"/>
+        </w:rPr>
+        <mc:AlternateContent>
+          <mc:Choice Requires="wps">
+            <w:drawing>
+              <wp:anchor distT="0" distB="0" distL="114300" distR="114300" simplePos="0" relativeHeight="251701248" behindDoc="0" locked="0" layoutInCell="1" allowOverlap="1" wp14:anchorId="7748D955" wp14:editId="513CECF1">
+                <wp:simplePos x="0" y="0"/>
+                <wp:positionH relativeFrom="column">
+                  <wp:posOffset>2791317</wp:posOffset>
+                </wp:positionH>
+                <wp:positionV relativeFrom="paragraph">
+                  <wp:posOffset>71632</wp:posOffset>
+                </wp:positionV>
+                <wp:extent cx="0" cy="243615"/>
+                <wp:effectExtent l="76200" t="0" r="57150" b="61595"/>
+                <wp:wrapNone/>
+                <wp:docPr id="1244382734" name="Conector recto de flecha 41"/>
+                <wp:cNvGraphicFramePr/>
+                <a:graphic xmlns:a="http://schemas.openxmlformats.org/drawingml/2006/main">
+                  <a:graphicData uri="http://schemas.microsoft.com/office/word/2010/wordprocessingShape">
+                    <wps:wsp>
+                      <wps:cNvCnPr/>
+                      <wps:spPr>
+                        <a:xfrm>
+                          <a:off x="0" y="0"/>
+                          <a:ext cx="0" cy="243615"/>
+                        </a:xfrm>
+                        <a:prstGeom prst="straightConnector1">
+                          <a:avLst/>
+                        </a:prstGeom>
+                        <a:ln>
+                          <a:solidFill>
+                            <a:schemeClr val="tx2">
+                              <a:lumMod val="50000"/>
+                              <a:lumOff val="50000"/>
+                            </a:schemeClr>
+                          </a:solidFill>
+                          <a:tailEnd type="triangle"/>
+                        </a:ln>
+                      </wps:spPr>
+                      <wps:style>
+                        <a:lnRef idx="1">
+                          <a:schemeClr val="accent1"/>
+                        </a:lnRef>
+                        <a:fillRef idx="0">
+                          <a:schemeClr val="accent1"/>
+                        </a:fillRef>
+                        <a:effectRef idx="0">
+                          <a:schemeClr val="accent1"/>
+                        </a:effectRef>
+                        <a:fontRef idx="minor">
+                          <a:schemeClr val="tx1"/>
+                        </a:fontRef>
+                      </wps:style>
+                      <wps:bodyPr/>
+                    </wps:wsp>
+                  </a:graphicData>
+                </a:graphic>
+              </wp:anchor>
+            </w:drawing>
+          </mc:Choice>
+          <mc:Fallback>
+            <w:pict>
+              <v:shapetype w14:anchorId="639D1469" id="_x0000_t32" coordsize="21600,21600" o:spt="32" o:oned="t" path="m,l21600,21600e" filled="f">
+                <v:path arrowok="t" fillok="f" o:connecttype="none"/>
+                <o:lock v:ext="edit" shapetype="t"/>
+              </v:shapetype>
+              <v:shape id="Conector recto de flecha 41" o:spid="_x0000_s1026" type="#_x0000_t32" style="position:absolute;margin-left:219.8pt;margin-top:5.65pt;width:0;height:19.2pt;z-index:251701248;visibility:visible;mso-wrap-style:square;mso-wrap-distance-left:9pt;mso-wrap-distance-top:0;mso-wrap-distance-right:9pt;mso-wrap-distance-bottom:0;mso-position-horizontal:absolute;mso-position-horizontal-relative:text;mso-position-vertical:absolute;mso-position-vertical-relative:text" o:gfxdata="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" strokecolor="#4e95d9 [1631]" strokeweight=".5pt">
+                <v:stroke endarrow="block" joinstyle="miter"/>
+              </v:shape>
+            </w:pict>
+          </mc:Fallback>
+        </mc:AlternateContent>
+      </w:r>
+      <w:r>
+        <w:rPr>
+          <w:rFonts w:ascii="Times New Roman" w:hAnsi="Times New Roman" w:cs="Times New Roman"/>
+          <w:b/>
+          <w:bCs/>
+          <w:noProof/>
+          <w:sz w:val="24"/>
+          <w:szCs w:val="24"/>
+          <w:lang w:val="es-MX"/>
+        </w:rPr>
+        <mc:AlternateContent>
+          <mc:Choice Requires="wps">
+            <w:drawing>
+              <wp:anchor distT="0" distB="0" distL="114300" distR="114300" simplePos="0" relativeHeight="251695104" behindDoc="0" locked="0" layoutInCell="1" allowOverlap="1" wp14:anchorId="2043E99A" wp14:editId="6998EC05">
+                <wp:simplePos x="0" y="0"/>
+                <wp:positionH relativeFrom="margin">
+                  <wp:align>center</wp:align>
+                </wp:positionH>
+                <wp:positionV relativeFrom="paragraph">
+                  <wp:posOffset>292100</wp:posOffset>
+                </wp:positionV>
+                <wp:extent cx="1025013" cy="360721"/>
+                <wp:effectExtent l="0" t="0" r="22860" b="20320"/>
+                <wp:wrapNone/>
+                <wp:docPr id="1492968946" name="Diagrama de flujo: proceso 37"/>
+                <wp:cNvGraphicFramePr/>
+                <a:graphic xmlns:a="http://schemas.openxmlformats.org/drawingml/2006/main">
+                  <a:graphicData uri="http://schemas.microsoft.com/office/word/2010/wordprocessingShape">
+                    <wps:wsp>
+                      <wps:cNvSpPr/>
+                      <wps:spPr>
+                        <a:xfrm>
+                          <a:off x="0" y="0"/>
+                          <a:ext cx="1025013" cy="360721"/>
+                        </a:xfrm>
+                        <a:prstGeom prst="flowChartProcess">
+                          <a:avLst/>
+                        </a:prstGeom>
+                      </wps:spPr>
+                      <wps:style>
+                        <a:lnRef idx="2">
+                          <a:schemeClr val="accent1">
+                            <a:shade val="15000"/>
+                          </a:schemeClr>
+                        </a:lnRef>
+                        <a:fillRef idx="1">
+                          <a:schemeClr val="accent1"/>
+                        </a:fillRef>
+                        <a:effectRef idx="0">
+                          <a:schemeClr val="accent1"/>
+                        </a:effectRef>
+                        <a:fontRef idx="minor">
+                          <a:schemeClr val="lt1"/>
+                        </a:fontRef>
+                      </wps:style>
+                      <wps:txbx>
+                        <w:txbxContent>
+                          <w:p>
+                            <w:pPr>
+                              <w:jc w:val="center"/>
+                            </w:pPr>
+                            <w:r>
+                              <w:t>Leer Archivos</w:t>
+                            </w:r>
+                          </w:p>
+                        </w:txbxContent>
+                      </wps:txbx>
+                      <wps:bodyPr rot="0" spcFirstLastPara="0" vertOverflow="overflow" horzOverflow="overflow" vert="horz" wrap="square" lIns="91440" tIns="45720" rIns="91440" bIns="45720" numCol="1" spcCol="0" rtlCol="0" fromWordArt="0" anchor="ctr" anchorCtr="0" forceAA="0" compatLnSpc="1">
+                        <a:prstTxWarp prst="textNoShape">
+                          <a:avLst/>
+                        </a:prstTxWarp>
+                        <a:noAutofit/>
+                      </wps:bodyPr>
+                    </wps:wsp>
+                  </a:graphicData>
+                </a:graphic>
+                <wp14:sizeRelH relativeFrom="margin">
+                  <wp14:pctWidth>0</wp14:pctWidth>
+                </wp14:sizeRelH>
+                <wp14:sizeRelV relativeFrom="margin">
+                  <wp14:pctHeight>0</wp14:pctHeight>
+                </wp14:sizeRelV>
+              </wp:anchor>
+            </w:drawing>
+          </mc:Choice>
+          <mc:Fallback>
+            <w:pict>
+              <v:shapetype w14:anchorId="2043E99A" id="_x0000_t109" coordsize="21600,21600" o:spt="109" path="m,l,21600r21600,l21600,xe">
+                <v:stroke joinstyle="miter"/>
+                <v:path gradientshapeok="t" o:connecttype="rect"/>
+              </v:shapetype>
+              <v:shape id="Diagrama de flujo: proceso 37" o:spid="_x0000_s1047" type="#_x0000_t109" style="position:absolute;left:0;text-align:left;margin-left:0;margin-top:23pt;width:80.7pt;height:28.4pt;z-index:251695104;visibility:visible;mso-wrap-style:square;mso-width-percent:0;mso-height-percent:0;mso-wrap-distance-left:9pt;mso-wrap-distance-top:0;mso-wrap-distance-right:9pt;mso-wrap-distance-bottom:0;mso-position-horizontal:center;mso-position-horizontal-relative:margin;mso-position-vertical:absolute;mso-position-vertical-relative:text;mso-width-percent:0;mso-height-percent:0;mso-width-relative:margin;mso-height-relative:margin;v-text-anchor:middle" o:gfxdata="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" fillcolor="#156082 [3204]" strokecolor="#030e13 [484]" strokeweight="1pt">
+                <v:textbox>
+                  <w:txbxContent>
+                    <w:p>
+                      <w:pPr>
+                        <w:jc w:val="center"/>
+                      </w:pPr>
+                      <w:r>
+                        <w:t>Leer Archivos</w:t>
+                      </w:r>
+                    </w:p>
+                  </w:txbxContent>
+                </v:textbox>
+                <w10:wrap anchorx="margin"/>
+              </v:shape>
+            </w:pict>
+          </mc:Fallback>
+        </mc:AlternateContent>
+      </w:r>
+    </w:p>
+    <w:p>
+      <w:pPr>
+        <w:tabs>
+          <w:tab w:val="left" w:pos="5899"/>
+        </w:tabs>
+        <w:rPr>
+          <w:rFonts w:ascii="Times New Roman" w:hAnsi="Times New Roman" w:cs="Times New Roman"/>
+          <w:sz w:val="24"/>
+          <w:szCs w:val="24"/>
+          <w:lang w:val="es-MX"/>
+        </w:rPr>
+      </w:pPr>
+      <w:r>
+        <w:rPr>
+          <w:rFonts w:ascii="Times New Roman" w:hAnsi="Times New Roman" w:cs="Times New Roman"/>
+          <w:b/>
+          <w:bCs/>
+          <w:noProof/>
+          <w:sz w:val="24"/>
+          <w:szCs w:val="24"/>
+          <w:lang w:val="es-MX"/>
+        </w:rPr>
+        <mc:AlternateContent>
+          <mc:Choice Requires="wps">
+            <w:drawing>
+              <wp:anchor distT="0" distB="0" distL="114300" distR="114300" simplePos="0" relativeHeight="251734016" behindDoc="0" locked="0" layoutInCell="1" allowOverlap="1" wp14:anchorId="4A95D4F6" wp14:editId="1266E622">
+                <wp:simplePos x="0" y="0"/>
+                <wp:positionH relativeFrom="margin">
+                  <wp:posOffset>882630</wp:posOffset>
+                </wp:positionH>
+                <wp:positionV relativeFrom="paragraph">
+                  <wp:posOffset>6983465</wp:posOffset>
+                </wp:positionV>
+                <wp:extent cx="1215512" cy="45719"/>
+                <wp:effectExtent l="38100" t="38100" r="22860" b="88265"/>
+                <wp:wrapNone/>
+                <wp:docPr id="1645516095" name="Conector recto de flecha 41"/>
+                <wp:cNvGraphicFramePr/>
+                <a:graphic xmlns:a="http://schemas.openxmlformats.org/drawingml/2006/main">
+                  <a:graphicData uri="http://schemas.microsoft.com/office/word/2010/wordprocessingShape">
+                    <wps:wsp>
+                      <wps:cNvCnPr/>
+                      <wps:spPr>
+                        <a:xfrm flipH="1">
+                          <a:off x="0" y="0"/>
+                          <a:ext cx="1215512" cy="45719"/>
+                        </a:xfrm>
+                        <a:prstGeom prst="straightConnector1">
+                          <a:avLst/>
+                        </a:prstGeom>
+                        <a:ln>
+                          <a:solidFill>
+                            <a:schemeClr val="tx2">
+                              <a:lumMod val="50000"/>
+                              <a:lumOff val="50000"/>
+                            </a:schemeClr>
+                          </a:solidFill>
+                          <a:tailEnd type="triangle"/>
+                        </a:ln>
+                      </wps:spPr>
+                      <wps:style>
+                        <a:lnRef idx="1">
+                          <a:schemeClr val="accent1"/>
+                        </a:lnRef>
+                        <a:fillRef idx="0">
+                          <a:schemeClr val="accent1"/>
+                        </a:fillRef>
+                        <a:effectRef idx="0">
+                          <a:schemeClr val="accent1"/>
+                        </a:effectRef>
+                        <a:fontRef idx="minor">
+                          <a:schemeClr val="tx1"/>
+                        </a:fontRef>
+                      </wps:style>
+                      <wps:bodyPr/>
+                    </wps:wsp>
+                  </a:graphicData>
+                </a:graphic>
+                <wp14:sizeRelH relativeFrom="margin">
+                  <wp14:pctWidth>0</wp14:pctWidth>
+                </wp14:sizeRelH>
+                <wp14:sizeRelV relativeFrom="margin">
+                  <wp14:pctHeight>0</wp14:pctHeight>
+                </wp14:sizeRelV>
+              </wp:anchor>
+            </w:drawing>
+          </mc:Choice>
+          <mc:Fallback>
+            <w:pict>
+              <v:shape w14:anchorId="5707A0D9" id="Conector recto de flecha 41" o:spid="_x0000_s1026" type="#_x0000_t32" style="position:absolute;margin-left:69.5pt;margin-top:549.9pt;width:95.7pt;height:3.6pt;flip:x;z-index:251734016;visibility:visible;mso-wrap-style:square;mso-width-percent:0;mso-height-percent:0;mso-wrap-distance-left:9pt;mso-wrap-distance-top:0;mso-wrap-distance-right:9pt;mso-wrap-distance-bottom:0;mso-position-horizontal:absolute;mso-position-horizontal-relative:margin;mso-position-vertical:absolute;mso-position-vertical-relative:text;mso-width-percent:0;mso-height-percent:0;mso-width-relative:margin;mso-height-relative:margin" o:gfxdata="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" strokecolor="#4e95d9 [1631]" strokeweight=".5pt">
+                <v:stroke endarrow="block" joinstyle="miter"/>
+                <w10:wrap anchorx="margin"/>
+              </v:shape>
+            </w:pict>
+          </mc:Fallback>
+        </mc:AlternateContent>
+      </w:r>
+      <w:r>
+        <w:rPr>
+          <w:rFonts w:ascii="Times New Roman" w:hAnsi="Times New Roman" w:cs="Times New Roman"/>
+          <w:b/>
+          <w:bCs/>
+          <w:noProof/>
+          <w:sz w:val="24"/>
+          <w:szCs w:val="24"/>
+          <w:lang w:val="es-MX"/>
+        </w:rPr>
+        <mc:AlternateContent>
+          <mc:Choice Requires="wps">
+            <w:drawing>
+              <wp:anchor distT="0" distB="0" distL="114300" distR="114300" simplePos="0" relativeHeight="251744256" behindDoc="0" locked="0" layoutInCell="1" allowOverlap="1" wp14:anchorId="2BC0F887" wp14:editId="28153050">
+                <wp:simplePos x="0" y="0"/>
+                <wp:positionH relativeFrom="margin">
+                  <wp:posOffset>676152</wp:posOffset>
+                </wp:positionH>
+                <wp:positionV relativeFrom="paragraph">
+                  <wp:posOffset>7141109</wp:posOffset>
+                </wp:positionV>
+                <wp:extent cx="1805408" cy="45719"/>
+                <wp:effectExtent l="38100" t="38100" r="23495" b="88265"/>
+                <wp:wrapNone/>
+                <wp:docPr id="1851637479" name="Conector recto de flecha 41"/>
+                <wp:cNvGraphicFramePr/>
+                <a:graphic xmlns:a="http://schemas.openxmlformats.org/drawingml/2006/main">
+                  <a:graphicData uri="http://schemas.microsoft.com/office/word/2010/wordprocessingShape">
+                    <wps:wsp>
+                      <wps:cNvCnPr/>
+                      <wps:spPr>
+                        <a:xfrm flipH="1">
+                          <a:off x="0" y="0"/>
+                          <a:ext cx="1805408" cy="45719"/>
+                        </a:xfrm>
+                        <a:prstGeom prst="straightConnector1">
+                          <a:avLst/>
+                        </a:prstGeom>
+                        <a:ln>
+                          <a:solidFill>
+                            <a:schemeClr val="tx2">
+                              <a:lumMod val="50000"/>
+                              <a:lumOff val="50000"/>
+                            </a:schemeClr>
+                          </a:solidFill>
+                          <a:tailEnd type="triangle"/>
+                        </a:ln>
+                      </wps:spPr>
+                      <wps:style>
+                        <a:lnRef idx="1">
+                          <a:schemeClr val="accent1"/>
+                        </a:lnRef>
+                        <a:fillRef idx="0">
+                          <a:schemeClr val="accent1"/>
+                        </a:fillRef>
+                        <a:effectRef idx="0">
+                          <a:schemeClr val="accent1"/>
+                        </a:effectRef>
+                        <a:fontRef idx="minor">
+                          <a:schemeClr val="tx1"/>
+                        </a:fontRef>
+                      </wps:style>
+                      <wps:bodyPr/>
+                    </wps:wsp>
+                  </a:graphicData>
+                </a:graphic>
+                <wp14:sizeRelH relativeFrom="margin">
+                  <wp14:pctWidth>0</wp14:pctWidth>
+                </wp14:sizeRelH>
+                <wp14:sizeRelV relativeFrom="margin">
+                  <wp14:pctHeight>0</wp14:pctHeight>
+                </wp14:sizeRelV>
+              </wp:anchor>
+            </w:drawing>
+          </mc:Choice>
+          <mc:Fallback>
+            <w:pict>
+              <v:shape w14:anchorId="4C8F20F4" id="Conector recto de flecha 41" o:spid="_x0000_s1026" type="#_x0000_t32" style="position:absolute;margin-left:53.25pt;margin-top:562.3pt;width:142.15pt;height:3.6pt;flip:x;z-index:251744256;visibility:visible;mso-wrap-style:square;mso-width-percent:0;mso-height-percent:0;mso-wrap-distance-left:9pt;mso-wrap-distance-top:0;mso-wrap-distance-right:9pt;mso-wrap-distance-bottom:0;mso-position-horizontal:absolute;mso-position-horizontal-relative:margin;mso-position-vertical:absolute;mso-position-vertical-relative:text;mso-width-percent:0;mso-height-percent:0;mso-width-relative:margin;mso-height-relative:margin" o:gfxdata="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" strokecolor="#4e95d9 [1631]" strokeweight=".5pt">
+                <v:stroke endarrow="block" joinstyle="miter"/>
+                <w10:wrap anchorx="margin"/>
+              </v:shape>
+            </w:pict>
+          </mc:Fallback>
+        </mc:AlternateContent>
+      </w:r>
+      <w:r>
+        <w:rPr>
+          <w:rFonts w:ascii="Times New Roman" w:hAnsi="Times New Roman" w:cs="Times New Roman"/>
+          <w:b/>
+          <w:bCs/>
+          <w:noProof/>
+          <w:sz w:val="24"/>
+          <w:szCs w:val="24"/>
+          <w:lang w:val="es-MX"/>
+        </w:rPr>
+        <mc:AlternateContent>
+          <mc:Choice Requires="wps">
+            <w:drawing>
+              <wp:anchor distT="0" distB="0" distL="114300" distR="114300" simplePos="0" relativeHeight="251731968" behindDoc="0" locked="0" layoutInCell="1" allowOverlap="1" wp14:anchorId="639ECA95" wp14:editId="6DE70D4F">
+                <wp:simplePos x="0" y="0"/>
+                <wp:positionH relativeFrom="margin">
+                  <wp:posOffset>3713090</wp:posOffset>
+                </wp:positionH>
+                <wp:positionV relativeFrom="paragraph">
+                  <wp:posOffset>6882418</wp:posOffset>
+                </wp:positionV>
+                <wp:extent cx="1187245" cy="104468"/>
+                <wp:effectExtent l="0" t="57150" r="13335" b="29210"/>
+                <wp:wrapNone/>
+                <wp:docPr id="1911121127" name="Conector recto de flecha 41"/>
+                <wp:cNvGraphicFramePr/>
+                <a:graphic xmlns:a="http://schemas.openxmlformats.org/drawingml/2006/main">
+                  <a:graphicData uri="http://schemas.microsoft.com/office/word/2010/wordprocessingShape">
+                    <wps:wsp>
+                      <wps:cNvCnPr/>
+                      <wps:spPr>
+                        <a:xfrm flipV="1">
+                          <a:off x="0" y="0"/>
+                          <a:ext cx="1187245" cy="104468"/>
+                        </a:xfrm>
+                        <a:prstGeom prst="straightConnector1">
+                          <a:avLst/>
+                        </a:prstGeom>
+                        <a:ln>
+                          <a:solidFill>
+                            <a:schemeClr val="tx2">
+                              <a:lumMod val="50000"/>
+                              <a:lumOff val="50000"/>
+                            </a:schemeClr>
+                          </a:solidFill>
+                          <a:tailEnd type="triangle"/>
+                        </a:ln>
+                      </wps:spPr>
+                      <wps:style>
+                        <a:lnRef idx="1">
+                          <a:schemeClr val="accent1"/>
+                        </a:lnRef>
+                        <a:fillRef idx="0">
+                          <a:schemeClr val="accent1"/>
+                        </a:fillRef>
+                        <a:effectRef idx="0">
+                          <a:schemeClr val="accent1"/>
+                        </a:effectRef>
+                        <a:fontRef idx="minor">
+                          <a:schemeClr val="tx1"/>
+                        </a:fontRef>
+                      </wps:style>
+                      <wps:bodyPr/>
+                    </wps:wsp>
+                  </a:graphicData>
+                </a:graphic>
+                <wp14:sizeRelH relativeFrom="margin">
+                  <wp14:pctWidth>0</wp14:pctWidth>
+                </wp14:sizeRelH>
+                <wp14:sizeRelV relativeFrom="margin">
+                  <wp14:pctHeight>0</wp14:pctHeight>
+                </wp14:sizeRelV>
+              </wp:anchor>
+            </w:drawing>
+          </mc:Choice>
+          <mc:Fallback>
+            <w:pict>
+              <v:shape w14:anchorId="788FDEFB" id="Conector recto de flecha 41" o:spid="_x0000_s1026" type="#_x0000_t32" style="position:absolute;margin-left:292.35pt;margin-top:541.9pt;width:93.5pt;height:8.25pt;flip:y;z-index:251731968;visibility:visible;mso-wrap-style:square;mso-width-percent:0;mso-height-percent:0;mso-wrap-distance-left:9pt;mso-wrap-distance-top:0;mso-wrap-distance-right:9pt;mso-wrap-distance-bottom:0;mso-position-horizontal:absolute;mso-position-horizontal-relative:margin;mso-position-vertical:absolute;mso-position-vertical-relative:text;mso-width-percent:0;mso-height-percent:0;mso-width-relative:margin;mso-height-relative:margin" o:gfxdata="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" strokecolor="#4e95d9 [1631]" strokeweight=".5pt">
+                <v:stroke endarrow="block" joinstyle="miter"/>
+                <w10:wrap anchorx="margin"/>
+              </v:shape>
+            </w:pict>
+          </mc:Fallback>
+        </mc:AlternateContent>
+      </w:r>
+      <w:r>
+        <w:rPr>
+          <w:rFonts w:ascii="Times New Roman" w:hAnsi="Times New Roman" w:cs="Times New Roman"/>
+          <w:b/>
+          <w:bCs/>
+          <w:noProof/>
+          <w:sz w:val="24"/>
+          <w:szCs w:val="24"/>
+          <w:lang w:val="es-MX"/>
+        </w:rPr>
+        <mc:AlternateContent>
+          <mc:Choice Requires="wps">
+            <w:drawing>
+              <wp:anchor distT="0" distB="0" distL="114300" distR="114300" simplePos="0" relativeHeight="251740160" behindDoc="0" locked="0" layoutInCell="1" allowOverlap="1" wp14:anchorId="36551E99" wp14:editId="44FA1C35">
+                <wp:simplePos x="0" y="0"/>
+                <wp:positionH relativeFrom="margin">
+                  <wp:posOffset>4894334</wp:posOffset>
+                </wp:positionH>
+                <wp:positionV relativeFrom="paragraph">
+                  <wp:posOffset>6709185</wp:posOffset>
+                </wp:positionV>
+                <wp:extent cx="752168" cy="353961"/>
+                <wp:effectExtent l="0" t="0" r="10160" b="27305"/>
+                <wp:wrapNone/>
+                <wp:docPr id="41355067" name="Elipse 35"/>
+                <wp:cNvGraphicFramePr/>
+                <a:graphic xmlns:a="http://schemas.openxmlformats.org/drawingml/2006/main">
+                  <a:graphicData uri="http://schemas.microsoft.com/office/word/2010/wordprocessingShape">
+                    <wps:wsp>
+                      <wps:cNvSpPr/>
+                      <wps:spPr>
+                        <a:xfrm>
+                          <a:off x="0" y="0"/>
+                          <a:ext cx="752168" cy="353961"/>
+                        </a:xfrm>
+                        <a:prstGeom prst="ellipse">
+                          <a:avLst/>
+                        </a:prstGeom>
+                      </wps:spPr>
+                      <wps:style>
+                        <a:lnRef idx="2">
+                          <a:schemeClr val="accent1">
+                            <a:shade val="15000"/>
+                          </a:schemeClr>
+                        </a:lnRef>
+                        <a:fillRef idx="1">
+                          <a:schemeClr val="accent1"/>
+                        </a:fillRef>
+                        <a:effectRef idx="0">
+                          <a:schemeClr val="accent1"/>
+                        </a:effectRef>
+                        <a:fontRef idx="minor">
+                          <a:schemeClr val="lt1"/>
+                        </a:fontRef>
+                      </wps:style>
+                      <wps:txbx>
+                        <w:txbxContent>
+                          <w:p>
+                            <w:pPr>
+                              <w:jc w:val="center"/>
+                            </w:pPr>
+                            <w:r>
+                              <w:t>Fin</w:t>
+                            </w:r>
+                          </w:p>
+                          <w:p>
+                            <w:pPr>
+                              <w:jc w:val="center"/>
+                            </w:pPr>
+                          </w:p>
+                        </w:txbxContent>
+                      </wps:txbx>
+                      <wps:bodyPr rot="0" spcFirstLastPara="0" vertOverflow="overflow" horzOverflow="overflow" vert="horz" wrap="square" lIns="91440" tIns="45720" rIns="91440" bIns="45720" numCol="1" spcCol="0" rtlCol="0" fromWordArt="0" anchor="ctr" anchorCtr="0" forceAA="0" compatLnSpc="1">
+                        <a:prstTxWarp prst="textNoShape">
+                          <a:avLst/>
+                        </a:prstTxWarp>
+                        <a:noAutofit/>
+                      </wps:bodyPr>
+                    </wps:wsp>
+                  </a:graphicData>
+                </a:graphic>
+                <wp14:sizeRelH relativeFrom="margin">
+                  <wp14:pctWidth>0</wp14:pctWidth>
+                </wp14:sizeRelH>
+                <wp14:sizeRelV relativeFrom="margin">
+                  <wp14:pctHeight>0</wp14:pctHeight>
+                </wp14:sizeRelV>
+              </wp:anchor>
+            </w:drawing>
+          </mc:Choice>
+          <mc:Fallback>
+            <w:pict>
+              <v:oval w14:anchorId="36551E99" id="_x0000_s1048" style="position:absolute;margin-left:385.4pt;margin-top:528.3pt;width:59.25pt;height:27.85pt;z-index:251740160;visibility:visible;mso-wrap-style:square;mso-width-percent:0;mso-height-percent:0;mso-wrap-distance-left:9pt;mso-wrap-distance-top:0;mso-wrap-distance-right:9pt;mso-wrap-distance-bottom:0;mso-position-horizontal:absolute;mso-position-horizontal-relative:margin;mso-position-vertical:absolute;mso-position-vertical-relative:text;mso-width-percent:0;mso-height-percent:0;mso-width-relative:margin;mso-height-relative:margin;v-text-anchor:middle" o:gfxdata="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" fillcolor="#156082 [3204]" strokecolor="#030e13 [484]" strokeweight="1pt">
+                <v:stroke joinstyle="miter"/>
+                <v:textbox>
+                  <w:txbxContent>
+                    <w:p>
+                      <w:pPr>
+                        <w:jc w:val="center"/>
+                      </w:pPr>
+                      <w:r>
+                        <w:t>Fin</w:t>
+                      </w:r>
+                    </w:p>
+                    <w:p>
+                      <w:pPr>
+                        <w:jc w:val="center"/>
+                      </w:pPr>
+                    </w:p>
+                  </w:txbxContent>
+                </v:textbox>
+                <w10:wrap anchorx="margin"/>
+              </v:oval>
+            </w:pict>
+          </mc:Fallback>
+        </mc:AlternateContent>
+      </w:r>
+      <w:r>
+        <w:rPr>
+          <w:rFonts w:ascii="Times New Roman" w:hAnsi="Times New Roman" w:cs="Times New Roman"/>
+          <w:b/>
+          <w:bCs/>
+          <w:noProof/>
+          <w:sz w:val="24"/>
+          <w:szCs w:val="24"/>
+          <w:lang w:val="es-MX"/>
+        </w:rPr>
+        <mc:AlternateContent>
+          <mc:Choice Requires="wps">
+            <w:drawing>
+              <wp:anchor distT="0" distB="0" distL="114300" distR="114300" simplePos="0" relativeHeight="251752448" behindDoc="0" locked="0" layoutInCell="1" allowOverlap="1" wp14:anchorId="7F68670E" wp14:editId="53BB483F">
+                <wp:simplePos x="0" y="0"/>
+                <wp:positionH relativeFrom="margin">
+                  <wp:posOffset>505316</wp:posOffset>
+                </wp:positionH>
+                <wp:positionV relativeFrom="paragraph">
+                  <wp:posOffset>7349796</wp:posOffset>
+                </wp:positionV>
+                <wp:extent cx="2380983" cy="86217"/>
+                <wp:effectExtent l="38100" t="0" r="19685" b="85725"/>
+                <wp:wrapNone/>
+                <wp:docPr id="238241762" name="Conector recto de flecha 41"/>
+                <wp:cNvGraphicFramePr/>
+                <a:graphic xmlns:a="http://schemas.openxmlformats.org/drawingml/2006/main">
+                  <a:graphicData uri="http://schemas.microsoft.com/office/word/2010/wordprocessingShape">
+                    <wps:wsp>
+                      <wps:cNvCnPr/>
+                      <wps:spPr>
+                        <a:xfrm flipH="1">
+                          <a:off x="0" y="0"/>
+                          <a:ext cx="2380983" cy="86217"/>
+                        </a:xfrm>
+                        <a:prstGeom prst="straightConnector1">
+                          <a:avLst/>
+                        </a:prstGeom>
+                        <a:ln>
+                          <a:solidFill>
+                            <a:schemeClr val="tx2">
+                              <a:lumMod val="50000"/>
+                              <a:lumOff val="50000"/>
+                            </a:schemeClr>
+                          </a:solidFill>
+                          <a:tailEnd type="triangle"/>
+                        </a:ln>
+                      </wps:spPr>
+                      <wps:style>
+                        <a:lnRef idx="1">
+                          <a:schemeClr val="accent1"/>
+                        </a:lnRef>
+                        <a:fillRef idx="0">
+                          <a:schemeClr val="accent1"/>
+                        </a:fillRef>
+                        <a:effectRef idx="0">
+                          <a:schemeClr val="accent1"/>
+                        </a:effectRef>
+                        <a:fontRef idx="minor">
+                          <a:schemeClr val="tx1"/>
+                        </a:fontRef>
+                      </wps:style>
+                      <wps:bodyPr/>
+                    </wps:wsp>
+                  </a:graphicData>
+                </a:graphic>
+                <wp14:sizeRelH relativeFrom="margin">
+                  <wp14:pctWidth>0</wp14:pctWidth>
+                </wp14:sizeRelH>
+                <wp14:sizeRelV relativeFrom="margin">
+                  <wp14:pctHeight>0</wp14:pctHeight>
+                </wp14:sizeRelV>
+              </wp:anchor>
+            </w:drawing>
+          </mc:Choice>
+          <mc:Fallback>
+            <w:pict>
+              <v:shape w14:anchorId="7B73E244" id="Conector recto de flecha 41" o:spid="_x0000_s1026" type="#_x0000_t32" style="position:absolute;margin-left:39.8pt;margin-top:578.7pt;width:187.5pt;height:6.8pt;flip:x;z-index:251752448;visibility:visible;mso-wrap-style:square;mso-width-percent:0;mso-height-percent:0;mso-wrap-distance-left:9pt;mso-wrap-distance-top:0;mso-wrap-distance-right:9pt;mso-wrap-distance-bottom:0;mso-position-horizontal:absolute;mso-position-horizontal-relative:margin;mso-position-vertical:absolute;mso-position-vertical-relative:text;mso-width-percent:0;mso-height-percent:0;mso-width-relative:margin;mso-height-relative:margin" o:gfxdata="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" strokecolor="#4e95d9 [1631]" strokeweight=".5pt">
+                <v:stroke endarrow="block" joinstyle="miter"/>
+                <w10:wrap anchorx="margin"/>
+              </v:shape>
+            </w:pict>
+          </mc:Fallback>
+        </mc:AlternateContent>
+      </w:r>
+      <w:r>
+        <w:rPr>
+          <w:rFonts w:ascii="Times New Roman" w:hAnsi="Times New Roman" w:cs="Times New Roman"/>
+          <w:b/>
+          <w:bCs/>
+          <w:noProof/>
+          <w:sz w:val="24"/>
+          <w:szCs w:val="24"/>
+          <w:lang w:val="es-MX"/>
+        </w:rPr>
+        <mc:AlternateContent>
+          <mc:Choice Requires="wps">
+            <w:drawing>
+              <wp:anchor distT="0" distB="0" distL="114300" distR="114300" simplePos="0" relativeHeight="251750400" behindDoc="0" locked="0" layoutInCell="1" allowOverlap="1" wp14:anchorId="7FA9B4E1" wp14:editId="376BC7FD">
+                <wp:simplePos x="0" y="0"/>
+                <wp:positionH relativeFrom="margin">
+                  <wp:posOffset>335710</wp:posOffset>
+                </wp:positionH>
+                <wp:positionV relativeFrom="paragraph">
+                  <wp:posOffset>1685433</wp:posOffset>
+                </wp:positionV>
+                <wp:extent cx="1664663" cy="45719"/>
+                <wp:effectExtent l="0" t="76200" r="12065" b="50165"/>
+                <wp:wrapNone/>
+                <wp:docPr id="1759074495" name="Conector recto de flecha 41"/>
+                <wp:cNvGraphicFramePr/>
+                <a:graphic xmlns:a="http://schemas.openxmlformats.org/drawingml/2006/main">
+                  <a:graphicData uri="http://schemas.microsoft.com/office/word/2010/wordprocessingShape">
+                    <wps:wsp>
+                      <wps:cNvCnPr/>
+                      <wps:spPr>
+                        <a:xfrm flipV="1">
+                          <a:off x="0" y="0"/>
+                          <a:ext cx="1664663" cy="45719"/>
+                        </a:xfrm>
+                        <a:prstGeom prst="straightConnector1">
+                          <a:avLst/>
+                        </a:prstGeom>
+                        <a:ln>
+                          <a:solidFill>
+                            <a:schemeClr val="tx2">
+                              <a:lumMod val="50000"/>
+                              <a:lumOff val="50000"/>
+                            </a:schemeClr>
+                          </a:solidFill>
+                          <a:tailEnd type="triangle"/>
+                        </a:ln>
+                      </wps:spPr>
+                      <wps:style>
+                        <a:lnRef idx="1">
+                          <a:schemeClr val="accent1"/>
+                        </a:lnRef>
+                        <a:fillRef idx="0">
+                          <a:schemeClr val="accent1"/>
+                        </a:fillRef>
+                        <a:effectRef idx="0">
+                          <a:schemeClr val="accent1"/>
+                        </a:effectRef>
+                        <a:fontRef idx="minor">
+                          <a:schemeClr val="tx1"/>
+                        </a:fontRef>
+                      </wps:style>
+                      <wps:bodyPr/>
+                    </wps:wsp>
+                  </a:graphicData>
+                </a:graphic>
+                <wp14:sizeRelH relativeFrom="margin">
+                  <wp14:pctWidth>0</wp14:pctWidth>
+                </wp14:sizeRelH>
+                <wp14:sizeRelV relativeFrom="margin">
+                  <wp14:pctHeight>0</wp14:pctHeight>
+                </wp14:sizeRelV>
+              </wp:anchor>
+            </w:drawing>
+          </mc:Choice>
+          <mc:Fallback>
+            <w:pict>
+              <v:shape w14:anchorId="2169D7A2" id="Conector recto de flecha 41" o:spid="_x0000_s1026" type="#_x0000_t32" style="position:absolute;margin-left:26.45pt;margin-top:132.7pt;width:131.1pt;height:3.6pt;flip:y;z-index:251750400;visibility:visible;mso-wrap-style:square;mso-width-percent:0;mso-height-percent:0;mso-wrap-distance-left:9pt;mso-wrap-distance-top:0;mso-wrap-distance-right:9pt;mso-wrap-distance-bottom:0;mso-position-horizontal:absolute;mso-position-horizontal-relative:margin;mso-position-vertical:absolute;mso-position-vertical-relative:text;mso-width-percent:0;mso-height-percent:0;mso-width-relative:margin;mso-height-relative:margin" o:gfxdata="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" strokecolor="#4e95d9 [1631]" strokeweight=".5pt">
+                <v:stroke endarrow="block" joinstyle="miter"/>
+                <w10:wrap anchorx="margin"/>
+              </v:shape>
+            </w:pict>
+          </mc:Fallback>
+        </mc:AlternateContent>
+      </w:r>
+      <w:r>
+        <w:rPr>
+          <w:rFonts w:ascii="Times New Roman" w:hAnsi="Times New Roman" w:cs="Times New Roman"/>
+          <w:b/>
+          <w:bCs/>
+          <w:noProof/>
+          <w:sz w:val="24"/>
+          <w:szCs w:val="24"/>
+          <w:lang w:val="es-MX"/>
+        </w:rPr>
+        <mc:AlternateContent>
+          <mc:Choice Requires="wps">
+            <w:drawing>
+              <wp:anchor distT="0" distB="0" distL="114300" distR="114300" simplePos="0" relativeHeight="251748352" behindDoc="0" locked="0" layoutInCell="1" allowOverlap="1" wp14:anchorId="4A6558D2" wp14:editId="04C1DB6D">
+                <wp:simplePos x="0" y="0"/>
+                <wp:positionH relativeFrom="margin">
+                  <wp:posOffset>335710</wp:posOffset>
+                </wp:positionH>
+                <wp:positionV relativeFrom="paragraph">
+                  <wp:posOffset>1779475</wp:posOffset>
+                </wp:positionV>
+                <wp:extent cx="126222" cy="5655740"/>
+                <wp:effectExtent l="76200" t="38100" r="26670" b="21590"/>
+                <wp:wrapNone/>
+                <wp:docPr id="74463319" name="Conector recto de flecha 41"/>
+                <wp:cNvGraphicFramePr/>
+                <a:graphic xmlns:a="http://schemas.openxmlformats.org/drawingml/2006/main">
+                  <a:graphicData uri="http://schemas.microsoft.com/office/word/2010/wordprocessingShape">
+                    <wps:wsp>
+                      <wps:cNvCnPr/>
+                      <wps:spPr>
+                        <a:xfrm flipH="1" flipV="1">
+                          <a:off x="0" y="0"/>
+                          <a:ext cx="126222" cy="5655740"/>
+                        </a:xfrm>
+                        <a:prstGeom prst="straightConnector1">
+                          <a:avLst/>
+                        </a:prstGeom>
+                        <a:ln>
+                          <a:solidFill>
+                            <a:schemeClr val="tx2">
+                              <a:lumMod val="50000"/>
+                              <a:lumOff val="50000"/>
+                            </a:schemeClr>
+                          </a:solidFill>
+                          <a:tailEnd type="triangle"/>
+                        </a:ln>
+                      </wps:spPr>
+                      <wps:style>
+                        <a:lnRef idx="1">
+                          <a:schemeClr val="accent1"/>
+                        </a:lnRef>
+                        <a:fillRef idx="0">
+                          <a:schemeClr val="accent1"/>
+                        </a:fillRef>
+                        <a:effectRef idx="0">
+                          <a:schemeClr val="accent1"/>
+                        </a:effectRef>
+                        <a:fontRef idx="minor">
+                          <a:schemeClr val="tx1"/>
+                        </a:fontRef>
+                      </wps:style>
+                      <wps:bodyPr/>
+                    </wps:wsp>
+                  </a:graphicData>
+                </a:graphic>
+                <wp14:sizeRelH relativeFrom="margin">
+                  <wp14:pctWidth>0</wp14:pctWidth>
+                </wp14:sizeRelH>
+                <wp14:sizeRelV relativeFrom="margin">
+                  <wp14:pctHeight>0</wp14:pctHeight>
+                </wp14:sizeRelV>
+              </wp:anchor>
+            </w:drawing>
+          </mc:Choice>
+          <mc:Fallback>
+            <w:pict>
+              <v:shape w14:anchorId="0B8C70D1" id="Conector recto de flecha 41" o:spid="_x0000_s1026" type="#_x0000_t32" style="position:absolute;margin-left:26.45pt;margin-top:140.1pt;width:9.95pt;height:445.35pt;flip:x y;z-index:251748352;visibility:visible;mso-wrap-style:square;mso-width-percent:0;mso-height-percent:0;mso-wrap-distance-left:9pt;mso-wrap-distance-top:0;mso-wrap-distance-right:9pt;mso-wrap-distance-bottom:0;mso-position-horizontal:absolute;mso-position-horizontal-relative:margin;mso-position-vertical:absolute;mso-position-vertical-relative:text;mso-width-percent:0;mso-height-percent:0;mso-width-relative:margin;mso-height-relative:margin" o:gfxdata="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" strokecolor="#4e95d9 [1631]" strokeweight=".5pt">
+                <v:stroke endarrow="block" joinstyle="miter"/>
+                <w10:wrap anchorx="margin"/>
+              </v:shape>
+            </w:pict>
+          </mc:Fallback>
+        </mc:AlternateContent>
+      </w:r>
+      <w:r>
+        <w:rPr>
+          <w:rFonts w:ascii="Times New Roman" w:hAnsi="Times New Roman" w:cs="Times New Roman"/>
+          <w:b/>
+          <w:bCs/>
+          <w:noProof/>
+          <w:sz w:val="24"/>
+          <w:szCs w:val="24"/>
+          <w:lang w:val="es-MX"/>
+        </w:rPr>
+        <mc:AlternateContent>
+          <mc:Choice Requires="wps">
+            <w:drawing>
+              <wp:anchor distT="0" distB="0" distL="114300" distR="114300" simplePos="0" relativeHeight="251742208" behindDoc="0" locked="0" layoutInCell="1" allowOverlap="1" wp14:anchorId="437B2AF8" wp14:editId="76DF390A">
+                <wp:simplePos x="0" y="0"/>
+                <wp:positionH relativeFrom="margin">
+                  <wp:posOffset>625762</wp:posOffset>
+                </wp:positionH>
+                <wp:positionV relativeFrom="paragraph">
+                  <wp:posOffset>3646374</wp:posOffset>
+                </wp:positionV>
+                <wp:extent cx="65138" cy="3516261"/>
+                <wp:effectExtent l="76200" t="38100" r="30480" b="27305"/>
+                <wp:wrapNone/>
+                <wp:docPr id="2101770862" name="Conector recto de flecha 41"/>
+                <wp:cNvGraphicFramePr/>
+                <a:graphic xmlns:a="http://schemas.openxmlformats.org/drawingml/2006/main">
+                  <a:graphicData uri="http://schemas.microsoft.com/office/word/2010/wordprocessingShape">
+                    <wps:wsp>
+                      <wps:cNvCnPr/>
+                      <wps:spPr>
+                        <a:xfrm flipH="1" flipV="1">
+                          <a:off x="0" y="0"/>
+                          <a:ext cx="65138" cy="3516261"/>
+                        </a:xfrm>
+                        <a:prstGeom prst="straightConnector1">
+                          <a:avLst/>
+                        </a:prstGeom>
+                        <a:ln>
+                          <a:solidFill>
+                            <a:schemeClr val="tx2">
+                              <a:lumMod val="50000"/>
+                              <a:lumOff val="50000"/>
+                            </a:schemeClr>
+                          </a:solidFill>
+                          <a:tailEnd type="triangle"/>
+                        </a:ln>
+                      </wps:spPr>
+                      <wps:style>
+                        <a:lnRef idx="1">
+                          <a:schemeClr val="accent1"/>
+                        </a:lnRef>
+                        <a:fillRef idx="0">
+                          <a:schemeClr val="accent1"/>
+                        </a:fillRef>
+                        <a:effectRef idx="0">
+                          <a:schemeClr val="accent1"/>
+                        </a:effectRef>
+                        <a:fontRef idx="minor">
+                          <a:schemeClr val="tx1"/>
+                        </a:fontRef>
+                      </wps:style>
+                      <wps:bodyPr/>
+                    </wps:wsp>
+                  </a:graphicData>
+                </a:graphic>
+                <wp14:sizeRelH relativeFrom="margin">
+                  <wp14:pctWidth>0</wp14:pctWidth>
+                </wp14:sizeRelH>
+                <wp14:sizeRelV relativeFrom="margin">
+                  <wp14:pctHeight>0</wp14:pctHeight>
+                </wp14:sizeRelV>
+              </wp:anchor>
+            </w:drawing>
+          </mc:Choice>
+          <mc:Fallback>
+            <w:pict>
+              <v:shape w14:anchorId="349A0586" id="Conector recto de flecha 41" o:spid="_x0000_s1026" type="#_x0000_t32" style="position:absolute;margin-left:49.25pt;margin-top:287.1pt;width:5.15pt;height:276.85pt;flip:x y;z-index:251742208;visibility:visible;mso-wrap-style:square;mso-width-percent:0;mso-height-percent:0;mso-wrap-distance-left:9pt;mso-wrap-distance-top:0;mso-wrap-distance-right:9pt;mso-wrap-distance-bottom:0;mso-position-horizontal:absolute;mso-position-horizontal-relative:margin;mso-position-vertical:absolute;mso-position-vertical-relative:text;mso-width-percent:0;mso-height-percent:0;mso-width-relative:margin;mso-height-relative:margin" o:gfxdata="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" strokecolor="#4e95d9 [1631]" strokeweight=".5pt">
+                <v:stroke endarrow="block" joinstyle="miter"/>
+                <w10:wrap anchorx="margin"/>
+              </v:shape>
+            </w:pict>
+          </mc:Fallback>
+        </mc:AlternateContent>
+      </w:r>
+      <w:r>
+        <w:rPr>
+          <w:rFonts w:ascii="Times New Roman" w:hAnsi="Times New Roman" w:cs="Times New Roman"/>
+          <w:b/>
+          <w:bCs/>
+          <w:noProof/>
+          <w:sz w:val="24"/>
+          <w:szCs w:val="24"/>
+          <w:lang w:val="es-MX"/>
+        </w:rPr>
+        <mc:AlternateContent>
+          <mc:Choice Requires="wps">
+            <w:drawing>
+              <wp:anchor distT="0" distB="0" distL="114300" distR="114300" simplePos="0" relativeHeight="251746304" behindDoc="0" locked="0" layoutInCell="1" allowOverlap="1" wp14:anchorId="18D7F0E3" wp14:editId="3D4F7FC0">
+                <wp:simplePos x="0" y="0"/>
+                <wp:positionH relativeFrom="margin">
+                  <wp:posOffset>630678</wp:posOffset>
+                </wp:positionH>
+                <wp:positionV relativeFrom="paragraph">
+                  <wp:posOffset>3587975</wp:posOffset>
+                </wp:positionV>
+                <wp:extent cx="1423219" cy="45719"/>
+                <wp:effectExtent l="0" t="76200" r="5715" b="50165"/>
+                <wp:wrapNone/>
+                <wp:docPr id="965669296" name="Conector recto de flecha 41"/>
+                <wp:cNvGraphicFramePr/>
+                <a:graphic xmlns:a="http://schemas.openxmlformats.org/drawingml/2006/main">
+                  <a:graphicData uri="http://schemas.microsoft.com/office/word/2010/wordprocessingShape">
+                    <wps:wsp>
+                      <wps:cNvCnPr/>
+                      <wps:spPr>
+                        <a:xfrm flipV="1">
+                          <a:off x="0" y="0"/>
+                          <a:ext cx="1423219" cy="45719"/>
+                        </a:xfrm>
+                        <a:prstGeom prst="straightConnector1">
+                          <a:avLst/>
+                        </a:prstGeom>
+                        <a:ln>
+                          <a:solidFill>
+                            <a:schemeClr val="tx2">
+                              <a:lumMod val="50000"/>
+                              <a:lumOff val="50000"/>
+                            </a:schemeClr>
+                          </a:solidFill>
+                          <a:tailEnd type="triangle"/>
+                        </a:ln>
+                      </wps:spPr>
+                      <wps:style>
+                        <a:lnRef idx="1">
+                          <a:schemeClr val="accent1"/>
+                        </a:lnRef>
+                        <a:fillRef idx="0">
+                          <a:schemeClr val="accent1"/>
+                        </a:fillRef>
+                        <a:effectRef idx="0">
+                          <a:schemeClr val="accent1"/>
+                        </a:effectRef>
+                        <a:fontRef idx="minor">
+                          <a:schemeClr val="tx1"/>
+                        </a:fontRef>
+                      </wps:style>
+                      <wps:bodyPr/>
+                    </wps:wsp>
+                  </a:graphicData>
+                </a:graphic>
+                <wp14:sizeRelH relativeFrom="margin">
+                  <wp14:pctWidth>0</wp14:pctWidth>
+                </wp14:sizeRelH>
+                <wp14:sizeRelV relativeFrom="margin">
+                  <wp14:pctHeight>0</wp14:pctHeight>
+                </wp14:sizeRelV>
+              </wp:anchor>
+            </w:drawing>
+          </mc:Choice>
+          <mc:Fallback>
+            <w:pict>
+              <v:shape w14:anchorId="1CBC2E6D" id="Conector recto de flecha 41" o:spid="_x0000_s1026" type="#_x0000_t32" style="position:absolute;margin-left:49.65pt;margin-top:282.5pt;width:112.05pt;height:3.6pt;flip:y;z-index:251746304;visibility:visible;mso-wrap-style:square;mso-width-percent:0;mso-height-percent:0;mso-wrap-distance-left:9pt;mso-wrap-distance-top:0;mso-wrap-distance-right:9pt;mso-wrap-distance-bottom:0;mso-position-horizontal:absolute;mso-position-horizontal-relative:margin;mso-position-vertical:absolute;mso-position-vertical-relative:text;mso-width-percent:0;mso-height-percent:0;mso-width-relative:margin;mso-height-relative:margin" o:gfxdata="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" strokecolor="#4e95d9 [1631]" strokeweight=".5pt">
+                <v:stroke endarrow="block" joinstyle="miter"/>
+                <w10:wrap anchorx="margin"/>
+              </v:shape>
+            </w:pict>
+          </mc:Fallback>
+        </mc:AlternateContent>
+      </w:r>
+      <w:r>
+        <w:rPr>
+          <w:rFonts w:ascii="Times New Roman" w:hAnsi="Times New Roman" w:cs="Times New Roman"/>
+          <w:b/>
+          <w:bCs/>
+          <w:noProof/>
+          <w:sz w:val="24"/>
+          <w:szCs w:val="24"/>
+          <w:lang w:val="es-MX"/>
+        </w:rPr>
+        <mc:AlternateContent>
+          <mc:Choice Requires="wps">
+            <w:drawing>
+              <wp:anchor distT="0" distB="0" distL="114300" distR="114300" simplePos="0" relativeHeight="251729920" behindDoc="0" locked="0" layoutInCell="1" allowOverlap="1" wp14:anchorId="77E75958" wp14:editId="278480EB">
+                <wp:simplePos x="0" y="0"/>
+                <wp:positionH relativeFrom="margin">
+                  <wp:posOffset>1758930</wp:posOffset>
+                </wp:positionH>
+                <wp:positionV relativeFrom="paragraph">
+                  <wp:posOffset>6152372</wp:posOffset>
+                </wp:positionV>
+                <wp:extent cx="722670" cy="560131"/>
+                <wp:effectExtent l="0" t="0" r="77470" b="49530"/>
+                <wp:wrapNone/>
+                <wp:docPr id="1452916230" name="Conector recto de flecha 41"/>
+                <wp:cNvGraphicFramePr/>
+                <a:graphic xmlns:a="http://schemas.openxmlformats.org/drawingml/2006/main">
+                  <a:graphicData uri="http://schemas.microsoft.com/office/word/2010/wordprocessingShape">
+                    <wps:wsp>
+                      <wps:cNvCnPr/>
+                      <wps:spPr>
+                        <a:xfrm>
+                          <a:off x="0" y="0"/>
+                          <a:ext cx="722670" cy="560131"/>
+                        </a:xfrm>
+                        <a:prstGeom prst="straightConnector1">
+                          <a:avLst/>
+                        </a:prstGeom>
+                        <a:ln>
+                          <a:solidFill>
+                            <a:schemeClr val="tx2">
+                              <a:lumMod val="50000"/>
+                              <a:lumOff val="50000"/>
+                            </a:schemeClr>
+                          </a:solidFill>
+                          <a:tailEnd type="triangle"/>
+                        </a:ln>
+                      </wps:spPr>
+                      <wps:style>
+                        <a:lnRef idx="1">
+                          <a:schemeClr val="accent1"/>
+                        </a:lnRef>
+                        <a:fillRef idx="0">
+                          <a:schemeClr val="accent1"/>
+                        </a:fillRef>
+                        <a:effectRef idx="0">
+                          <a:schemeClr val="accent1"/>
+                        </a:effectRef>
+                        <a:fontRef idx="minor">
+                          <a:schemeClr val="tx1"/>
+                        </a:fontRef>
+                      </wps:style>
+                      <wps:bodyPr/>
+                    </wps:wsp>
+                  </a:graphicData>
+                </a:graphic>
+                <wp14:sizeRelH relativeFrom="margin">
+                  <wp14:pctWidth>0</wp14:pctWidth>
+                </wp14:sizeRelH>
+                <wp14:sizeRelV relativeFrom="margin">
+                  <wp14:pctHeight>0</wp14:pctHeight>
+                </wp14:sizeRelV>
+              </wp:anchor>
+            </w:drawing>
+          </mc:Choice>
+          <mc:Fallback>
+            <w:pict>
+              <v:shape w14:anchorId="445BE9B0" id="Conector recto de flecha 41" o:spid="_x0000_s1026" type="#_x0000_t32" style="position:absolute;margin-left:138.5pt;margin-top:484.45pt;width:56.9pt;height:44.1pt;z-index:251729920;visibility:visible;mso-wrap-style:square;mso-width-percent:0;mso-height-percent:0;mso-wrap-distance-left:9pt;mso-wrap-distance-top:0;mso-wrap-distance-right:9pt;mso-wrap-distance-bottom:0;mso-position-horizontal:absolute;mso-position-horizontal-relative:margin;mso-position-vertical:absolute;mso-position-vertical-relative:text;mso-width-percent:0;mso-height-percent:0;mso-width-relative:margin;mso-height-relative:margin" o:gfxdata="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" strokecolor="#4e95d9 [1631]" strokeweight=".5pt">
+                <v:stroke endarrow="block" joinstyle="miter"/>
+                <w10:wrap anchorx="margin"/>
+              </v:shape>
+            </w:pict>
+          </mc:Fallback>
+        </mc:AlternateContent>
+      </w:r>
+      <w:r>
+        <w:rPr>
+          <w:rFonts w:ascii="Times New Roman" w:hAnsi="Times New Roman" w:cs="Times New Roman"/>
+          <w:b/>
+          <w:bCs/>
+          <w:noProof/>
+          <w:sz w:val="24"/>
+          <w:szCs w:val="24"/>
+          <w:lang w:val="es-MX"/>
+        </w:rPr>
+        <mc:AlternateContent>
+          <mc:Choice Requires="wps">
+            <w:drawing>
+              <wp:anchor distT="0" distB="0" distL="114300" distR="114300" simplePos="0" relativeHeight="251727872" behindDoc="0" locked="0" layoutInCell="1" allowOverlap="1" wp14:anchorId="4ED95E86" wp14:editId="3A8C1672">
+                <wp:simplePos x="0" y="0"/>
+                <wp:positionH relativeFrom="margin">
+                  <wp:posOffset>3322258</wp:posOffset>
+                </wp:positionH>
+                <wp:positionV relativeFrom="paragraph">
+                  <wp:posOffset>6093378</wp:posOffset>
+                </wp:positionV>
+                <wp:extent cx="611177" cy="619432"/>
+                <wp:effectExtent l="38100" t="0" r="17780" b="47625"/>
+                <wp:wrapNone/>
+                <wp:docPr id="2124747882" name="Conector recto de flecha 41"/>
+                <wp:cNvGraphicFramePr/>
+                <a:graphic xmlns:a="http://schemas.openxmlformats.org/drawingml/2006/main">
+                  <a:graphicData uri="http://schemas.microsoft.com/office/word/2010/wordprocessingShape">
+                    <wps:wsp>
+                      <wps:cNvCnPr/>
+                      <wps:spPr>
+                        <a:xfrm flipH="1">
+                          <a:off x="0" y="0"/>
+                          <a:ext cx="611177" cy="619432"/>
+                        </a:xfrm>
+                        <a:prstGeom prst="straightConnector1">
+                          <a:avLst/>
+                        </a:prstGeom>
+                        <a:ln>
+                          <a:solidFill>
+                            <a:schemeClr val="tx2">
+                              <a:lumMod val="50000"/>
+                              <a:lumOff val="50000"/>
+                            </a:schemeClr>
+                          </a:solidFill>
+                          <a:tailEnd type="triangle"/>
+                        </a:ln>
+                      </wps:spPr>
+                      <wps:style>
+                        <a:lnRef idx="1">
+                          <a:schemeClr val="accent1"/>
+                        </a:lnRef>
+                        <a:fillRef idx="0">
+                          <a:schemeClr val="accent1"/>
+                        </a:fillRef>
+                        <a:effectRef idx="0">
+                          <a:schemeClr val="accent1"/>
+                        </a:effectRef>
+                        <a:fontRef idx="minor">
+                          <a:schemeClr val="tx1"/>
+                        </a:fontRef>
+                      </wps:style>
+                      <wps:bodyPr/>
+                    </wps:wsp>
+                  </a:graphicData>
+                </a:graphic>
+                <wp14:sizeRelH relativeFrom="margin">
+                  <wp14:pctWidth>0</wp14:pctWidth>
+                </wp14:sizeRelH>
+                <wp14:sizeRelV relativeFrom="margin">
+                  <wp14:pctHeight>0</wp14:pctHeight>
+                </wp14:sizeRelV>
+              </wp:anchor>
+            </w:drawing>
+          </mc:Choice>
+          <mc:Fallback>
+            <w:pict>
+              <v:shape w14:anchorId="30058A63" id="Conector recto de flecha 41" o:spid="_x0000_s1026" type="#_x0000_t32" style="position:absolute;margin-left:261.6pt;margin-top:479.8pt;width:48.1pt;height:48.75pt;flip:x;z-index:251727872;visibility:visible;mso-wrap-style:square;mso-width-percent:0;mso-height-percent:0;mso-wrap-distance-left:9pt;mso-wrap-distance-top:0;mso-wrap-distance-right:9pt;mso-wrap-distance-bottom:0;mso-position-horizontal:absolute;mso-position-horizontal-relative:margin;mso-position-vertical:absolute;mso-position-vertical-relative:text;mso-width-percent:0;mso-height-percent:0;mso-width-relative:margin;mso-height-relative:margin" o:gfxdata="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" strokecolor="#4e95d9 [1631]" strokeweight=".5pt">
+                <v:stroke endarrow="block" joinstyle="miter"/>
+                <w10:wrap anchorx="margin"/>
+              </v:shape>
+            </w:pict>
+          </mc:Fallback>
+        </mc:AlternateContent>
+      </w:r>
+      <w:r>
+        <w:rPr>
+          <w:rFonts w:ascii="Times New Roman" w:hAnsi="Times New Roman" w:cs="Times New Roman"/>
+          <w:b/>
+          <w:bCs/>
+          <w:noProof/>
+          <w:sz w:val="24"/>
+          <w:szCs w:val="24"/>
+          <w:lang w:val="es-MX"/>
+        </w:rPr>
+        <mc:AlternateContent>
+          <mc:Choice Requires="wps">
+            <w:drawing>
+              <wp:anchor distT="0" distB="0" distL="114300" distR="114300" simplePos="0" relativeHeight="251717632" behindDoc="0" locked="0" layoutInCell="1" allowOverlap="1" wp14:anchorId="0BB11EC2" wp14:editId="1C5F42AE">
+                <wp:simplePos x="0" y="0"/>
+                <wp:positionH relativeFrom="margin">
+                  <wp:posOffset>2028333</wp:posOffset>
+                </wp:positionH>
+                <wp:positionV relativeFrom="paragraph">
+                  <wp:posOffset>6539702</wp:posOffset>
+                </wp:positionV>
+                <wp:extent cx="1787627" cy="858479"/>
+                <wp:effectExtent l="19050" t="19050" r="22225" b="37465"/>
+                <wp:wrapNone/>
+                <wp:docPr id="1396331464" name="Diagrama de flujo: decisión 39"/>
+                <wp:cNvGraphicFramePr/>
+                <a:graphic xmlns:a="http://schemas.openxmlformats.org/drawingml/2006/main">
+                  <a:graphicData uri="http://schemas.microsoft.com/office/word/2010/wordprocessingShape">
+                    <wps:wsp>
+                      <wps:cNvSpPr/>
+                      <wps:spPr>
+                        <a:xfrm>
+                          <a:off x="0" y="0"/>
+                          <a:ext cx="1787627" cy="858479"/>
+                        </a:xfrm>
+                        <a:prstGeom prst="flowChartDecision">
+                          <a:avLst/>
+                        </a:prstGeom>
+                      </wps:spPr>
+                      <wps:style>
+                        <a:lnRef idx="2">
+                          <a:schemeClr val="accent1">
+                            <a:shade val="15000"/>
+                          </a:schemeClr>
+                        </a:lnRef>
+                        <a:fillRef idx="1">
+                          <a:schemeClr val="accent1"/>
+                        </a:fillRef>
+                        <a:effectRef idx="0">
+                          <a:schemeClr val="accent1"/>
+                        </a:effectRef>
+                        <a:fontRef idx="minor">
+                          <a:schemeClr val="lt1"/>
+                        </a:fontRef>
+                      </wps:style>
+                      <wps:txbx>
+                        <w:txbxContent>
+                          <w:p>
+                            <w:pPr>
+                              <w:jc w:val="center"/>
+                              <w:rPr>
+                                <w:sz w:val="18"/>
+                                <w:szCs w:val="18"/>
+                              </w:rPr>
+                            </w:pPr>
+                            <w:r>
+                              <w:rPr>
+                                <w:sz w:val="16"/>
+                                <w:szCs w:val="16"/>
+                              </w:rPr>
+                              <w:t>Si el resultado =</w:t>
+                            </w:r>
+                            <w:r>
+                              <w:rPr>
+                                <w:sz w:val="18"/>
+                                <w:szCs w:val="18"/>
+                              </w:rPr>
+                              <w:t xml:space="preserve"> fragmento</w:t>
+                            </w:r>
+                          </w:p>
+                        </w:txbxContent>
+                      </wps:txbx>
+                      <wps:bodyPr rot="0" spcFirstLastPara="0" vertOverflow="overflow" horzOverflow="overflow" vert="horz" wrap="square" lIns="91440" tIns="45720" rIns="91440" bIns="45720" numCol="1" spcCol="0" rtlCol="0" fromWordArt="0" anchor="ctr" anchorCtr="0" forceAA="0" compatLnSpc="1">
+                        <a:prstTxWarp prst="textNoShape">
+                          <a:avLst/>
+                        </a:prstTxWarp>
+                        <a:noAutofit/>
+                      </wps:bodyPr>
+                    </wps:wsp>
+                  </a:graphicData>
+                </a:graphic>
+                <wp14:sizeRelH relativeFrom="margin">
+                  <wp14:pctWidth>0</wp14:pctWidth>
+                </wp14:sizeRelH>
+                <wp14:sizeRelV relativeFrom="margin">
+                  <wp14:pctHeight>0</wp14:pctHeight>
+                </wp14:sizeRelV>
+              </wp:anchor>
+            </w:drawing>
+          </mc:Choice>
+          <mc:Fallback>
+            <w:pict>
+              <v:shapetype w14:anchorId="0BB11EC2" id="_x0000_t110" coordsize="21600,21600" o:spt="110" path="m10800,l,10800,10800,21600,21600,10800xe">
+                <v:stroke joinstyle="miter"/>
+                <v:path gradientshapeok="t" o:connecttype="rect" textboxrect="5400,5400,16200,16200"/>
+              </v:shapetype>
+              <v:shape id="Diagrama de flujo: decisión 39" o:spid="_x0000_s1049" type="#_x0000_t110" style="position:absolute;margin-left:159.7pt;margin-top:514.95pt;width:140.75pt;height:67.6pt;z-index:251717632;visibility:visible;mso-wrap-style:square;mso-width-percent:0;mso-height-percent:0;mso-wrap-distance-left:9pt;mso-wrap-distance-top:0;mso-wrap-distance-right:9pt;mso-wrap-distance-bottom:0;mso-position-horizontal:absolute;mso-position-horizontal-relative:margin;mso-position-vertical:absolute;mso-position-vertical-relative:text;mso-width-percent:0;mso-height-percent:0;mso-width-relative:margin;mso-height-relative:margin;v-text-anchor:middle" o:gfxdata="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" fillcolor="#156082 [3204]" strokecolor="#030e13 [484]" strokeweight="1pt">
+                <v:textbox>
+                  <w:txbxContent>
+                    <w:p>
+                      <w:pPr>
+                        <w:jc w:val="center"/>
+                        <w:rPr>
+                          <w:sz w:val="18"/>
+                          <w:szCs w:val="18"/>
+                        </w:rPr>
+                      </w:pPr>
+                      <w:r>
+                        <w:rPr>
+                          <w:sz w:val="16"/>
+                          <w:szCs w:val="16"/>
+                        </w:rPr>
+                        <w:t>Si el resultado =</w:t>
+                      </w:r>
+                      <w:r>
+                        <w:rPr>
+                          <w:sz w:val="18"/>
+                          <w:szCs w:val="18"/>
+                        </w:rPr>
+                        <w:t xml:space="preserve"> fragmento</w:t>
+                      </w:r>
+                    </w:p>
+                  </w:txbxContent>
+                </v:textbox>
+                <w10:wrap anchorx="margin"/>
+              </v:shape>
+            </w:pict>
+          </mc:Fallback>
+        </mc:AlternateContent>
+      </w:r>
+      <w:r>
+        <w:rPr>
+          <w:rFonts w:ascii="Times New Roman" w:hAnsi="Times New Roman" w:cs="Times New Roman"/>
+          <w:b/>
+          <w:bCs/>
+          <w:noProof/>
+          <w:sz w:val="24"/>
+          <w:szCs w:val="24"/>
+          <w:lang w:val="es-MX"/>
+        </w:rPr>
+        <mc:AlternateContent>
+          <mc:Choice Requires="wps">
+            <w:drawing>
+              <wp:anchor distT="0" distB="0" distL="114300" distR="114300" simplePos="0" relativeHeight="251738112" behindDoc="0" locked="0" layoutInCell="1" allowOverlap="1" wp14:anchorId="73FB3048" wp14:editId="0E36F16E">
+                <wp:simplePos x="0" y="0"/>
+                <wp:positionH relativeFrom="margin">
+                  <wp:posOffset>861736</wp:posOffset>
+                </wp:positionH>
+                <wp:positionV relativeFrom="paragraph">
+                  <wp:posOffset>4877864</wp:posOffset>
+                </wp:positionV>
+                <wp:extent cx="1141525" cy="45719"/>
+                <wp:effectExtent l="0" t="76200" r="1905" b="50165"/>
+                <wp:wrapNone/>
+                <wp:docPr id="1027732213" name="Conector recto de flecha 41"/>
+                <wp:cNvGraphicFramePr/>
+                <a:graphic xmlns:a="http://schemas.openxmlformats.org/drawingml/2006/main">
+                  <a:graphicData uri="http://schemas.microsoft.com/office/word/2010/wordprocessingShape">
+                    <wps:wsp>
+                      <wps:cNvCnPr/>
+                      <wps:spPr>
+                        <a:xfrm flipV="1">
+                          <a:off x="0" y="0"/>
+                          <a:ext cx="1141525" cy="45719"/>
+                        </a:xfrm>
+                        <a:prstGeom prst="straightConnector1">
+                          <a:avLst/>
+                        </a:prstGeom>
+                        <a:ln>
+                          <a:solidFill>
+                            <a:schemeClr val="tx2">
+                              <a:lumMod val="50000"/>
+                              <a:lumOff val="50000"/>
+                            </a:schemeClr>
+                          </a:solidFill>
+                          <a:tailEnd type="triangle"/>
+                        </a:ln>
+                      </wps:spPr>
+                      <wps:style>
+                        <a:lnRef idx="1">
+                          <a:schemeClr val="accent1"/>
+                        </a:lnRef>
+                        <a:fillRef idx="0">
+                          <a:schemeClr val="accent1"/>
+                        </a:fillRef>
+                        <a:effectRef idx="0">
+                          <a:schemeClr val="accent1"/>
+                        </a:effectRef>
+                        <a:fontRef idx="minor">
+                          <a:schemeClr val="tx1"/>
+                        </a:fontRef>
+                      </wps:style>
+                      <wps:bodyPr/>
+                    </wps:wsp>
+                  </a:graphicData>
+                </a:graphic>
+                <wp14:sizeRelH relativeFrom="margin">
+                  <wp14:pctWidth>0</wp14:pctWidth>
+                </wp14:sizeRelH>
+                <wp14:sizeRelV relativeFrom="margin">
+                  <wp14:pctHeight>0</wp14:pctHeight>
+                </wp14:sizeRelV>
+              </wp:anchor>
+            </w:drawing>
+          </mc:Choice>
+          <mc:Fallback>
+            <w:pict>
+              <v:shape w14:anchorId="1AF7C657" id="Conector recto de flecha 41" o:spid="_x0000_s1026" type="#_x0000_t32" style="position:absolute;margin-left:67.85pt;margin-top:384.1pt;width:89.9pt;height:3.6pt;flip:y;z-index:251738112;visibility:visible;mso-wrap-style:square;mso-width-percent:0;mso-height-percent:0;mso-wrap-distance-left:9pt;mso-wrap-distance-top:0;mso-wrap-distance-right:9pt;mso-wrap-distance-bottom:0;mso-position-horizontal:absolute;mso-position-horizontal-relative:margin;mso-position-vertical:absolute;mso-position-vertical-relative:text;mso-width-percent:0;mso-height-percent:0;mso-width-relative:margin;mso-height-relative:margin" o:gfxdata="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" strokecolor="#4e95d9 [1631]" strokeweight=".5pt">
+                <v:stroke endarrow="block" joinstyle="miter"/>
+                <w10:wrap anchorx="margin"/>
+              </v:shape>
+            </w:pict>
+          </mc:Fallback>
+        </mc:AlternateContent>
+      </w:r>
+      <w:r>
+        <w:rPr>
+          <w:rFonts w:ascii="Times New Roman" w:hAnsi="Times New Roman" w:cs="Times New Roman"/>
+          <w:b/>
+          <w:bCs/>
+          <w:noProof/>
+          <w:sz w:val="24"/>
+          <w:szCs w:val="24"/>
+          <w:lang w:val="es-MX"/>
+        </w:rPr>
+        <mc:AlternateContent>
+          <mc:Choice Requires="wps">
+            <w:drawing>
+              <wp:anchor distT="0" distB="0" distL="114300" distR="114300" simplePos="0" relativeHeight="251736064" behindDoc="0" locked="0" layoutInCell="1" allowOverlap="1" wp14:anchorId="100AC620" wp14:editId="5BF06ED1">
+                <wp:simplePos x="0" y="0"/>
+                <wp:positionH relativeFrom="margin">
+                  <wp:posOffset>861060</wp:posOffset>
+                </wp:positionH>
+                <wp:positionV relativeFrom="paragraph">
+                  <wp:posOffset>4898759</wp:posOffset>
+                </wp:positionV>
+                <wp:extent cx="45719" cy="2134440"/>
+                <wp:effectExtent l="76200" t="38100" r="50165" b="18415"/>
+                <wp:wrapNone/>
+                <wp:docPr id="166148229" name="Conector recto de flecha 41"/>
+                <wp:cNvGraphicFramePr/>
+                <a:graphic xmlns:a="http://schemas.openxmlformats.org/drawingml/2006/main">
+                  <a:graphicData uri="http://schemas.microsoft.com/office/word/2010/wordprocessingShape">
+                    <wps:wsp>
+                      <wps:cNvCnPr/>
+                      <wps:spPr>
+                        <a:xfrm flipH="1" flipV="1">
+                          <a:off x="0" y="0"/>
+                          <a:ext cx="45719" cy="2134440"/>
+                        </a:xfrm>
+                        <a:prstGeom prst="straightConnector1">
+                          <a:avLst/>
+                        </a:prstGeom>
+                        <a:ln>
+                          <a:solidFill>
+                            <a:schemeClr val="tx2">
+                              <a:lumMod val="50000"/>
+                              <a:lumOff val="50000"/>
+                            </a:schemeClr>
+                          </a:solidFill>
+                          <a:tailEnd type="triangle"/>
+                        </a:ln>
+                      </wps:spPr>
+                      <wps:style>
+                        <a:lnRef idx="1">
+                          <a:schemeClr val="accent1"/>
+                        </a:lnRef>
+                        <a:fillRef idx="0">
+                          <a:schemeClr val="accent1"/>
+                        </a:fillRef>
+                        <a:effectRef idx="0">
+                          <a:schemeClr val="accent1"/>
+                        </a:effectRef>
+                        <a:fontRef idx="minor">
+                          <a:schemeClr val="tx1"/>
+                        </a:fontRef>
+                      </wps:style>
+                      <wps:bodyPr/>
+                    </wps:wsp>
+                  </a:graphicData>
+                </a:graphic>
+                <wp14:sizeRelH relativeFrom="margin">
+                  <wp14:pctWidth>0</wp14:pctWidth>
+                </wp14:sizeRelH>
+                <wp14:sizeRelV relativeFrom="margin">
+                  <wp14:pctHeight>0</wp14:pctHeight>
+                </wp14:sizeRelV>
+              </wp:anchor>
+            </w:drawing>
+          </mc:Choice>
+          <mc:Fallback>
+            <w:pict>
+              <v:shape w14:anchorId="671E271D" id="Conector recto de flecha 41" o:spid="_x0000_s1026" type="#_x0000_t32" style="position:absolute;margin-left:67.8pt;margin-top:385.75pt;width:3.6pt;height:168.05pt;flip:x y;z-index:251736064;visibility:visible;mso-wrap-style:square;mso-width-percent:0;mso-height-percent:0;mso-wrap-distance-left:9pt;mso-wrap-distance-top:0;mso-wrap-distance-right:9pt;mso-wrap-distance-bottom:0;mso-position-horizontal:absolute;mso-position-horizontal-relative:margin;mso-position-vertical:absolute;mso-position-vertical-relative:text;mso-width-percent:0;mso-height-percent:0;mso-width-relative:margin;mso-height-relative:margin" o:gfxdata="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" strokecolor="#4e95d9 [1631]" strokeweight=".5pt">
+                <v:stroke endarrow="block" joinstyle="miter"/>
+                <w10:wrap anchorx="margin"/>
+              </v:shape>
+            </w:pict>
+          </mc:Fallback>
+        </mc:AlternateContent>
+      </w:r>
+      <w:r>
+        <w:rPr>
+          <w:rFonts w:ascii="Times New Roman" w:hAnsi="Times New Roman" w:cs="Times New Roman"/>
+          <w:b/>
+          <w:bCs/>
+          <w:noProof/>
+          <w:sz w:val="24"/>
+          <w:szCs w:val="24"/>
+          <w:lang w:val="es-MX"/>
+        </w:rPr>
+        <mc:AlternateContent>
+          <mc:Choice Requires="wps">
+            <w:drawing>
+              <wp:anchor distT="0" distB="0" distL="114300" distR="114300" simplePos="0" relativeHeight="251725824" behindDoc="0" locked="0" layoutInCell="1" allowOverlap="1" wp14:anchorId="35D6DF69" wp14:editId="1F3CFBE6">
+                <wp:simplePos x="0" y="0"/>
+                <wp:positionH relativeFrom="margin">
+                  <wp:posOffset>3166519</wp:posOffset>
+                </wp:positionH>
+                <wp:positionV relativeFrom="paragraph">
+                  <wp:posOffset>5112610</wp:posOffset>
+                </wp:positionV>
+                <wp:extent cx="686680" cy="530942"/>
+                <wp:effectExtent l="0" t="0" r="75565" b="59690"/>
+                <wp:wrapNone/>
+                <wp:docPr id="1363044885" name="Conector recto de flecha 41"/>
+                <wp:cNvGraphicFramePr/>
+                <a:graphic xmlns:a="http://schemas.openxmlformats.org/drawingml/2006/main">
+                  <a:graphicData uri="http://schemas.microsoft.com/office/word/2010/wordprocessingShape">
+                    <wps:wsp>
+                      <wps:cNvCnPr/>
+                      <wps:spPr>
+                        <a:xfrm>
+                          <a:off x="0" y="0"/>
+                          <a:ext cx="686680" cy="530942"/>
+                        </a:xfrm>
+                        <a:prstGeom prst="straightConnector1">
+                          <a:avLst/>
+                        </a:prstGeom>
+                        <a:ln>
+                          <a:solidFill>
+                            <a:schemeClr val="tx2">
+                              <a:lumMod val="50000"/>
+                              <a:lumOff val="50000"/>
+                            </a:schemeClr>
+                          </a:solidFill>
+                          <a:tailEnd type="triangle"/>
+                        </a:ln>
+                      </wps:spPr>
+                      <wps:style>
+                        <a:lnRef idx="1">
+                          <a:schemeClr val="accent1"/>
+                        </a:lnRef>
+                        <a:fillRef idx="0">
+                          <a:schemeClr val="accent1"/>
+                        </a:fillRef>
+                        <a:effectRef idx="0">
+                          <a:schemeClr val="accent1"/>
+                        </a:effectRef>
+                        <a:fontRef idx="minor">
+                          <a:schemeClr val="tx1"/>
+                        </a:fontRef>
+                      </wps:style>
+                      <wps:bodyPr/>
+                    </wps:wsp>
+                  </a:graphicData>
+                </a:graphic>
+                <wp14:sizeRelH relativeFrom="margin">
+                  <wp14:pctWidth>0</wp14:pctWidth>
+                </wp14:sizeRelH>
+                <wp14:sizeRelV relativeFrom="margin">
+                  <wp14:pctHeight>0</wp14:pctHeight>
+                </wp14:sizeRelV>
+              </wp:anchor>
+            </w:drawing>
+          </mc:Choice>
+          <mc:Fallback>
+            <w:pict>
+              <v:shape w14:anchorId="3870FBD0" id="Conector recto de flecha 41" o:spid="_x0000_s1026" type="#_x0000_t32" style="position:absolute;margin-left:249.35pt;margin-top:402.55pt;width:54.05pt;height:41.8pt;z-index:251725824;visibility:visible;mso-wrap-style:square;mso-width-percent:0;mso-height-percent:0;mso-wrap-distance-left:9pt;mso-wrap-distance-top:0;mso-wrap-distance-right:9pt;mso-wrap-distance-bottom:0;mso-position-horizontal:absolute;mso-position-horizontal-relative:margin;mso-position-vertical:absolute;mso-position-vertical-relative:text;mso-width-percent:0;mso-height-percent:0;mso-width-relative:margin;mso-height-relative:margin" o:gfxdata="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" strokecolor="#4e95d9 [1631]" strokeweight=".5pt">
+                <v:stroke endarrow="block" joinstyle="miter"/>
+                <w10:wrap anchorx="margin"/>
+              </v:shape>
+            </w:pict>
+          </mc:Fallback>
+        </mc:AlternateContent>
+      </w:r>
+      <w:r>
+        <w:rPr>
+          <w:rFonts w:ascii="Times New Roman" w:hAnsi="Times New Roman" w:cs="Times New Roman"/>
+          <w:b/>
+          <w:bCs/>
+          <w:noProof/>
+          <w:sz w:val="24"/>
+          <w:szCs w:val="24"/>
+          <w:lang w:val="es-MX"/>
+        </w:rPr>
+        <mc:AlternateContent>
+          <mc:Choice Requires="wps">
+            <w:drawing>
+              <wp:anchor distT="0" distB="0" distL="114300" distR="114300" simplePos="0" relativeHeight="251723776" behindDoc="0" locked="0" layoutInCell="1" allowOverlap="1" wp14:anchorId="037027BD" wp14:editId="4E3D3626">
+                <wp:simplePos x="0" y="0"/>
+                <wp:positionH relativeFrom="margin">
+                  <wp:posOffset>1803175</wp:posOffset>
+                </wp:positionH>
+                <wp:positionV relativeFrom="paragraph">
+                  <wp:posOffset>5112609</wp:posOffset>
+                </wp:positionV>
+                <wp:extent cx="639752" cy="567813"/>
+                <wp:effectExtent l="38100" t="0" r="27305" b="60960"/>
+                <wp:wrapNone/>
+                <wp:docPr id="1900274172" name="Conector recto de flecha 41"/>
+                <wp:cNvGraphicFramePr/>
+                <a:graphic xmlns:a="http://schemas.openxmlformats.org/drawingml/2006/main">
+                  <a:graphicData uri="http://schemas.microsoft.com/office/word/2010/wordprocessingShape">
+                    <wps:wsp>
+                      <wps:cNvCnPr/>
+                      <wps:spPr>
+                        <a:xfrm flipH="1">
+                          <a:off x="0" y="0"/>
+                          <a:ext cx="639752" cy="567813"/>
+                        </a:xfrm>
+                        <a:prstGeom prst="straightConnector1">
+                          <a:avLst/>
+                        </a:prstGeom>
+                        <a:ln>
+                          <a:solidFill>
+                            <a:schemeClr val="tx2">
+                              <a:lumMod val="50000"/>
+                              <a:lumOff val="50000"/>
+                            </a:schemeClr>
+                          </a:solidFill>
+                          <a:tailEnd type="triangle"/>
+                        </a:ln>
+                      </wps:spPr>
+                      <wps:style>
+                        <a:lnRef idx="1">
+                          <a:schemeClr val="accent1"/>
+                        </a:lnRef>
+                        <a:fillRef idx="0">
+                          <a:schemeClr val="accent1"/>
+                        </a:fillRef>
+                        <a:effectRef idx="0">
+                          <a:schemeClr val="accent1"/>
+                        </a:effectRef>
+                        <a:fontRef idx="minor">
+                          <a:schemeClr val="tx1"/>
+                        </a:fontRef>
+                      </wps:style>
+                      <wps:bodyPr/>
+                    </wps:wsp>
+                  </a:graphicData>
+                </a:graphic>
+                <wp14:sizeRelH relativeFrom="margin">
+                  <wp14:pctWidth>0</wp14:pctWidth>
+                </wp14:sizeRelH>
+                <wp14:sizeRelV relativeFrom="margin">
+                  <wp14:pctHeight>0</wp14:pctHeight>
+                </wp14:sizeRelV>
+              </wp:anchor>
+            </w:drawing>
+          </mc:Choice>
+          <mc:Fallback>
+            <w:pict>
+              <v:shape w14:anchorId="528AA44A" id="Conector recto de flecha 41" o:spid="_x0000_s1026" type="#_x0000_t32" style="position:absolute;margin-left:142pt;margin-top:402.55pt;width:50.35pt;height:44.7pt;flip:x;z-index:251723776;visibility:visible;mso-wrap-style:square;mso-width-percent:0;mso-height-percent:0;mso-wrap-distance-left:9pt;mso-wrap-distance-top:0;mso-wrap-distance-right:9pt;mso-wrap-distance-bottom:0;mso-position-horizontal:absolute;mso-position-horizontal-relative:margin;mso-position-vertical:absolute;mso-position-vertical-relative:text;mso-width-percent:0;mso-height-percent:0;mso-width-relative:margin;mso-height-relative:margin" o:gfxdata="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" strokecolor="#4e95d9 [1631]" strokeweight=".5pt">
+                <v:stroke endarrow="block" joinstyle="miter"/>
+                <w10:wrap anchorx="margin"/>
+              </v:shape>
+            </w:pict>
+          </mc:Fallback>
+        </mc:AlternateContent>
+      </w:r>
+      <w:r>
+        <w:rPr>
+          <w:rFonts w:ascii="Times New Roman" w:hAnsi="Times New Roman" w:cs="Times New Roman"/>
+          <w:b/>
+          <w:bCs/>
+          <w:noProof/>
+          <w:sz w:val="24"/>
+          <w:szCs w:val="24"/>
+          <w:lang w:val="es-MX"/>
+        </w:rPr>
+        <mc:AlternateContent>
+          <mc:Choice Requires="wps">
+            <w:drawing>
+              <wp:anchor distT="0" distB="0" distL="114300" distR="114300" simplePos="0" relativeHeight="251721728" behindDoc="0" locked="0" layoutInCell="1" allowOverlap="1" wp14:anchorId="3DA4A5A7" wp14:editId="6C6060EC">
+                <wp:simplePos x="0" y="0"/>
+                <wp:positionH relativeFrom="margin">
+                  <wp:posOffset>2807949</wp:posOffset>
+                </wp:positionH>
+                <wp:positionV relativeFrom="paragraph">
+                  <wp:posOffset>4121088</wp:posOffset>
+                </wp:positionV>
+                <wp:extent cx="0" cy="243615"/>
+                <wp:effectExtent l="76200" t="0" r="57150" b="61595"/>
+                <wp:wrapNone/>
+                <wp:docPr id="2076078139" name="Conector recto de flecha 41"/>
+                <wp:cNvGraphicFramePr/>
+                <a:graphic xmlns:a="http://schemas.openxmlformats.org/drawingml/2006/main">
+                  <a:graphicData uri="http://schemas.microsoft.com/office/word/2010/wordprocessingShape">
+                    <wps:wsp>
+                      <wps:cNvCnPr/>
+                      <wps:spPr>
+                        <a:xfrm>
+                          <a:off x="0" y="0"/>
+                          <a:ext cx="0" cy="243615"/>
+                        </a:xfrm>
+                        <a:prstGeom prst="straightConnector1">
+                          <a:avLst/>
+                        </a:prstGeom>
+                        <a:ln>
+                          <a:solidFill>
+                            <a:schemeClr val="tx2">
+                              <a:lumMod val="50000"/>
+                              <a:lumOff val="50000"/>
+                            </a:schemeClr>
+                          </a:solidFill>
+                          <a:tailEnd type="triangle"/>
+                        </a:ln>
+                      </wps:spPr>
+                      <wps:style>
+                        <a:lnRef idx="1">
+                          <a:schemeClr val="accent1"/>
+                        </a:lnRef>
+                        <a:fillRef idx="0">
+                          <a:schemeClr val="accent1"/>
+                        </a:fillRef>
+                        <a:effectRef idx="0">
+                          <a:schemeClr val="accent1"/>
+                        </a:effectRef>
+                        <a:fontRef idx="minor">
+                          <a:schemeClr val="tx1"/>
+                        </a:fontRef>
+                      </wps:style>
+                      <wps:bodyPr/>
+                    </wps:wsp>
+                  </a:graphicData>
+                </a:graphic>
+              </wp:anchor>
+            </w:drawing>
+          </mc:Choice>
+          <mc:Fallback>
+            <w:pict>
+              <v:shape w14:anchorId="3AD5F79F" id="Conector recto de flecha 41" o:spid="_x0000_s1026" type="#_x0000_t32" style="position:absolute;margin-left:221.1pt;margin-top:324.5pt;width:0;height:19.2pt;z-index:251721728;visibility:visible;mso-wrap-style:square;mso-wrap-distance-left:9pt;mso-wrap-distance-top:0;mso-wrap-distance-right:9pt;mso-wrap-distance-bottom:0;mso-position-horizontal:absolute;mso-position-horizontal-relative:margin;mso-position-vertical:absolute;mso-position-vertical-relative:text" o:gfxdata="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" strokecolor="#4e95d9 [1631]" strokeweight=".5pt">
+                <v:stroke endarrow="block" joinstyle="miter"/>
+                <w10:wrap anchorx="margin"/>
+              </v:shape>
+            </w:pict>
+          </mc:Fallback>
+        </mc:AlternateContent>
+      </w:r>
+      <w:r>
+        <w:rPr>
+          <w:rFonts w:ascii="Times New Roman" w:hAnsi="Times New Roman" w:cs="Times New Roman"/>
+          <w:b/>
+          <w:bCs/>
+          <w:noProof/>
+          <w:sz w:val="24"/>
+          <w:szCs w:val="24"/>
+          <w:lang w:val="es-MX"/>
+        </w:rPr>
+        <mc:AlternateContent>
+          <mc:Choice Requires="wps">
+            <w:drawing>
+              <wp:anchor distT="0" distB="0" distL="114300" distR="114300" simplePos="0" relativeHeight="251719680" behindDoc="0" locked="0" layoutInCell="1" allowOverlap="1" wp14:anchorId="12530CD4" wp14:editId="7C04C481">
+                <wp:simplePos x="0" y="0"/>
+                <wp:positionH relativeFrom="margin">
+                  <wp:align>center</wp:align>
+                </wp:positionH>
+                <wp:positionV relativeFrom="paragraph">
+                  <wp:posOffset>2808994</wp:posOffset>
+                </wp:positionV>
+                <wp:extent cx="0" cy="243615"/>
+                <wp:effectExtent l="76200" t="0" r="57150" b="61595"/>
+                <wp:wrapNone/>
+                <wp:docPr id="432956250" name="Conector recto de flecha 41"/>
+                <wp:cNvGraphicFramePr/>
+                <a:graphic xmlns:a="http://schemas.openxmlformats.org/drawingml/2006/main">
+                  <a:graphicData uri="http://schemas.microsoft.com/office/word/2010/wordprocessingShape">
+                    <wps:wsp>
+                      <wps:cNvCnPr/>
+                      <wps:spPr>
+                        <a:xfrm>
+                          <a:off x="0" y="0"/>
+                          <a:ext cx="0" cy="243615"/>
+                        </a:xfrm>
+                        <a:prstGeom prst="straightConnector1">
+                          <a:avLst/>
+                        </a:prstGeom>
+                        <a:ln>
+                          <a:solidFill>
+                            <a:schemeClr val="tx2">
+                              <a:lumMod val="50000"/>
+                              <a:lumOff val="50000"/>
+                            </a:schemeClr>
+                          </a:solidFill>
+                          <a:tailEnd type="triangle"/>
+                        </a:ln>
+                      </wps:spPr>
+                      <wps:style>
+                        <a:lnRef idx="1">
+                          <a:schemeClr val="accent1"/>
+                        </a:lnRef>
+                        <a:fillRef idx="0">
+                          <a:schemeClr val="accent1"/>
+                        </a:fillRef>
+                        <a:effectRef idx="0">
+                          <a:schemeClr val="accent1"/>
+                        </a:effectRef>
+                        <a:fontRef idx="minor">
+                          <a:schemeClr val="tx1"/>
+                        </a:fontRef>
+                      </wps:style>
+                      <wps:bodyPr/>
+                    </wps:wsp>
+                  </a:graphicData>
+                </a:graphic>
+              </wp:anchor>
+            </w:drawing>
+          </mc:Choice>
+          <mc:Fallback>
+            <w:pict>
+              <v:shape w14:anchorId="19858720" id="Conector recto de flecha 41" o:spid="_x0000_s1026" type="#_x0000_t32" style="position:absolute;margin-left:0;margin-top:221.2pt;width:0;height:19.2pt;z-index:251719680;visibility:visible;mso-wrap-style:square;mso-wrap-distance-left:9pt;mso-wrap-distance-top:0;mso-wrap-distance-right:9pt;mso-wrap-distance-bottom:0;mso-position-horizontal:center;mso-position-horizontal-relative:margin;mso-position-vertical:absolute;mso-position-vertical-relative:text" o:gfxdata="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" strokecolor="#4e95d9 [1631]" strokeweight=".5pt">
+                <v:stroke endarrow="block" joinstyle="miter"/>
+                <w10:wrap anchorx="margin"/>
+              </v:shape>
+            </w:pict>
+          </mc:Fallback>
+        </mc:AlternateContent>
+      </w:r>
+      <w:r>
+        <w:rPr>
+          <w:rFonts w:ascii="Times New Roman" w:hAnsi="Times New Roman" w:cs="Times New Roman"/>
+          <w:b/>
+          <w:bCs/>
+          <w:noProof/>
+          <w:sz w:val="24"/>
+          <w:szCs w:val="24"/>
+          <w:lang w:val="es-MX"/>
+        </w:rPr>
+        <mc:AlternateContent>
+          <mc:Choice Requires="wps">
+            <w:drawing>
+              <wp:anchor distT="0" distB="0" distL="114300" distR="114300" simplePos="0" relativeHeight="251715584" behindDoc="0" locked="0" layoutInCell="1" allowOverlap="1" wp14:anchorId="12DA5232" wp14:editId="51E12C82">
+                <wp:simplePos x="0" y="0"/>
+                <wp:positionH relativeFrom="margin">
+                  <wp:posOffset>1011535</wp:posOffset>
+                </wp:positionH>
+                <wp:positionV relativeFrom="paragraph">
+                  <wp:posOffset>5692037</wp:posOffset>
+                </wp:positionV>
+                <wp:extent cx="1401097" cy="442452"/>
+                <wp:effectExtent l="0" t="0" r="27940" b="15240"/>
+                <wp:wrapNone/>
+                <wp:docPr id="1406573252" name="Diagrama de flujo: proceso 37"/>
+                <wp:cNvGraphicFramePr/>
+                <a:graphic xmlns:a="http://schemas.openxmlformats.org/drawingml/2006/main">
+                  <a:graphicData uri="http://schemas.microsoft.com/office/word/2010/wordprocessingShape">
+                    <wps:wsp>
+                      <wps:cNvSpPr/>
+                      <wps:spPr>
+                        <a:xfrm>
+                          <a:off x="0" y="0"/>
+                          <a:ext cx="1401097" cy="442452"/>
+                        </a:xfrm>
+                        <a:prstGeom prst="flowChartProcess">
+                          <a:avLst/>
+                        </a:prstGeom>
+                      </wps:spPr>
+                      <wps:style>
+                        <a:lnRef idx="2">
+                          <a:schemeClr val="accent1">
+                            <a:shade val="15000"/>
+                          </a:schemeClr>
+                        </a:lnRef>
+                        <a:fillRef idx="1">
+                          <a:schemeClr val="accent1"/>
+                        </a:fillRef>
+                        <a:effectRef idx="0">
+                          <a:schemeClr val="accent1"/>
+                        </a:effectRef>
+                        <a:fontRef idx="minor">
+                          <a:schemeClr val="lt1"/>
+                        </a:fontRef>
+                      </wps:style>
+                      <wps:txbx>
+                        <w:txbxContent>
+                          <w:p>
+                            <w:pPr>
+                              <w:jc w:val="center"/>
+                              <w:rPr>
+                                <w:sz w:val="18"/>
+                                <w:szCs w:val="18"/>
+                              </w:rPr>
+                            </w:pPr>
+                            <w:r>
+                              <w:rPr>
+                                <w:sz w:val="18"/>
+                                <w:szCs w:val="18"/>
+                              </w:rPr>
+                              <w:t xml:space="preserve">Aplicar LRE a la cadena de </w:t>
+                            </w:r>
+                            <w:proofErr w:type="spellStart"/>
+                            <w:r>
+                              <w:rPr>
+                                <w:sz w:val="18"/>
+                                <w:szCs w:val="18"/>
+                              </w:rPr>
+                              <w:t>char</w:t>
+                            </w:r>
+                            <w:proofErr w:type="spellEnd"/>
+                          </w:p>
+                        </w:txbxContent>
+                      </wps:txbx>
+                      <wps:bodyPr rot="0" spcFirstLastPara="0" vertOverflow="overflow" horzOverflow="overflow" vert="horz" wrap="square" lIns="91440" tIns="45720" rIns="91440" bIns="45720" numCol="1" spcCol="0" rtlCol="0" fromWordArt="0" anchor="ctr" anchorCtr="0" forceAA="0" compatLnSpc="1">
+                        <a:prstTxWarp prst="textNoShape">
+                          <a:avLst/>
+                        </a:prstTxWarp>
+                        <a:noAutofit/>
+                      </wps:bodyPr>
+                    </wps:wsp>
+                  </a:graphicData>
+                </a:graphic>
+                <wp14:sizeRelH relativeFrom="margin">
+                  <wp14:pctWidth>0</wp14:pctWidth>
+                </wp14:sizeRelH>
+                <wp14:sizeRelV relativeFrom="margin">
+                  <wp14:pctHeight>0</wp14:pctHeight>
+                </wp14:sizeRelV>
+              </wp:anchor>
+            </w:drawing>
+          </mc:Choice>
+          <mc:Fallback>
+            <w:pict>
+              <v:shape w14:anchorId="12DA5232" id="_x0000_s1050" type="#_x0000_t109" style="position:absolute;margin-left:79.65pt;margin-top:448.2pt;width:110.3pt;height:34.85pt;z-index:251715584;visibility:visible;mso-wrap-style:square;mso-width-percent:0;mso-height-percent:0;mso-wrap-distance-left:9pt;mso-wrap-distance-top:0;mso-wrap-distance-right:9pt;mso-wrap-distance-bottom:0;mso-position-horizontal:absolute;mso-position-horizontal-relative:margin;mso-position-vertical:absolute;mso-position-vertical-relative:text;mso-width-percent:0;mso-height-percent:0;mso-width-relative:margin;mso-height-relative:margin;v-text-anchor:middle" o:gfxdata="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" fillcolor="#156082 [3204]" strokecolor="#030e13 [484]" strokeweight="1pt">
+                <v:textbox>
+                  <w:txbxContent>
+                    <w:p>
+                      <w:pPr>
+                        <w:jc w:val="center"/>
+                        <w:rPr>
+                          <w:sz w:val="18"/>
+                          <w:szCs w:val="18"/>
+                        </w:rPr>
+                      </w:pPr>
+                      <w:r>
+                        <w:rPr>
+                          <w:sz w:val="18"/>
+                          <w:szCs w:val="18"/>
+                        </w:rPr>
+                        <w:t xml:space="preserve">Aplicar LRE a la cadena de </w:t>
+                      </w:r>
+                      <w:proofErr w:type="spellStart"/>
+                      <w:r>
+                        <w:rPr>
+                          <w:sz w:val="18"/>
+                          <w:szCs w:val="18"/>
+                        </w:rPr>
+                        <w:t>char</w:t>
+                      </w:r>
+                      <w:proofErr w:type="spellEnd"/>
+                    </w:p>
+                  </w:txbxContent>
+                </v:textbox>
+                <w10:wrap anchorx="margin"/>
+              </v:shape>
+            </w:pict>
+          </mc:Fallback>
+        </mc:AlternateContent>
+      </w:r>
+      <w:r>
+        <w:rPr>
+          <w:rFonts w:ascii="Times New Roman" w:hAnsi="Times New Roman" w:cs="Times New Roman"/>
+          <w:b/>
+          <w:bCs/>
+          <w:noProof/>
+          <w:sz w:val="24"/>
+          <w:szCs w:val="24"/>
+          <w:lang w:val="es-MX"/>
+        </w:rPr>
+        <mc:AlternateContent>
+          <mc:Choice Requires="wps">
+            <w:drawing>
+              <wp:anchor distT="0" distB="0" distL="114300" distR="114300" simplePos="0" relativeHeight="251713536" behindDoc="0" locked="0" layoutInCell="1" allowOverlap="1" wp14:anchorId="61A627F7" wp14:editId="1D6058EC">
+                <wp:simplePos x="0" y="0"/>
+                <wp:positionH relativeFrom="margin">
+                  <wp:posOffset>3275207</wp:posOffset>
+                </wp:positionH>
+                <wp:positionV relativeFrom="paragraph">
+                  <wp:posOffset>5677904</wp:posOffset>
+                </wp:positionV>
+                <wp:extent cx="1401097" cy="442452"/>
+                <wp:effectExtent l="0" t="0" r="27940" b="15240"/>
+                <wp:wrapNone/>
+                <wp:docPr id="554514503" name="Diagrama de flujo: proceso 37"/>
+                <wp:cNvGraphicFramePr/>
+                <a:graphic xmlns:a="http://schemas.openxmlformats.org/drawingml/2006/main">
+                  <a:graphicData uri="http://schemas.microsoft.com/office/word/2010/wordprocessingShape">
+                    <wps:wsp>
+                      <wps:cNvSpPr/>
+                      <wps:spPr>
+                        <a:xfrm>
+                          <a:off x="0" y="0"/>
+                          <a:ext cx="1401097" cy="442452"/>
+                        </a:xfrm>
+                        <a:prstGeom prst="flowChartProcess">
+                          <a:avLst/>
+                        </a:prstGeom>
+                      </wps:spPr>
+                      <wps:style>
+                        <a:lnRef idx="2">
+                          <a:schemeClr val="accent1">
+                            <a:shade val="15000"/>
+                          </a:schemeClr>
+                        </a:lnRef>
+                        <a:fillRef idx="1">
+                          <a:schemeClr val="accent1"/>
+                        </a:fillRef>
+                        <a:effectRef idx="0">
+                          <a:schemeClr val="accent1"/>
+                        </a:effectRef>
+                        <a:fontRef idx="minor">
+                          <a:schemeClr val="lt1"/>
+                        </a:fontRef>
+                      </wps:style>
+                      <wps:txbx>
+                        <w:txbxContent>
+                          <w:p>
+                            <w:pPr>
+                              <w:jc w:val="center"/>
+                              <w:rPr>
+                                <w:sz w:val="18"/>
+                                <w:szCs w:val="18"/>
+                              </w:rPr>
+                            </w:pPr>
+                            <w:r>
+                              <w:rPr>
+                                <w:sz w:val="18"/>
+                                <w:szCs w:val="18"/>
+                              </w:rPr>
+                              <w:t xml:space="preserve">Aplicar LZ78  a la cadena de </w:t>
+                            </w:r>
+                            <w:proofErr w:type="spellStart"/>
+                            <w:r>
+                              <w:rPr>
+                                <w:sz w:val="18"/>
+                                <w:szCs w:val="18"/>
+                              </w:rPr>
+                              <w:t>char</w:t>
+                            </w:r>
+                            <w:proofErr w:type="spellEnd"/>
+                          </w:p>
+                        </w:txbxContent>
+                      </wps:txbx>
+                      <wps:bodyPr rot="0" spcFirstLastPara="0" vertOverflow="overflow" horzOverflow="overflow" vert="horz" wrap="square" lIns="91440" tIns="45720" rIns="91440" bIns="45720" numCol="1" spcCol="0" rtlCol="0" fromWordArt="0" anchor="ctr" anchorCtr="0" forceAA="0" compatLnSpc="1">
+                        <a:prstTxWarp prst="textNoShape">
+                          <a:avLst/>
+                        </a:prstTxWarp>
+                        <a:noAutofit/>
+                      </wps:bodyPr>
+                    </wps:wsp>
+                  </a:graphicData>
+                </a:graphic>
+                <wp14:sizeRelH relativeFrom="margin">
+                  <wp14:pctWidth>0</wp14:pctWidth>
+                </wp14:sizeRelH>
+                <wp14:sizeRelV relativeFrom="margin">
+                  <wp14:pctHeight>0</wp14:pctHeight>
+                </wp14:sizeRelV>
+              </wp:anchor>
+            </w:drawing>
+          </mc:Choice>
+          <mc:Fallback>
+            <w:pict>
+              <v:shape w14:anchorId="61A627F7" id="_x0000_s1051" type="#_x0000_t109" style="position:absolute;margin-left:257.9pt;margin-top:447.1pt;width:110.3pt;height:34.85pt;z-index:251713536;visibility:visible;mso-wrap-style:square;mso-width-percent:0;mso-height-percent:0;mso-wrap-distance-left:9pt;mso-wrap-distance-top:0;mso-wrap-distance-right:9pt;mso-wrap-distance-bottom:0;mso-position-horizontal:absolute;mso-position-horizontal-relative:margin;mso-position-vertical:absolute;mso-position-vertical-relative:text;mso-width-percent:0;mso-height-percent:0;mso-width-relative:margin;mso-height-relative:margin;v-text-anchor:middle" o:gfxdata="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" fillcolor="#156082 [3204]" strokecolor="#030e13 [484]" strokeweight="1pt">
+                <v:textbox>
+                  <w:txbxContent>
+                    <w:p>
+                      <w:pPr>
+                        <w:jc w:val="center"/>
+                        <w:rPr>
+                          <w:sz w:val="18"/>
+                          <w:szCs w:val="18"/>
+                        </w:rPr>
+                      </w:pPr>
+                      <w:r>
+                        <w:rPr>
+                          <w:sz w:val="18"/>
+                          <w:szCs w:val="18"/>
+                        </w:rPr>
+                        <w:t xml:space="preserve">Aplicar LZ78  a la cadena de </w:t>
+                      </w:r>
+                      <w:proofErr w:type="spellStart"/>
+                      <w:r>
+                        <w:rPr>
+                          <w:sz w:val="18"/>
+                          <w:szCs w:val="18"/>
+                        </w:rPr>
+                        <w:t>char</w:t>
+                      </w:r>
+                      <w:proofErr w:type="spellEnd"/>
+                    </w:p>
+                  </w:txbxContent>
+                </v:textbox>
+                <w10:wrap anchorx="margin"/>
+              </v:shape>
+            </w:pict>
+          </mc:Fallback>
+        </mc:AlternateContent>
+      </w:r>
+      <w:r>
+        <w:rPr>
+          <w:rFonts w:ascii="Times New Roman" w:hAnsi="Times New Roman" w:cs="Times New Roman"/>
+          <w:b/>
+          <w:bCs/>
+          <w:noProof/>
+          <w:sz w:val="24"/>
+          <w:szCs w:val="24"/>
+          <w:lang w:val="es-MX"/>
+        </w:rPr>
+        <mc:AlternateContent>
+          <mc:Choice Requires="wps">
+            <w:drawing>
+              <wp:anchor distT="0" distB="0" distL="114300" distR="114300" simplePos="0" relativeHeight="251711488" behindDoc="0" locked="0" layoutInCell="1" allowOverlap="1" wp14:anchorId="1DD16DEE" wp14:editId="32136B9A">
+                <wp:simplePos x="0" y="0"/>
+                <wp:positionH relativeFrom="margin">
+                  <wp:align>center</wp:align>
+                </wp:positionH>
+                <wp:positionV relativeFrom="paragraph">
+                  <wp:posOffset>4324882</wp:posOffset>
+                </wp:positionV>
+                <wp:extent cx="1585452" cy="1064957"/>
+                <wp:effectExtent l="19050" t="19050" r="34290" b="40005"/>
+                <wp:wrapNone/>
+                <wp:docPr id="912934501" name="Diagrama de flujo: decisión 39"/>
+                <wp:cNvGraphicFramePr/>
+                <a:graphic xmlns:a="http://schemas.openxmlformats.org/drawingml/2006/main">
+                  <a:graphicData uri="http://schemas.microsoft.com/office/word/2010/wordprocessingShape">
+                    <wps:wsp>
+                      <wps:cNvSpPr/>
+                      <wps:spPr>
+                        <a:xfrm>
+                          <a:off x="0" y="0"/>
+                          <a:ext cx="1585452" cy="1064957"/>
+                        </a:xfrm>
+                        <a:prstGeom prst="flowChartDecision">
+                          <a:avLst/>
+                        </a:prstGeom>
+                      </wps:spPr>
+                      <wps:style>
+                        <a:lnRef idx="2">
+                          <a:schemeClr val="accent1">
+                            <a:shade val="15000"/>
+                          </a:schemeClr>
+                        </a:lnRef>
+                        <a:fillRef idx="1">
+                          <a:schemeClr val="accent1"/>
+                        </a:fillRef>
+                        <a:effectRef idx="0">
+                          <a:schemeClr val="accent1"/>
+                        </a:effectRef>
+                        <a:fontRef idx="minor">
+                          <a:schemeClr val="lt1"/>
+                        </a:fontRef>
+                      </wps:style>
+                      <wps:txbx>
+                        <w:txbxContent>
+                          <w:p>
+                            <w:pPr>
+                              <w:jc w:val="center"/>
+                              <w:rPr>
+                                <w:sz w:val="18"/>
+                                <w:szCs w:val="18"/>
+                              </w:rPr>
+                            </w:pPr>
+                            <w:r>
+                              <w:rPr>
+                                <w:sz w:val="18"/>
+                                <w:szCs w:val="18"/>
+                              </w:rPr>
+                              <w:t>Switch ( 2 opciones)</w:t>
+                            </w:r>
+                            <w:r>
+                              <w:rPr>
+                                <w:sz w:val="18"/>
+                                <w:szCs w:val="18"/>
+                              </w:rPr>
+                              <w:br/>
+                              <w:t>LRE y LZ78</w:t>
+                            </w:r>
+                          </w:p>
+                        </w:txbxContent>
+                      </wps:txbx>
+                      <wps:bodyPr rot="0" spcFirstLastPara="0" vertOverflow="overflow" horzOverflow="overflow" vert="horz" wrap="square" lIns="91440" tIns="45720" rIns="91440" bIns="45720" numCol="1" spcCol="0" rtlCol="0" fromWordArt="0" anchor="ctr" anchorCtr="0" forceAA="0" compatLnSpc="1">
+                        <a:prstTxWarp prst="textNoShape">
+                          <a:avLst/>
+                        </a:prstTxWarp>
+                        <a:noAutofit/>
+                      </wps:bodyPr>
+                    </wps:wsp>
+                  </a:graphicData>
+                </a:graphic>
+                <wp14:sizeRelV relativeFrom="margin">
+                  <wp14:pctHeight>0</wp14:pctHeight>
+                </wp14:sizeRelV>
+              </wp:anchor>
+            </w:drawing>
+          </mc:Choice>
+          <mc:Fallback>
+            <w:pict>
+              <v:shape w14:anchorId="1DD16DEE" id="_x0000_s1052" type="#_x0000_t110" style="position:absolute;margin-left:0;margin-top:340.55pt;width:124.85pt;height:83.85pt;z-index:251711488;visibility:visible;mso-wrap-style:square;mso-height-percent:0;mso-wrap-distance-left:9pt;mso-wrap-distance-top:0;mso-wrap-distance-right:9pt;mso-wrap-distance-bottom:0;mso-position-horizontal:center;mso-position-horizontal-relative:margin;mso-position-vertical:absolute;mso-position-vertical-relative:text;mso-height-percent:0;mso-height-relative:margin;v-text-anchor:middle" o:gfxdata="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" fillcolor="#156082 [3204]" strokecolor="#030e13 [484]" strokeweight="1pt">
+                <v:textbox>
+                  <w:txbxContent>
+                    <w:p>
+                      <w:pPr>
+                        <w:jc w:val="center"/>
+                        <w:rPr>
+                          <w:sz w:val="18"/>
+                          <w:szCs w:val="18"/>
+                        </w:rPr>
+                      </w:pPr>
+                      <w:r>
+                        <w:rPr>
+                          <w:sz w:val="18"/>
+                          <w:szCs w:val="18"/>
+                        </w:rPr>
+                        <w:t>Switch ( 2 opciones)</w:t>
+                      </w:r>
+                      <w:r>
+                        <w:rPr>
+                          <w:sz w:val="18"/>
+                          <w:szCs w:val="18"/>
+                        </w:rPr>
+                        <w:br/>
+                        <w:t>LRE y LZ78</w:t>
+                      </w:r>
+                    </w:p>
+                  </w:txbxContent>
+                </v:textbox>
+                <w10:wrap anchorx="margin"/>
+              </v:shape>
+            </w:pict>
+          </mc:Fallback>
+        </mc:AlternateContent>
+      </w:r>
+      <w:r>
+        <w:rPr>
+          <w:rFonts w:ascii="Times New Roman" w:hAnsi="Times New Roman" w:cs="Times New Roman"/>
+          <w:b/>
+          <w:bCs/>
+          <w:noProof/>
+          <w:sz w:val="24"/>
+          <w:szCs w:val="24"/>
+          <w:lang w:val="es-MX"/>
+        </w:rPr>
+        <mc:AlternateContent>
+          <mc:Choice Requires="wps">
+            <w:drawing>
+              <wp:anchor distT="0" distB="0" distL="114300" distR="114300" simplePos="0" relativeHeight="251709440" behindDoc="0" locked="0" layoutInCell="1" allowOverlap="1" wp14:anchorId="654258EC" wp14:editId="3D58B356">
+                <wp:simplePos x="0" y="0"/>
+                <wp:positionH relativeFrom="margin">
+                  <wp:align>center</wp:align>
+                </wp:positionH>
+                <wp:positionV relativeFrom="paragraph">
+                  <wp:posOffset>3074035</wp:posOffset>
+                </wp:positionV>
+                <wp:extent cx="1551653" cy="1050208"/>
+                <wp:effectExtent l="19050" t="19050" r="29845" b="36195"/>
+                <wp:wrapNone/>
+                <wp:docPr id="880351091" name="Diagrama de flujo: decisión 39"/>
+                <wp:cNvGraphicFramePr/>
+                <a:graphic xmlns:a="http://schemas.openxmlformats.org/drawingml/2006/main">
+                  <a:graphicData uri="http://schemas.microsoft.com/office/word/2010/wordprocessingShape">
+                    <wps:wsp>
+                      <wps:cNvSpPr/>
+                      <wps:spPr>
+                        <a:xfrm>
+                          <a:off x="0" y="0"/>
+                          <a:ext cx="1551653" cy="1050208"/>
+                        </a:xfrm>
+                        <a:prstGeom prst="flowChartDecision">
+                          <a:avLst/>
+                        </a:prstGeom>
+                      </wps:spPr>
+                      <wps:style>
+                        <a:lnRef idx="2">
+                          <a:schemeClr val="accent1">
+                            <a:shade val="15000"/>
+                          </a:schemeClr>
+                        </a:lnRef>
+                        <a:fillRef idx="1">
+                          <a:schemeClr val="accent1"/>
+                        </a:fillRef>
+                        <a:effectRef idx="0">
+                          <a:schemeClr val="accent1"/>
+                        </a:effectRef>
+                        <a:fontRef idx="minor">
+                          <a:schemeClr val="lt1"/>
+                        </a:fontRef>
+                      </wps:style>
+                      <wps:txbx>
+                        <w:txbxContent>
+                          <w:p>
+                            <w:pPr>
+                              <w:jc w:val="center"/>
+                              <w:rPr>
+                                <w:sz w:val="18"/>
+                                <w:szCs w:val="18"/>
+                              </w:rPr>
+                            </w:pPr>
+                            <w:r>
+                              <w:rPr>
+                                <w:sz w:val="18"/>
+                                <w:szCs w:val="18"/>
+                              </w:rPr>
+                              <w:t>Para cada n=0, hasta n=8</w:t>
+                            </w:r>
+                          </w:p>
+                        </w:txbxContent>
+                      </wps:txbx>
+                      <wps:bodyPr rot="0" spcFirstLastPara="0" vertOverflow="overflow" horzOverflow="overflow" vert="horz" wrap="square" lIns="91440" tIns="45720" rIns="91440" bIns="45720" numCol="1" spcCol="0" rtlCol="0" fromWordArt="0" anchor="ctr" anchorCtr="0" forceAA="0" compatLnSpc="1">
+                        <a:prstTxWarp prst="textNoShape">
+                          <a:avLst/>
+                        </a:prstTxWarp>
+                        <a:noAutofit/>
+                      </wps:bodyPr>
+                    </wps:wsp>
+                  </a:graphicData>
+                </a:graphic>
+                <wp14:sizeRelH relativeFrom="margin">
+                  <wp14:pctWidth>0</wp14:pctWidth>
+                </wp14:sizeRelH>
+                <wp14:sizeRelV relativeFrom="margin">
+                  <wp14:pctHeight>0</wp14:pctHeight>
+                </wp14:sizeRelV>
+              </wp:anchor>
+            </w:drawing>
+          </mc:Choice>
+          <mc:Fallback>
+            <w:pict>
+              <v:shape w14:anchorId="654258EC" id="_x0000_s1053" type="#_x0000_t110" style="position:absolute;margin-left:0;margin-top:242.05pt;width:122.2pt;height:82.7pt;z-index:251709440;visibility:visible;mso-wrap-style:square;mso-width-percent:0;mso-height-percent:0;mso-wrap-distance-left:9pt;mso-wrap-distance-top:0;mso-wrap-distance-right:9pt;mso-wrap-distance-bottom:0;mso-position-horizontal:center;mso-position-horizontal-relative:margin;mso-position-vertical:absolute;mso-position-vertical-relative:text;mso-width-percent:0;mso-height-percent:0;mso-width-relative:margin;mso-height-relative:margin;v-text-anchor:middle" o:gfxdata="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" fillcolor="#156082 [3204]" strokecolor="#030e13 [484]" strokeweight="1pt">
+                <v:textbox>
+                  <w:txbxContent>
+                    <w:p>
+                      <w:pPr>
+                        <w:jc w:val="center"/>
+                        <w:rPr>
+                          <w:sz w:val="18"/>
+                          <w:szCs w:val="18"/>
+                        </w:rPr>
+                      </w:pPr>
+                      <w:r>
+                        <w:rPr>
+                          <w:sz w:val="18"/>
+                          <w:szCs w:val="18"/>
+                        </w:rPr>
+                        <w:t>Para cada n=0, hasta n=8</w:t>
+                      </w:r>
+                    </w:p>
+                  </w:txbxContent>
+                </v:textbox>
+                <w10:wrap anchorx="margin"/>
+              </v:shape>
+            </w:pict>
+          </mc:Fallback>
+        </mc:AlternateContent>
+      </w:r>
+      <w:r>
+        <w:rPr>
+          <w:rFonts w:ascii="Times New Roman" w:hAnsi="Times New Roman" w:cs="Times New Roman"/>
+          <w:b/>
+          <w:bCs/>
+          <w:noProof/>
+          <w:sz w:val="24"/>
+          <w:szCs w:val="24"/>
+          <w:lang w:val="es-MX"/>
+        </w:rPr>
+        <mc:AlternateContent>
+          <mc:Choice Requires="wps">
+            <w:drawing>
+              <wp:anchor distT="0" distB="0" distL="114300" distR="114300" simplePos="0" relativeHeight="251700224" behindDoc="0" locked="0" layoutInCell="1" allowOverlap="1" wp14:anchorId="57F5E228" wp14:editId="52666F47">
+                <wp:simplePos x="0" y="0"/>
+                <wp:positionH relativeFrom="margin">
+                  <wp:align>center</wp:align>
+                </wp:positionH>
+                <wp:positionV relativeFrom="paragraph">
+                  <wp:posOffset>2449932</wp:posOffset>
+                </wp:positionV>
+                <wp:extent cx="1401097" cy="442452"/>
+                <wp:effectExtent l="0" t="0" r="27940" b="15240"/>
+                <wp:wrapNone/>
+                <wp:docPr id="923337497" name="Diagrama de flujo: proceso 37"/>
+                <wp:cNvGraphicFramePr/>
+                <a:graphic xmlns:a="http://schemas.openxmlformats.org/drawingml/2006/main">
+                  <a:graphicData uri="http://schemas.microsoft.com/office/word/2010/wordprocessingShape">
+                    <wps:wsp>
+                      <wps:cNvSpPr/>
+                      <wps:spPr>
+                        <a:xfrm>
+                          <a:off x="0" y="0"/>
+                          <a:ext cx="1401097" cy="442452"/>
+                        </a:xfrm>
+                        <a:prstGeom prst="flowChartProcess">
+                          <a:avLst/>
+                        </a:prstGeom>
+                      </wps:spPr>
+                      <wps:style>
+                        <a:lnRef idx="2">
+                          <a:schemeClr val="accent1">
+                            <a:shade val="15000"/>
+                          </a:schemeClr>
+                        </a:lnRef>
+                        <a:fillRef idx="1">
+                          <a:schemeClr val="accent1"/>
+                        </a:fillRef>
+                        <a:effectRef idx="0">
+                          <a:schemeClr val="accent1"/>
+                        </a:effectRef>
+                        <a:fontRef idx="minor">
+                          <a:schemeClr val="lt1"/>
+                        </a:fontRef>
+                      </wps:style>
+                      <wps:txbx>
+                        <w:txbxContent>
+                          <w:p>
+                            <w:pPr>
+                              <w:jc w:val="center"/>
+                              <w:rPr>
+                                <w:sz w:val="18"/>
+                                <w:szCs w:val="18"/>
+                              </w:rPr>
+                            </w:pPr>
+                            <w:r>
+                              <w:rPr>
+                                <w:sz w:val="18"/>
+                                <w:szCs w:val="18"/>
+                              </w:rPr>
+                              <w:t xml:space="preserve">K XOR (Cada posición </w:t>
+                            </w:r>
+                            <w:r>
+                              <w:rPr>
+                                <w:sz w:val="18"/>
+                                <w:szCs w:val="18"/>
+                              </w:rPr>
+                              <w:t xml:space="preserve">del arreglo de </w:t>
+                            </w:r>
+                            <w:proofErr w:type="spellStart"/>
+                            <w:r>
+                              <w:rPr>
+                                <w:sz w:val="18"/>
+                                <w:szCs w:val="18"/>
+                              </w:rPr>
+                              <w:t>char</w:t>
+                            </w:r>
+                            <w:proofErr w:type="spellEnd"/>
+                            <w:r>
+                              <w:rPr>
+                                <w:sz w:val="18"/>
+                                <w:szCs w:val="18"/>
+                              </w:rPr>
+                              <w:t>)</w:t>
+                            </w:r>
+                          </w:p>
+                          <w:p>
+                            <w:pPr>
+                              <w:jc w:val="center"/>
+                              <w:rPr>
+                                <w:sz w:val="18"/>
+                                <w:szCs w:val="18"/>
+                              </w:rPr>
+                            </w:pPr>
+                          </w:p>
+                        </w:txbxContent>
+                      </wps:txbx>
+                      <wps:bodyPr rot="0" spcFirstLastPara="0" vertOverflow="overflow" horzOverflow="overflow" vert="horz" wrap="square" lIns="91440" tIns="45720" rIns="91440" bIns="45720" numCol="1" spcCol="0" rtlCol="0" fromWordArt="0" anchor="ctr" anchorCtr="0" forceAA="0" compatLnSpc="1">
+                        <a:prstTxWarp prst="textNoShape">
+                          <a:avLst/>
+                        </a:prstTxWarp>
+                        <a:noAutofit/>
+                      </wps:bodyPr>
+                    </wps:wsp>
+                  </a:graphicData>
+                </a:graphic>
+                <wp14:sizeRelH relativeFrom="margin">
+                  <wp14:pctWidth>0</wp14:pctWidth>
+                </wp14:sizeRelH>
+                <wp14:sizeRelV relativeFrom="margin">
+                  <wp14:pctHeight>0</wp14:pctHeight>
+                </wp14:sizeRelV>
+              </wp:anchor>
+            </w:drawing>
+          </mc:Choice>
+          <mc:Fallback>
+            <w:pict>
+              <v:shape w14:anchorId="57F5E228" id="_x0000_s1054" type="#_x0000_t109" style="position:absolute;margin-left:0;margin-top:192.9pt;width:110.3pt;height:34.85pt;z-index:251700224;visibility:visible;mso-wrap-style:square;mso-width-percent:0;mso-height-percent:0;mso-wrap-distance-left:9pt;mso-wrap-distance-top:0;mso-wrap-distance-right:9pt;mso-wrap-distance-bottom:0;mso-position-horizontal:center;mso-position-horizontal-relative:margin;mso-position-vertical:absolute;mso-position-vertical-relative:text;mso-width-percent:0;mso-height-percent:0;mso-width-relative:margin;mso-height-relative:margin;v-text-anchor:middle" o:gfxdata="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" fillcolor="#156082 [3204]" strokecolor="#030e13 [484]" strokeweight="1pt">
+                <v:textbox>
+                  <w:txbxContent>
+                    <w:p>
+                      <w:pPr>
+                        <w:jc w:val="center"/>
+                        <w:rPr>
+                          <w:sz w:val="18"/>
+                          <w:szCs w:val="18"/>
+                        </w:rPr>
+                      </w:pPr>
+                      <w:r>
+                        <w:rPr>
+                          <w:sz w:val="18"/>
+                          <w:szCs w:val="18"/>
+                        </w:rPr>
+                        <w:t xml:space="preserve">K XOR (Cada posición </w:t>
+                      </w:r>
+                      <w:r>
+                        <w:rPr>
+                          <w:sz w:val="18"/>
+                          <w:szCs w:val="18"/>
+                        </w:rPr>
+                        <w:t xml:space="preserve">del arreglo de </w:t>
+                      </w:r>
+                      <w:proofErr w:type="spellStart"/>
+                      <w:r>
+                        <w:rPr>
+                          <w:sz w:val="18"/>
+                          <w:szCs w:val="18"/>
+                        </w:rPr>
+                        <w:t>char</w:t>
+                      </w:r>
+                      <w:proofErr w:type="spellEnd"/>
+                      <w:r>
+                        <w:rPr>
+                          <w:sz w:val="18"/>
+                          <w:szCs w:val="18"/>
+                        </w:rPr>
+                        <w:t>)</w:t>
+                      </w:r>
+                    </w:p>
+                    <w:p>
+                      <w:pPr>
+                        <w:jc w:val="center"/>
+                        <w:rPr>
+                          <w:sz w:val="18"/>
+                          <w:szCs w:val="18"/>
+                        </w:rPr>
+                      </w:pPr>
+                    </w:p>
+                  </w:txbxContent>
+                </v:textbox>
+                <w10:wrap anchorx="margin"/>
+              </v:shape>
+            </w:pict>
+          </mc:Fallback>
+        </mc:AlternateContent>
+      </w:r>
+      <w:r>
+        <w:rPr>
+          <w:rFonts w:ascii="Times New Roman" w:hAnsi="Times New Roman" w:cs="Times New Roman"/>
+          <w:b/>
+          <w:bCs/>
+          <w:noProof/>
+          <w:sz w:val="24"/>
+          <w:szCs w:val="24"/>
+          <w:lang w:val="es-MX"/>
+        </w:rPr>
+        <mc:AlternateContent>
+          <mc:Choice Requires="wps">
+            <w:drawing>
+              <wp:anchor distT="0" distB="0" distL="114300" distR="114300" simplePos="0" relativeHeight="251707392" behindDoc="0" locked="0" layoutInCell="1" allowOverlap="1" wp14:anchorId="38F34EA0" wp14:editId="4495290C">
+                <wp:simplePos x="0" y="0"/>
+                <wp:positionH relativeFrom="margin">
+                  <wp:align>center</wp:align>
+                </wp:positionH>
+                <wp:positionV relativeFrom="paragraph">
+                  <wp:posOffset>2189541</wp:posOffset>
+                </wp:positionV>
+                <wp:extent cx="0" cy="243615"/>
+                <wp:effectExtent l="76200" t="0" r="57150" b="61595"/>
+                <wp:wrapNone/>
+                <wp:docPr id="245648539" name="Conector recto de flecha 41"/>
+                <wp:cNvGraphicFramePr/>
+                <a:graphic xmlns:a="http://schemas.openxmlformats.org/drawingml/2006/main">
+                  <a:graphicData uri="http://schemas.microsoft.com/office/word/2010/wordprocessingShape">
+                    <wps:wsp>
+                      <wps:cNvCnPr/>
+                      <wps:spPr>
+                        <a:xfrm>
+                          <a:off x="0" y="0"/>
+                          <a:ext cx="0" cy="243615"/>
+                        </a:xfrm>
+                        <a:prstGeom prst="straightConnector1">
+                          <a:avLst/>
+                        </a:prstGeom>
+                        <a:ln>
+                          <a:solidFill>
+                            <a:schemeClr val="tx2">
+                              <a:lumMod val="50000"/>
+                              <a:lumOff val="50000"/>
+                            </a:schemeClr>
+                          </a:solidFill>
+                          <a:tailEnd type="triangle"/>
+                        </a:ln>
+                      </wps:spPr>
+                      <wps:style>
+                        <a:lnRef idx="1">
+                          <a:schemeClr val="accent1"/>
+                        </a:lnRef>
+                        <a:fillRef idx="0">
+                          <a:schemeClr val="accent1"/>
+                        </a:fillRef>
+                        <a:effectRef idx="0">
+                          <a:schemeClr val="accent1"/>
+                        </a:effectRef>
+                        <a:fontRef idx="minor">
+                          <a:schemeClr val="tx1"/>
+                        </a:fontRef>
+                      </wps:style>
+                      <wps:bodyPr/>
+                    </wps:wsp>
+                  </a:graphicData>
+                </a:graphic>
+              </wp:anchor>
+            </w:drawing>
+          </mc:Choice>
+          <mc:Fallback>
+            <w:pict>
+              <v:shape w14:anchorId="66C4921B" id="Conector recto de flecha 41" o:spid="_x0000_s1026" type="#_x0000_t32" style="position:absolute;margin-left:0;margin-top:172.4pt;width:0;height:19.2pt;z-index:251707392;visibility:visible;mso-wrap-style:square;mso-wrap-distance-left:9pt;mso-wrap-distance-top:0;mso-wrap-distance-right:9pt;mso-wrap-distance-bottom:0;mso-position-horizontal:center;mso-position-horizontal-relative:margin;mso-position-vertical:absolute;mso-position-vertical-relative:text" o:gfxdata="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" strokecolor="#4e95d9 [1631]" strokeweight=".5pt">
+                <v:stroke endarrow="block" joinstyle="miter"/>
+                <w10:wrap anchorx="margin"/>
+              </v:shape>
+            </w:pict>
+          </mc:Fallback>
+        </mc:AlternateContent>
+      </w:r>
+      <w:r>
+        <w:rPr>
+          <w:rFonts w:ascii="Times New Roman" w:hAnsi="Times New Roman" w:cs="Times New Roman"/>
+          <w:b/>
+          <w:bCs/>
+          <w:noProof/>
+          <w:sz w:val="24"/>
+          <w:szCs w:val="24"/>
+          <w:lang w:val="es-MX"/>
+        </w:rPr>
+        <mc:AlternateContent>
+          <mc:Choice Requires="wps">
+            <w:drawing>
+              <wp:anchor distT="0" distB="0" distL="114300" distR="114300" simplePos="0" relativeHeight="251705344" behindDoc="0" locked="0" layoutInCell="1" allowOverlap="1" wp14:anchorId="5B0DD51F" wp14:editId="1C6D5C8E">
+                <wp:simplePos x="0" y="0"/>
+                <wp:positionH relativeFrom="margin">
+                  <wp:posOffset>2766715</wp:posOffset>
+                </wp:positionH>
+                <wp:positionV relativeFrom="paragraph">
+                  <wp:posOffset>938817</wp:posOffset>
+                </wp:positionV>
+                <wp:extent cx="45719" cy="235974"/>
+                <wp:effectExtent l="57150" t="0" r="50165" b="50165"/>
+                <wp:wrapNone/>
+                <wp:docPr id="1744890670" name="Conector recto de flecha 41"/>
+                <wp:cNvGraphicFramePr/>
+                <a:graphic xmlns:a="http://schemas.openxmlformats.org/drawingml/2006/main">
+                  <a:graphicData uri="http://schemas.microsoft.com/office/word/2010/wordprocessingShape">
+                    <wps:wsp>
+                      <wps:cNvCnPr/>
+                      <wps:spPr>
+                        <a:xfrm flipH="1">
+                          <a:off x="0" y="0"/>
+                          <a:ext cx="45719" cy="235974"/>
+                        </a:xfrm>
+                        <a:prstGeom prst="straightConnector1">
+                          <a:avLst/>
+                        </a:prstGeom>
+                        <a:ln>
+                          <a:solidFill>
+                            <a:schemeClr val="tx2">
+                              <a:lumMod val="50000"/>
+                              <a:lumOff val="50000"/>
+                            </a:schemeClr>
+                          </a:solidFill>
+                          <a:tailEnd type="triangle"/>
+                        </a:ln>
+                      </wps:spPr>
+                      <wps:style>
+                        <a:lnRef idx="1">
+                          <a:schemeClr val="accent1"/>
+                        </a:lnRef>
+                        <a:fillRef idx="0">
+                          <a:schemeClr val="accent1"/>
+                        </a:fillRef>
+                        <a:effectRef idx="0">
+                          <a:schemeClr val="accent1"/>
+                        </a:effectRef>
+                        <a:fontRef idx="minor">
+                          <a:schemeClr val="tx1"/>
+                        </a:fontRef>
+                      </wps:style>
+                      <wps:bodyPr/>
+                    </wps:wsp>
+                  </a:graphicData>
+                </a:graphic>
+                <wp14:sizeRelH relativeFrom="margin">
+                  <wp14:pctWidth>0</wp14:pctWidth>
+                </wp14:sizeRelH>
+                <wp14:sizeRelV relativeFrom="margin">
+                  <wp14:pctHeight>0</wp14:pctHeight>
+                </wp14:sizeRelV>
+              </wp:anchor>
+            </w:drawing>
+          </mc:Choice>
+          <mc:Fallback>
+            <w:pict>
+              <v:shape w14:anchorId="274F1F87" id="Conector recto de flecha 41" o:spid="_x0000_s1026" type="#_x0000_t32" style="position:absolute;margin-left:217.85pt;margin-top:73.9pt;width:3.6pt;height:18.6pt;flip:x;z-index:251705344;visibility:visible;mso-wrap-style:square;mso-width-percent:0;mso-height-percent:0;mso-wrap-distance-left:9pt;mso-wrap-distance-top:0;mso-wrap-distance-right:9pt;mso-wrap-distance-bottom:0;mso-position-horizontal:absolute;mso-position-horizontal-relative:margin;mso-position-vertical:absolute;mso-position-vertical-relative:text;mso-width-percent:0;mso-height-percent:0;mso-width-relative:margin;mso-height-relative:margin" o:gfxdata="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" strokecolor="#4e95d9 [1631]" strokeweight=".5pt">
+                <v:stroke endarrow="block" joinstyle="miter"/>
+                <w10:wrap anchorx="margin"/>
+              </v:shape>
+            </w:pict>
+          </mc:Fallback>
+        </mc:AlternateContent>
+      </w:r>
+      <w:r>
+        <w:rPr>
+          <w:rFonts w:ascii="Times New Roman" w:hAnsi="Times New Roman" w:cs="Times New Roman"/>
+          <w:b/>
+          <w:bCs/>
+          <w:noProof/>
+          <w:sz w:val="24"/>
+          <w:szCs w:val="24"/>
+          <w:lang w:val="es-MX"/>
+        </w:rPr>
+        <mc:AlternateContent>
+          <mc:Choice Requires="wps">
+            <w:drawing>
+              <wp:anchor distT="0" distB="0" distL="114300" distR="114300" simplePos="0" relativeHeight="251703296" behindDoc="0" locked="0" layoutInCell="1" allowOverlap="1" wp14:anchorId="4D8928AE" wp14:editId="47A1453D">
+                <wp:simplePos x="0" y="0"/>
+                <wp:positionH relativeFrom="margin">
+                  <wp:align>center</wp:align>
+                </wp:positionH>
+                <wp:positionV relativeFrom="paragraph">
+                  <wp:posOffset>368341</wp:posOffset>
+                </wp:positionV>
+                <wp:extent cx="0" cy="243615"/>
+                <wp:effectExtent l="76200" t="0" r="57150" b="61595"/>
+                <wp:wrapNone/>
+                <wp:docPr id="485296949" name="Conector recto de flecha 41"/>
+                <wp:cNvGraphicFramePr/>
+                <a:graphic xmlns:a="http://schemas.openxmlformats.org/drawingml/2006/main">
+                  <a:graphicData uri="http://schemas.microsoft.com/office/word/2010/wordprocessingShape">
+                    <wps:wsp>
+                      <wps:cNvCnPr/>
+                      <wps:spPr>
+                        <a:xfrm>
+                          <a:off x="0" y="0"/>
+                          <a:ext cx="0" cy="243615"/>
+                        </a:xfrm>
+                        <a:prstGeom prst="straightConnector1">
+                          <a:avLst/>
+                        </a:prstGeom>
+                        <a:ln>
+                          <a:solidFill>
+                            <a:schemeClr val="tx2">
+                              <a:lumMod val="50000"/>
+                              <a:lumOff val="50000"/>
+                            </a:schemeClr>
+                          </a:solidFill>
+                          <a:tailEnd type="triangle"/>
+                        </a:ln>
+                      </wps:spPr>
+                      <wps:style>
+                        <a:lnRef idx="1">
+                          <a:schemeClr val="accent1"/>
+                        </a:lnRef>
+                        <a:fillRef idx="0">
+                          <a:schemeClr val="accent1"/>
+                        </a:fillRef>
+                        <a:effectRef idx="0">
+                          <a:schemeClr val="accent1"/>
+                        </a:effectRef>
+                        <a:fontRef idx="minor">
+                          <a:schemeClr val="tx1"/>
+                        </a:fontRef>
+                      </wps:style>
+                      <wps:bodyPr/>
+                    </wps:wsp>
+                  </a:graphicData>
+                </a:graphic>
+              </wp:anchor>
+            </w:drawing>
+          </mc:Choice>
+          <mc:Fallback>
+            <w:pict>
+              <v:shape w14:anchorId="6BBD9F7D" id="Conector recto de flecha 41" o:spid="_x0000_s1026" type="#_x0000_t32" style="position:absolute;margin-left:0;margin-top:29pt;width:0;height:19.2pt;z-index:251703296;visibility:visible;mso-wrap-style:square;mso-wrap-distance-left:9pt;mso-wrap-distance-top:0;mso-wrap-distance-right:9pt;mso-wrap-distance-bottom:0;mso-position-horizontal:center;mso-position-horizontal-relative:margin;mso-position-vertical:absolute;mso-position-vertical-relative:text" o:gfxdata="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" strokecolor="#4e95d9 [1631]" strokeweight=".5pt">
+                <v:stroke endarrow="block" joinstyle="miter"/>
+                <w10:wrap anchorx="margin"/>
+              </v:shape>
+            </w:pict>
+          </mc:Fallback>
+        </mc:AlternateContent>
+      </w:r>
+      <w:r>
+        <w:rPr>
+          <w:rFonts w:ascii="Times New Roman" w:hAnsi="Times New Roman" w:cs="Times New Roman"/>
+          <w:b/>
+          <w:bCs/>
+          <w:noProof/>
+          <w:sz w:val="24"/>
+          <w:szCs w:val="24"/>
+          <w:lang w:val="es-MX"/>
+        </w:rPr>
+        <mc:AlternateContent>
+          <mc:Choice Requires="wps">
+            <w:drawing>
+              <wp:anchor distT="0" distB="0" distL="114300" distR="114300" simplePos="0" relativeHeight="251698176" behindDoc="0" locked="0" layoutInCell="1" allowOverlap="1" wp14:anchorId="60C29AA4" wp14:editId="6339A7CD">
+                <wp:simplePos x="0" y="0"/>
+                <wp:positionH relativeFrom="margin">
+                  <wp:align>center</wp:align>
+                </wp:positionH>
+                <wp:positionV relativeFrom="paragraph">
+                  <wp:posOffset>1155925</wp:posOffset>
+                </wp:positionV>
+                <wp:extent cx="1585452" cy="1064957"/>
+                <wp:effectExtent l="19050" t="19050" r="34290" b="40005"/>
+                <wp:wrapNone/>
+                <wp:docPr id="2011594612" name="Diagrama de flujo: decisión 39"/>
+                <wp:cNvGraphicFramePr/>
+                <a:graphic xmlns:a="http://schemas.openxmlformats.org/drawingml/2006/main">
+                  <a:graphicData uri="http://schemas.microsoft.com/office/word/2010/wordprocessingShape">
+                    <wps:wsp>
+                      <wps:cNvSpPr/>
+                      <wps:spPr>
+                        <a:xfrm>
+                          <a:off x="0" y="0"/>
+                          <a:ext cx="1585452" cy="1064957"/>
+                        </a:xfrm>
+                        <a:prstGeom prst="flowChartDecision">
+                          <a:avLst/>
+                        </a:prstGeom>
+                      </wps:spPr>
+                      <wps:style>
+                        <a:lnRef idx="2">
+                          <a:schemeClr val="accent1">
+                            <a:shade val="15000"/>
+                          </a:schemeClr>
+                        </a:lnRef>
+                        <a:fillRef idx="1">
+                          <a:schemeClr val="accent1"/>
+                        </a:fillRef>
+                        <a:effectRef idx="0">
+                          <a:schemeClr val="accent1"/>
+                        </a:effectRef>
+                        <a:fontRef idx="minor">
+                          <a:schemeClr val="lt1"/>
+                        </a:fontRef>
+                      </wps:style>
+                      <wps:txbx>
+                        <w:txbxContent>
+                          <w:p>
+                            <w:pPr>
+                              <w:jc w:val="center"/>
+                              <w:rPr>
+                                <w:sz w:val="18"/>
+                                <w:szCs w:val="18"/>
+                              </w:rPr>
+                            </w:pPr>
+                            <w:r>
+                              <w:rPr>
+                                <w:sz w:val="18"/>
+                                <w:szCs w:val="18"/>
+                              </w:rPr>
+                              <w:t>Para K=0, hasta K=255</w:t>
+                            </w:r>
+                          </w:p>
+                        </w:txbxContent>
+                      </wps:txbx>
+                      <wps:bodyPr rot="0" spcFirstLastPara="0" vertOverflow="overflow" horzOverflow="overflow" vert="horz" wrap="square" lIns="91440" tIns="45720" rIns="91440" bIns="45720" numCol="1" spcCol="0" rtlCol="0" fromWordArt="0" anchor="ctr" anchorCtr="0" forceAA="0" compatLnSpc="1">
+                        <a:prstTxWarp prst="textNoShape">
+                          <a:avLst/>
+                        </a:prstTxWarp>
+                        <a:noAutofit/>
+                      </wps:bodyPr>
+                    </wps:wsp>
+                  </a:graphicData>
+                </a:graphic>
+                <wp14:sizeRelV relativeFrom="margin">
+                  <wp14:pctHeight>0</wp14:pctHeight>
+                </wp14:sizeRelV>
+              </wp:anchor>
+            </w:drawing>
+          </mc:Choice>
+          <mc:Fallback>
+            <w:pict>
+              <v:shape w14:anchorId="60C29AA4" id="_x0000_s1055" type="#_x0000_t110" style="position:absolute;margin-left:0;margin-top:91pt;width:124.85pt;height:83.85pt;z-index:251698176;visibility:visible;mso-wrap-style:square;mso-height-percent:0;mso-wrap-distance-left:9pt;mso-wrap-distance-top:0;mso-wrap-distance-right:9pt;mso-wrap-distance-bottom:0;mso-position-horizontal:center;mso-position-horizontal-relative:margin;mso-position-vertical:absolute;mso-position-vertical-relative:text;mso-height-percent:0;mso-height-relative:margin;v-text-anchor:middle" o:gfxdata="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" fillcolor="#156082 [3204]" strokecolor="#030e13 [484]" strokeweight="1pt">
+                <v:textbox>
+                  <w:txbxContent>
+                    <w:p>
+                      <w:pPr>
+                        <w:jc w:val="center"/>
+                        <w:rPr>
+                          <w:sz w:val="18"/>
+                          <w:szCs w:val="18"/>
+                        </w:rPr>
+                      </w:pPr>
+                      <w:r>
+                        <w:rPr>
+                          <w:sz w:val="18"/>
+                          <w:szCs w:val="18"/>
+                        </w:rPr>
+                        <w:t>Para K=0, hasta K=255</w:t>
+                      </w:r>
+                    </w:p>
+                  </w:txbxContent>
+                </v:textbox>
+                <w10:wrap anchorx="margin"/>
+              </v:shape>
+            </w:pict>
+          </mc:Fallback>
+        </mc:AlternateContent>
+      </w:r>
+      <w:r>
+        <w:rPr>
+          <w:rFonts w:ascii="Times New Roman" w:hAnsi="Times New Roman" w:cs="Times New Roman"/>
+          <w:b/>
+          <w:bCs/>
+          <w:noProof/>
+          <w:sz w:val="24"/>
+          <w:szCs w:val="24"/>
+          <w:lang w:val="es-MX"/>
+        </w:rPr>
+        <mc:AlternateContent>
+          <mc:Choice Requires="wps">
+            <w:drawing>
+              <wp:anchor distT="0" distB="0" distL="114300" distR="114300" simplePos="0" relativeHeight="251697152" behindDoc="0" locked="0" layoutInCell="1" allowOverlap="1" wp14:anchorId="0A79B204" wp14:editId="23A15EA9">
+                <wp:simplePos x="0" y="0"/>
+                <wp:positionH relativeFrom="margin">
+                  <wp:align>center</wp:align>
+                </wp:positionH>
+                <wp:positionV relativeFrom="paragraph">
+                  <wp:posOffset>599297</wp:posOffset>
+                </wp:positionV>
+                <wp:extent cx="1349478" cy="360721"/>
+                <wp:effectExtent l="0" t="0" r="22225" b="20320"/>
+                <wp:wrapNone/>
+                <wp:docPr id="1174011009" name="Diagrama de flujo: proceso 37"/>
+                <wp:cNvGraphicFramePr/>
+                <a:graphic xmlns:a="http://schemas.openxmlformats.org/drawingml/2006/main">
+                  <a:graphicData uri="http://schemas.microsoft.com/office/word/2010/wordprocessingShape">
+                    <wps:wsp>
+                      <wps:cNvSpPr/>
+                      <wps:spPr>
+                        <a:xfrm>
+                          <a:off x="0" y="0"/>
+                          <a:ext cx="1349478" cy="360721"/>
+                        </a:xfrm>
+                        <a:prstGeom prst="flowChartProcess">
+                          <a:avLst/>
+                        </a:prstGeom>
+                      </wps:spPr>
+                      <wps:style>
+                        <a:lnRef idx="2">
+                          <a:schemeClr val="accent1">
+                            <a:shade val="15000"/>
+                          </a:schemeClr>
+                        </a:lnRef>
+                        <a:fillRef idx="1">
+                          <a:schemeClr val="accent1"/>
+                        </a:fillRef>
+                        <a:effectRef idx="0">
+                          <a:schemeClr val="accent1"/>
+                        </a:effectRef>
+                        <a:fontRef idx="minor">
+                          <a:schemeClr val="lt1"/>
+                        </a:fontRef>
+                      </wps:style>
+                      <wps:txbx>
+                        <w:txbxContent>
+                          <w:p>
+                            <w:pPr>
+                              <w:jc w:val="center"/>
+                            </w:pPr>
+                            <w:r>
+                              <w:t>Cargar Estructuras</w:t>
+                            </w:r>
+                          </w:p>
+                        </w:txbxContent>
+                      </wps:txbx>
+                      <wps:bodyPr rot="0" spcFirstLastPara="0" vertOverflow="overflow" horzOverflow="overflow" vert="horz" wrap="square" lIns="91440" tIns="45720" rIns="91440" bIns="45720" numCol="1" spcCol="0" rtlCol="0" fromWordArt="0" anchor="ctr" anchorCtr="0" forceAA="0" compatLnSpc="1">
+                        <a:prstTxWarp prst="textNoShape">
+                          <a:avLst/>
+                        </a:prstTxWarp>
+                        <a:noAutofit/>
+                      </wps:bodyPr>
+                    </wps:wsp>
+                  </a:graphicData>
+                </a:graphic>
+                <wp14:sizeRelH relativeFrom="margin">
+                  <wp14:pctWidth>0</wp14:pctWidth>
+                </wp14:sizeRelH>
+                <wp14:sizeRelV relativeFrom="margin">
+                  <wp14:pctHeight>0</wp14:pctHeight>
+                </wp14:sizeRelV>
+              </wp:anchor>
+            </w:drawing>
+          </mc:Choice>
+          <mc:Fallback>
+            <w:pict>
+              <v:shape w14:anchorId="0A79B204" id="_x0000_s1056" type="#_x0000_t109" style="position:absolute;margin-left:0;margin-top:47.2pt;width:106.25pt;height:28.4pt;z-index:251697152;visibility:visible;mso-wrap-style:square;mso-width-percent:0;mso-height-percent:0;mso-wrap-distance-left:9pt;mso-wrap-distance-top:0;mso-wrap-distance-right:9pt;mso-wrap-distance-bottom:0;mso-position-horizontal:center;mso-position-horizontal-relative:margin;mso-position-vertical:absolute;mso-position-vertical-relative:text;mso-width-percent:0;mso-height-percent:0;mso-width-relative:margin;mso-height-relative:margin;v-text-anchor:middle" o:gfxdata="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" fillcolor="#156082 [3204]" strokecolor="#030e13 [484]" strokeweight="1pt">
+                <v:textbox>
+                  <w:txbxContent>
+                    <w:p>
+                      <w:pPr>
+                        <w:jc w:val="center"/>
+                      </w:pPr>
+                      <w:r>
+                        <w:t>Cargar Estructuras</w:t>
+                      </w:r>
+                    </w:p>
+                  </w:txbxContent>
+                </v:textbox>
+                <w10:wrap anchorx="margin"/>
+              </v:shape>
+            </w:pict>
+          </mc:Fallback>
+        </mc:AlternateContent>
+      </w:r>
     </w:p>
     <w:sectPr>
       <w:pgSz w:w="12240" w:h="15840"/>
@@ -5546,14 +8670,14 @@
         <v:path o:extrusionok="f" gradientshapeok="t" o:connecttype="rect"/>
         <o:lock v:ext="edit" aspectratio="t"/>
       </v:shapetype>
-      <v:shape id="_x0000_i1049" type="#_x0000_t75" style="width:16.85pt;height:30.2pt;visibility:visible;mso-wrap-style:square" o:bullet="t">
+      <v:shape id="_x0000_i1142" type="#_x0000_t75" style="width:16.85pt;height:30.2pt;visibility:visible;mso-wrap-style:square" o:bullet="t">
         <v:imagedata r:id="rId1" o:title=""/>
       </v:shape>
     </w:pict>
   </w:numPicBullet>
   <w:numPicBullet w:numPicBulletId="1">
     <w:pict>
-      <v:shape id="_x0000_i1050" type="#_x0000_t75" style="width:16.85pt;height:30.2pt;visibility:visible;mso-wrap-style:square" o:bullet="t">
+      <v:shape id="_x0000_i1143" type="#_x0000_t75" style="width:16.85pt;height:30.2pt;visibility:visible;mso-wrap-style:square" o:bullet="t">
         <v:imagedata r:id="rId2" o:title=""/>
       </v:shape>
     </w:pict>

</xml_diff>

<commit_message>
Version final y optimizada del codigo con documentacion
</commit_message>
<xml_diff>
--- a/Generalidades de solucion/Documentacion.docx
+++ b/Generalidades de solucion/Documentacion.docx
@@ -93,7 +93,27 @@
           <w:szCs w:val="24"/>
           <w:lang w:val="es-MX"/>
         </w:rPr>
-        <w:t xml:space="preserve">Cristian Florez Monsalve </w:t>
+        <w:t xml:space="preserve">Cristian </w:t>
+      </w:r>
+      <w:proofErr w:type="spellStart"/>
+      <w:r>
+        <w:rPr>
+          <w:rFonts w:ascii="Times New Roman" w:hAnsi="Times New Roman" w:cs="Times New Roman"/>
+          <w:sz w:val="24"/>
+          <w:szCs w:val="24"/>
+          <w:lang w:val="es-MX"/>
+        </w:rPr>
+        <w:t>Florez</w:t>
+      </w:r>
+      <w:proofErr w:type="spellEnd"/>
+      <w:r>
+        <w:rPr>
+          <w:rFonts w:ascii="Times New Roman" w:hAnsi="Times New Roman" w:cs="Times New Roman"/>
+          <w:sz w:val="24"/>
+          <w:szCs w:val="24"/>
+          <w:lang w:val="es-MX"/>
+        </w:rPr>
+        <w:t xml:space="preserve"> Monsalve </w:t>
       </w:r>
     </w:p>
     <w:p>
@@ -239,7 +259,27 @@
           <w:szCs w:val="24"/>
           <w:lang w:val="es-MX"/>
         </w:rPr>
-        <w:t>Aníbal Jose Guerra Soler</w:t>
+        <w:t xml:space="preserve">Aníbal </w:t>
+      </w:r>
+      <w:proofErr w:type="spellStart"/>
+      <w:r>
+        <w:rPr>
+          <w:rFonts w:ascii="Times New Roman" w:hAnsi="Times New Roman" w:cs="Times New Roman"/>
+          <w:sz w:val="24"/>
+          <w:szCs w:val="24"/>
+          <w:lang w:val="es-MX"/>
+        </w:rPr>
+        <w:t>Jose</w:t>
+      </w:r>
+      <w:proofErr w:type="spellEnd"/>
+      <w:r>
+        <w:rPr>
+          <w:rFonts w:ascii="Times New Roman" w:hAnsi="Times New Roman" w:cs="Times New Roman"/>
+          <w:sz w:val="24"/>
+          <w:szCs w:val="24"/>
+          <w:lang w:val="es-MX"/>
+        </w:rPr>
+        <w:t xml:space="preserve"> Guerra Soler</w:t>
       </w:r>
     </w:p>
     <w:p>
@@ -442,7 +482,27 @@
           <w:szCs w:val="24"/>
           <w:lang w:val="es-MX"/>
         </w:rPr>
-        <w:t xml:space="preserve">es entregado en forma de un archivo de  texto plano, mensaje  producto de una serie de pasos de compresión y desplazamiento de bits, el mensaje encriptado y comprimido se compone de letras alfabéticas mayúsculas, minúsculas y de números de cero al nueve. El mensaje primero fue comprimido usando alguno de estos dos métodos LRE o LZ78 posterior a comprimir el mensaje se encripto aplicando una máscara  de un byte desconocida denominada como K, posterior a eso se camuflo aun mas el mensaje usando desplazamiento de bits a la </w:t>
+        <w:t xml:space="preserve">es entregado en forma de un archivo de  texto plano, mensaje  producto de una serie de pasos de compresión y desplazamiento de bits, el mensaje encriptado y comprimido se compone de letras alfabéticas mayúsculas, minúsculas y de números de cero al nueve. El mensaje primero fue comprimido usando alguno de estos dos métodos LRE o LZ78 posterior a comprimir el mensaje se encripto aplicando una máscara  de un byte desconocida denominada como K, posterior a eso se camuflo </w:t>
+      </w:r>
+      <w:proofErr w:type="spellStart"/>
+      <w:r>
+        <w:rPr>
+          <w:rFonts w:ascii="Times New Roman" w:hAnsi="Times New Roman" w:cs="Times New Roman"/>
+          <w:sz w:val="24"/>
+          <w:szCs w:val="24"/>
+          <w:lang w:val="es-MX"/>
+        </w:rPr>
+        <w:t>aun</w:t>
+      </w:r>
+      <w:proofErr w:type="spellEnd"/>
+      <w:r>
+        <w:rPr>
+          <w:rFonts w:ascii="Times New Roman" w:hAnsi="Times New Roman" w:cs="Times New Roman"/>
+          <w:sz w:val="24"/>
+          <w:szCs w:val="24"/>
+          <w:lang w:val="es-MX"/>
+        </w:rPr>
+        <w:t xml:space="preserve"> mas el mensaje usando desplazamiento de bits a la </w:t>
       </w:r>
       <w:r>
         <w:rPr>
@@ -584,7 +644,31 @@
           <w:szCs w:val="24"/>
           <w:lang w:val="es-MX"/>
         </w:rPr>
-        <w:t xml:space="preserve">Archivo .txt: </w:t>
+        <w:t>Archivo .</w:t>
+      </w:r>
+      <w:proofErr w:type="spellStart"/>
+      <w:r>
+        <w:rPr>
+          <w:rFonts w:ascii="Times New Roman" w:hAnsi="Times New Roman" w:cs="Times New Roman"/>
+          <w:b/>
+          <w:bCs/>
+          <w:sz w:val="24"/>
+          <w:szCs w:val="24"/>
+          <w:lang w:val="es-MX"/>
+        </w:rPr>
+        <w:t>txt</w:t>
+      </w:r>
+      <w:proofErr w:type="spellEnd"/>
+      <w:r>
+        <w:rPr>
+          <w:rFonts w:ascii="Times New Roman" w:hAnsi="Times New Roman" w:cs="Times New Roman"/>
+          <w:b/>
+          <w:bCs/>
+          <w:sz w:val="24"/>
+          <w:szCs w:val="24"/>
+          <w:lang w:val="es-MX"/>
+        </w:rPr>
+        <w:t xml:space="preserve">: </w:t>
       </w:r>
       <w:r>
         <w:rPr>
@@ -622,7 +706,31 @@
           <w:szCs w:val="24"/>
           <w:lang w:val="es-MX"/>
         </w:rPr>
-        <w:t xml:space="preserve">Archivo .txt: </w:t>
+        <w:t>Archivo .</w:t>
+      </w:r>
+      <w:proofErr w:type="spellStart"/>
+      <w:r>
+        <w:rPr>
+          <w:rFonts w:ascii="Times New Roman" w:hAnsi="Times New Roman" w:cs="Times New Roman"/>
+          <w:b/>
+          <w:bCs/>
+          <w:sz w:val="24"/>
+          <w:szCs w:val="24"/>
+          <w:lang w:val="es-MX"/>
+        </w:rPr>
+        <w:t>txt</w:t>
+      </w:r>
+      <w:proofErr w:type="spellEnd"/>
+      <w:r>
+        <w:rPr>
+          <w:rFonts w:ascii="Times New Roman" w:hAnsi="Times New Roman" w:cs="Times New Roman"/>
+          <w:b/>
+          <w:bCs/>
+          <w:sz w:val="24"/>
+          <w:szCs w:val="24"/>
+          <w:lang w:val="es-MX"/>
+        </w:rPr>
+        <w:t xml:space="preserve">: </w:t>
       </w:r>
       <w:r>
         <w:rPr>
@@ -684,7 +792,31 @@
           <w:szCs w:val="24"/>
           <w:lang w:val="es-MX"/>
         </w:rPr>
-        <w:t xml:space="preserve">Archivo .txt: </w:t>
+        <w:t>Archivo .</w:t>
+      </w:r>
+      <w:proofErr w:type="spellStart"/>
+      <w:r>
+        <w:rPr>
+          <w:rFonts w:ascii="Times New Roman" w:hAnsi="Times New Roman" w:cs="Times New Roman"/>
+          <w:b/>
+          <w:bCs/>
+          <w:sz w:val="24"/>
+          <w:szCs w:val="24"/>
+          <w:lang w:val="es-MX"/>
+        </w:rPr>
+        <w:t>txt</w:t>
+      </w:r>
+      <w:proofErr w:type="spellEnd"/>
+      <w:r>
+        <w:rPr>
+          <w:rFonts w:ascii="Times New Roman" w:hAnsi="Times New Roman" w:cs="Times New Roman"/>
+          <w:b/>
+          <w:bCs/>
+          <w:sz w:val="24"/>
+          <w:szCs w:val="24"/>
+          <w:lang w:val="es-MX"/>
+        </w:rPr>
+        <w:t xml:space="preserve">: </w:t>
       </w:r>
       <w:r>
         <w:rPr>
@@ -731,7 +863,31 @@
           <w:szCs w:val="24"/>
           <w:lang w:val="es-MX"/>
         </w:rPr>
-        <w:t>Consideraciones a tener en cuenta:</w:t>
+        <w:t xml:space="preserve">Consideraciones </w:t>
+      </w:r>
+      <w:proofErr w:type="gramStart"/>
+      <w:r>
+        <w:rPr>
+          <w:rFonts w:ascii="Times New Roman" w:hAnsi="Times New Roman" w:cs="Times New Roman"/>
+          <w:b/>
+          <w:bCs/>
+          <w:sz w:val="24"/>
+          <w:szCs w:val="24"/>
+          <w:lang w:val="es-MX"/>
+        </w:rPr>
+        <w:t>a</w:t>
+      </w:r>
+      <w:proofErr w:type="gramEnd"/>
+      <w:r>
+        <w:rPr>
+          <w:rFonts w:ascii="Times New Roman" w:hAnsi="Times New Roman" w:cs="Times New Roman"/>
+          <w:b/>
+          <w:bCs/>
+          <w:sz w:val="24"/>
+          <w:szCs w:val="24"/>
+          <w:lang w:val="es-MX"/>
+        </w:rPr>
+        <w:t xml:space="preserve"> tener en cuenta:</w:t>
       </w:r>
     </w:p>
     <w:p>
@@ -956,16 +1112,56 @@
           <w:szCs w:val="24"/>
           <w:lang w:val="es-MX"/>
         </w:rPr>
-        <w:t xml:space="preserve"> aunque desacoplados siguen un orden de índice, donde el elemento del n-esimo índice </w:t>
-      </w:r>
-      <w:r>
-        <w:rPr>
-          <w:rFonts w:ascii="Times New Roman" w:hAnsi="Times New Roman" w:cs="Times New Roman"/>
-          <w:sz w:val="24"/>
-          <w:szCs w:val="24"/>
-          <w:lang w:val="es-MX"/>
-        </w:rPr>
-        <w:t>del primer arreglo corresponde con el elemento del n-esimo índice del segundo arreglo.</w:t>
+        <w:t xml:space="preserve"> aunque desacoplados siguen un orden de índice, donde el elemento del n-</w:t>
+      </w:r>
+      <w:proofErr w:type="spellStart"/>
+      <w:r>
+        <w:rPr>
+          <w:rFonts w:ascii="Times New Roman" w:hAnsi="Times New Roman" w:cs="Times New Roman"/>
+          <w:sz w:val="24"/>
+          <w:szCs w:val="24"/>
+          <w:lang w:val="es-MX"/>
+        </w:rPr>
+        <w:t>esimo</w:t>
+      </w:r>
+      <w:proofErr w:type="spellEnd"/>
+      <w:r>
+        <w:rPr>
+          <w:rFonts w:ascii="Times New Roman" w:hAnsi="Times New Roman" w:cs="Times New Roman"/>
+          <w:sz w:val="24"/>
+          <w:szCs w:val="24"/>
+          <w:lang w:val="es-MX"/>
+        </w:rPr>
+        <w:t xml:space="preserve"> índice </w:t>
+      </w:r>
+      <w:r>
+        <w:rPr>
+          <w:rFonts w:ascii="Times New Roman" w:hAnsi="Times New Roman" w:cs="Times New Roman"/>
+          <w:sz w:val="24"/>
+          <w:szCs w:val="24"/>
+          <w:lang w:val="es-MX"/>
+        </w:rPr>
+        <w:t>del primer arreglo corresponde con el elemento del n-</w:t>
+      </w:r>
+      <w:proofErr w:type="spellStart"/>
+      <w:r>
+        <w:rPr>
+          <w:rFonts w:ascii="Times New Roman" w:hAnsi="Times New Roman" w:cs="Times New Roman"/>
+          <w:sz w:val="24"/>
+          <w:szCs w:val="24"/>
+          <w:lang w:val="es-MX"/>
+        </w:rPr>
+        <w:t>esimo</w:t>
+      </w:r>
+      <w:proofErr w:type="spellEnd"/>
+      <w:r>
+        <w:rPr>
+          <w:rFonts w:ascii="Times New Roman" w:hAnsi="Times New Roman" w:cs="Times New Roman"/>
+          <w:sz w:val="24"/>
+          <w:szCs w:val="24"/>
+          <w:lang w:val="es-MX"/>
+        </w:rPr>
+        <w:t xml:space="preserve"> índice del segundo arreglo.</w:t>
       </w:r>
     </w:p>
     <w:p>
@@ -4936,7 +5132,29 @@
           <w:szCs w:val="24"/>
           <w:lang w:val="es-MX"/>
         </w:rPr>
-        <w:t xml:space="preserve">Para llevar acabo la solución del problema </w:t>
+        <w:t xml:space="preserve">Para llevar </w:t>
+      </w:r>
+      <w:proofErr w:type="spellStart"/>
+      <w:proofErr w:type="gramStart"/>
+      <w:r>
+        <w:rPr>
+          <w:rFonts w:ascii="Times New Roman" w:hAnsi="Times New Roman" w:cs="Times New Roman"/>
+          <w:sz w:val="24"/>
+          <w:szCs w:val="24"/>
+          <w:lang w:val="es-MX"/>
+        </w:rPr>
+        <w:t>acabo</w:t>
+      </w:r>
+      <w:proofErr w:type="spellEnd"/>
+      <w:proofErr w:type="gramEnd"/>
+      <w:r>
+        <w:rPr>
+          <w:rFonts w:ascii="Times New Roman" w:hAnsi="Times New Roman" w:cs="Times New Roman"/>
+          <w:sz w:val="24"/>
+          <w:szCs w:val="24"/>
+          <w:lang w:val="es-MX"/>
+        </w:rPr>
+        <w:t xml:space="preserve"> la solución del problema </w:t>
       </w:r>
       <w:r>
         <w:rPr>
@@ -5045,7 +5263,27 @@
           <w:szCs w:val="24"/>
           <w:lang w:val="es-MX"/>
         </w:rPr>
-        <w:t>Luego usamos otro ciclo para iterar desde 0 a 255 de forma binaria para probar todas las posibles keys K que pudieron haber sido usadas.</w:t>
+        <w:t xml:space="preserve">Luego usamos otro ciclo para iterar desde 0 a 255 de forma binaria para probar todas las posibles </w:t>
+      </w:r>
+      <w:proofErr w:type="spellStart"/>
+      <w:r>
+        <w:rPr>
+          <w:rFonts w:ascii="Times New Roman" w:hAnsi="Times New Roman" w:cs="Times New Roman"/>
+          <w:sz w:val="24"/>
+          <w:szCs w:val="24"/>
+          <w:lang w:val="es-MX"/>
+        </w:rPr>
+        <w:t>keys</w:t>
+      </w:r>
+      <w:proofErr w:type="spellEnd"/>
+      <w:r>
+        <w:rPr>
+          <w:rFonts w:ascii="Times New Roman" w:hAnsi="Times New Roman" w:cs="Times New Roman"/>
+          <w:sz w:val="24"/>
+          <w:szCs w:val="24"/>
+          <w:lang w:val="es-MX"/>
+        </w:rPr>
+        <w:t xml:space="preserve"> K que pudieron haber sido usadas.</w:t>
       </w:r>
     </w:p>
     <w:p>
@@ -5070,7 +5308,27 @@
           <w:szCs w:val="24"/>
           <w:lang w:val="es-MX"/>
         </w:rPr>
-        <w:t>Usamos XOR sobre la key obtenida y cada elemento del arreglo de caracteres.</w:t>
+        <w:t xml:space="preserve">Usamos XOR sobre la </w:t>
+      </w:r>
+      <w:proofErr w:type="spellStart"/>
+      <w:r>
+        <w:rPr>
+          <w:rFonts w:ascii="Times New Roman" w:hAnsi="Times New Roman" w:cs="Times New Roman"/>
+          <w:sz w:val="24"/>
+          <w:szCs w:val="24"/>
+          <w:lang w:val="es-MX"/>
+        </w:rPr>
+        <w:t>key</w:t>
+      </w:r>
+      <w:proofErr w:type="spellEnd"/>
+      <w:r>
+        <w:rPr>
+          <w:rFonts w:ascii="Times New Roman" w:hAnsi="Times New Roman" w:cs="Times New Roman"/>
+          <w:sz w:val="24"/>
+          <w:szCs w:val="24"/>
+          <w:lang w:val="es-MX"/>
+        </w:rPr>
+        <w:t xml:space="preserve"> obtenida y cada elemento del arreglo de caracteres.</w:t>
       </w:r>
     </w:p>
     <w:p>
@@ -5095,7 +5353,27 @@
           <w:szCs w:val="24"/>
           <w:lang w:val="es-MX"/>
         </w:rPr>
-        <w:t>Aplicamos un desplazamiento a la izquierda o a la derecha según nos sea mas conveniente.</w:t>
+        <w:t xml:space="preserve">Aplicamos un desplazamiento a la izquierda o a la derecha según nos sea </w:t>
+      </w:r>
+      <w:proofErr w:type="spellStart"/>
+      <w:r>
+        <w:rPr>
+          <w:rFonts w:ascii="Times New Roman" w:hAnsi="Times New Roman" w:cs="Times New Roman"/>
+          <w:sz w:val="24"/>
+          <w:szCs w:val="24"/>
+          <w:lang w:val="es-MX"/>
+        </w:rPr>
+        <w:t>mas</w:t>
+      </w:r>
+      <w:proofErr w:type="spellEnd"/>
+      <w:r>
+        <w:rPr>
+          <w:rFonts w:ascii="Times New Roman" w:hAnsi="Times New Roman" w:cs="Times New Roman"/>
+          <w:sz w:val="24"/>
+          <w:szCs w:val="24"/>
+          <w:lang w:val="es-MX"/>
+        </w:rPr>
+        <w:t xml:space="preserve"> conveniente.</w:t>
       </w:r>
     </w:p>
     <w:p>
@@ -5145,7 +5423,27 @@
           <w:szCs w:val="24"/>
           <w:lang w:val="es-MX"/>
         </w:rPr>
-        <w:t>Iteramos sobre el texto resultante buscando una conincidencia exacta con la pista (fragmento del texto original) si lo encontramos entonces tomamos los valores de k, n y el método de descompresión que usamos</w:t>
+        <w:t xml:space="preserve">Iteramos sobre el texto resultante buscando una </w:t>
+      </w:r>
+      <w:proofErr w:type="spellStart"/>
+      <w:r>
+        <w:rPr>
+          <w:rFonts w:ascii="Times New Roman" w:hAnsi="Times New Roman" w:cs="Times New Roman"/>
+          <w:sz w:val="24"/>
+          <w:szCs w:val="24"/>
+          <w:lang w:val="es-MX"/>
+        </w:rPr>
+        <w:t>conincidencia</w:t>
+      </w:r>
+      <w:proofErr w:type="spellEnd"/>
+      <w:r>
+        <w:rPr>
+          <w:rFonts w:ascii="Times New Roman" w:hAnsi="Times New Roman" w:cs="Times New Roman"/>
+          <w:sz w:val="24"/>
+          <w:szCs w:val="24"/>
+          <w:lang w:val="es-MX"/>
+        </w:rPr>
+        <w:t xml:space="preserve"> exacta con la pista (fragmento del texto original) si lo encontramos entonces tomamos los valores de k, n y el método de descompresión que usamos</w:t>
       </w:r>
     </w:p>
     <w:p>
@@ -5254,7 +5552,27 @@
           <w:szCs w:val="24"/>
           <w:lang w:val="es-MX"/>
         </w:rPr>
-        <w:t>La solución al desafío fue alcanzada gracias a la división del problema en subproblemas para los cuales se programo una tarea especifica donde juntos conforman una de muchas posibles soluciones al problema planteado.</w:t>
+        <w:t xml:space="preserve">La solución al desafío fue alcanzada gracias a la división del problema en subproblemas para los cuales se </w:t>
+      </w:r>
+      <w:proofErr w:type="spellStart"/>
+      <w:r>
+        <w:rPr>
+          <w:rFonts w:ascii="Times New Roman" w:hAnsi="Times New Roman" w:cs="Times New Roman"/>
+          <w:sz w:val="24"/>
+          <w:szCs w:val="24"/>
+          <w:lang w:val="es-MX"/>
+        </w:rPr>
+        <w:t>programo</w:t>
+      </w:r>
+      <w:proofErr w:type="spellEnd"/>
+      <w:r>
+        <w:rPr>
+          <w:rFonts w:ascii="Times New Roman" w:hAnsi="Times New Roman" w:cs="Times New Roman"/>
+          <w:sz w:val="24"/>
+          <w:szCs w:val="24"/>
+          <w:lang w:val="es-MX"/>
+        </w:rPr>
+        <w:t xml:space="preserve"> una tarea especifica donde juntos conforman una de muchas posibles soluciones al problema planteado.</w:t>
       </w:r>
     </w:p>
     <w:p>
@@ -5281,7 +5599,27 @@
           <w:szCs w:val="24"/>
           <w:lang w:val="es-MX"/>
         </w:rPr>
-        <w:t>Modulo (ReadWriteLoad): Utilizado para la manipulación de archivos de texto plano, con funcionalidades de:</w:t>
+        <w:t>Modulo (</w:t>
+      </w:r>
+      <w:proofErr w:type="spellStart"/>
+      <w:r>
+        <w:rPr>
+          <w:rFonts w:ascii="Times New Roman" w:hAnsi="Times New Roman" w:cs="Times New Roman"/>
+          <w:sz w:val="24"/>
+          <w:szCs w:val="24"/>
+          <w:lang w:val="es-MX"/>
+        </w:rPr>
+        <w:t>ReadWriteLoad</w:t>
+      </w:r>
+      <w:proofErr w:type="spellEnd"/>
+      <w:r>
+        <w:rPr>
+          <w:rFonts w:ascii="Times New Roman" w:hAnsi="Times New Roman" w:cs="Times New Roman"/>
+          <w:sz w:val="24"/>
+          <w:szCs w:val="24"/>
+          <w:lang w:val="es-MX"/>
+        </w:rPr>
+        <w:t>): Utilizado para la manipulación de archivos de texto plano, con funcionalidades de:</w:t>
       </w:r>
     </w:p>
     <w:p>
@@ -5308,7 +5646,27 @@
           <w:szCs w:val="24"/>
           <w:lang w:val="es-MX"/>
         </w:rPr>
-        <w:t>Lectura de archivos (ReadArchivo).</w:t>
+        <w:t>Lectura de archivos (</w:t>
+      </w:r>
+      <w:proofErr w:type="spellStart"/>
+      <w:r>
+        <w:rPr>
+          <w:rFonts w:ascii="Times New Roman" w:hAnsi="Times New Roman" w:cs="Times New Roman"/>
+          <w:sz w:val="24"/>
+          <w:szCs w:val="24"/>
+          <w:lang w:val="es-MX"/>
+        </w:rPr>
+        <w:t>ReadArchivo</w:t>
+      </w:r>
+      <w:proofErr w:type="spellEnd"/>
+      <w:r>
+        <w:rPr>
+          <w:rFonts w:ascii="Times New Roman" w:hAnsi="Times New Roman" w:cs="Times New Roman"/>
+          <w:sz w:val="24"/>
+          <w:szCs w:val="24"/>
+          <w:lang w:val="es-MX"/>
+        </w:rPr>
+        <w:t>).</w:t>
       </w:r>
     </w:p>
     <w:p>
@@ -5335,7 +5693,27 @@
           <w:szCs w:val="24"/>
           <w:lang w:val="es-MX"/>
         </w:rPr>
-        <w:t>Escritura de archivos (WriteArchivo).</w:t>
+        <w:t>Escritura de archivos (</w:t>
+      </w:r>
+      <w:proofErr w:type="spellStart"/>
+      <w:r>
+        <w:rPr>
+          <w:rFonts w:ascii="Times New Roman" w:hAnsi="Times New Roman" w:cs="Times New Roman"/>
+          <w:sz w:val="24"/>
+          <w:szCs w:val="24"/>
+          <w:lang w:val="es-MX"/>
+        </w:rPr>
+        <w:t>WriteArchivo</w:t>
+      </w:r>
+      <w:proofErr w:type="spellEnd"/>
+      <w:r>
+        <w:rPr>
+          <w:rFonts w:ascii="Times New Roman" w:hAnsi="Times New Roman" w:cs="Times New Roman"/>
+          <w:sz w:val="24"/>
+          <w:szCs w:val="24"/>
+          <w:lang w:val="es-MX"/>
+        </w:rPr>
+        <w:t>).</w:t>
       </w:r>
     </w:p>
     <w:p>
@@ -5408,7 +5786,27 @@
           <w:szCs w:val="24"/>
           <w:lang w:val="es-MX"/>
         </w:rPr>
-        <w:t>Verificación de caracteres válidos (esCaracterInvalido)</w:t>
+        <w:t>Verificación de caracteres válidos (</w:t>
+      </w:r>
+      <w:proofErr w:type="spellStart"/>
+      <w:r>
+        <w:rPr>
+          <w:rFonts w:ascii="Times New Roman" w:hAnsi="Times New Roman" w:cs="Times New Roman"/>
+          <w:sz w:val="24"/>
+          <w:szCs w:val="24"/>
+          <w:lang w:val="es-MX"/>
+        </w:rPr>
+        <w:t>esCaracterInvalido</w:t>
+      </w:r>
+      <w:proofErr w:type="spellEnd"/>
+      <w:r>
+        <w:rPr>
+          <w:rFonts w:ascii="Times New Roman" w:hAnsi="Times New Roman" w:cs="Times New Roman"/>
+          <w:sz w:val="24"/>
+          <w:szCs w:val="24"/>
+          <w:lang w:val="es-MX"/>
+        </w:rPr>
+        <w:t>)</w:t>
       </w:r>
     </w:p>
     <w:p>
@@ -5435,7 +5833,27 @@
           <w:szCs w:val="24"/>
           <w:lang w:val="es-MX"/>
         </w:rPr>
-        <w:t>verificación de existencia de sub-arreglos dentro de arreglos (in)</w:t>
+        <w:t xml:space="preserve">verificación de existencia de </w:t>
+      </w:r>
+      <w:proofErr w:type="spellStart"/>
+      <w:r>
+        <w:rPr>
+          <w:rFonts w:ascii="Times New Roman" w:hAnsi="Times New Roman" w:cs="Times New Roman"/>
+          <w:sz w:val="24"/>
+          <w:szCs w:val="24"/>
+          <w:lang w:val="es-MX"/>
+        </w:rPr>
+        <w:t>sub-arreglos</w:t>
+      </w:r>
+      <w:proofErr w:type="spellEnd"/>
+      <w:r>
+        <w:rPr>
+          <w:rFonts w:ascii="Times New Roman" w:hAnsi="Times New Roman" w:cs="Times New Roman"/>
+          <w:sz w:val="24"/>
+          <w:szCs w:val="24"/>
+          <w:lang w:val="es-MX"/>
+        </w:rPr>
+        <w:t xml:space="preserve"> dentro de arreglos (in)</w:t>
       </w:r>
     </w:p>
     <w:p>
@@ -5489,7 +5907,27 @@
           <w:szCs w:val="24"/>
           <w:lang w:val="es-MX"/>
         </w:rPr>
-        <w:t>Separa en dos arreglos teniendo en cuenta 2 de los 3 bytes (SepararArrLRE)</w:t>
+        <w:t>Separa en dos arreglos teniendo en cuenta 2 de los 3 bytes (</w:t>
+      </w:r>
+      <w:proofErr w:type="spellStart"/>
+      <w:r>
+        <w:rPr>
+          <w:rFonts w:ascii="Times New Roman" w:hAnsi="Times New Roman" w:cs="Times New Roman"/>
+          <w:sz w:val="24"/>
+          <w:szCs w:val="24"/>
+          <w:lang w:val="es-MX"/>
+        </w:rPr>
+        <w:t>SepararArrLRE</w:t>
+      </w:r>
+      <w:proofErr w:type="spellEnd"/>
+      <w:r>
+        <w:rPr>
+          <w:rFonts w:ascii="Times New Roman" w:hAnsi="Times New Roman" w:cs="Times New Roman"/>
+          <w:sz w:val="24"/>
+          <w:szCs w:val="24"/>
+          <w:lang w:val="es-MX"/>
+        </w:rPr>
+        <w:t>)</w:t>
       </w:r>
     </w:p>
     <w:p>
@@ -5615,7 +6053,27 @@
           <w:szCs w:val="24"/>
           <w:lang w:val="es-MX"/>
         </w:rPr>
-        <w:t>Aplica una rotación a la derecha de un bit n veces (rotarDerecha)</w:t>
+        <w:t>Aplica una rotación a la derecha de un bit n veces (</w:t>
+      </w:r>
+      <w:proofErr w:type="spellStart"/>
+      <w:r>
+        <w:rPr>
+          <w:rFonts w:ascii="Times New Roman" w:hAnsi="Times New Roman" w:cs="Times New Roman"/>
+          <w:sz w:val="24"/>
+          <w:szCs w:val="24"/>
+          <w:lang w:val="es-MX"/>
+        </w:rPr>
+        <w:t>rotarDerecha</w:t>
+      </w:r>
+      <w:proofErr w:type="spellEnd"/>
+      <w:r>
+        <w:rPr>
+          <w:rFonts w:ascii="Times New Roman" w:hAnsi="Times New Roman" w:cs="Times New Roman"/>
+          <w:sz w:val="24"/>
+          <w:szCs w:val="24"/>
+          <w:lang w:val="es-MX"/>
+        </w:rPr>
+        <w:t>)</w:t>
       </w:r>
     </w:p>
     <w:p>
@@ -5642,7 +6100,27 @@
           <w:szCs w:val="24"/>
           <w:lang w:val="es-MX"/>
         </w:rPr>
-        <w:t>Desencripta el texto aplicando las 2 funciones anteriores (desencriptarTexto)</w:t>
+        <w:t>Desencripta el texto aplicando las 2 funciones anteriores (</w:t>
+      </w:r>
+      <w:proofErr w:type="spellStart"/>
+      <w:r>
+        <w:rPr>
+          <w:rFonts w:ascii="Times New Roman" w:hAnsi="Times New Roman" w:cs="Times New Roman"/>
+          <w:sz w:val="24"/>
+          <w:szCs w:val="24"/>
+          <w:lang w:val="es-MX"/>
+        </w:rPr>
+        <w:t>desencriptarTexto</w:t>
+      </w:r>
+      <w:proofErr w:type="spellEnd"/>
+      <w:r>
+        <w:rPr>
+          <w:rFonts w:ascii="Times New Roman" w:hAnsi="Times New Roman" w:cs="Times New Roman"/>
+          <w:sz w:val="24"/>
+          <w:szCs w:val="24"/>
+          <w:lang w:val="es-MX"/>
+        </w:rPr>
+        <w:t>)</w:t>
       </w:r>
     </w:p>
     <w:p>
@@ -5682,6 +6160,66 @@
         <w:jc w:val="both"/>
         <w:rPr>
           <w:rFonts w:ascii="Times New Roman" w:hAnsi="Times New Roman" w:cs="Times New Roman"/>
+          <w:sz w:val="24"/>
+          <w:szCs w:val="24"/>
+          <w:lang w:val="es-MX"/>
+        </w:rPr>
+      </w:pPr>
+      <w:r>
+        <w:rPr>
+          <w:rFonts w:ascii="Times New Roman" w:hAnsi="Times New Roman" w:cs="Times New Roman"/>
+          <w:sz w:val="24"/>
+          <w:szCs w:val="24"/>
+          <w:lang w:val="es-MX"/>
+        </w:rPr>
+        <w:t>Modulo (</w:t>
+      </w:r>
+      <w:proofErr w:type="spellStart"/>
+      <w:r>
+        <w:rPr>
+          <w:rFonts w:ascii="Times New Roman" w:hAnsi="Times New Roman" w:cs="Times New Roman"/>
+          <w:sz w:val="24"/>
+          <w:szCs w:val="24"/>
+          <w:lang w:val="es-MX"/>
+        </w:rPr>
+        <w:t>MetodoLRE</w:t>
+      </w:r>
+      <w:proofErr w:type="spellEnd"/>
+      <w:r>
+        <w:rPr>
+          <w:rFonts w:ascii="Times New Roman" w:hAnsi="Times New Roman" w:cs="Times New Roman"/>
+          <w:sz w:val="24"/>
+          <w:szCs w:val="24"/>
+          <w:lang w:val="es-MX"/>
+        </w:rPr>
+        <w:t>): Utilizado para dar tratamiento a los bits de los arreglos desacoplados como tuplas de cantidad-Identificador.</w:t>
+      </w:r>
+    </w:p>
+    <w:p>
+      <w:pPr>
+        <w:rPr>
+          <w:rFonts w:ascii="Times New Roman" w:hAnsi="Times New Roman" w:cs="Times New Roman"/>
+          <w:sz w:val="24"/>
+          <w:szCs w:val="24"/>
+          <w:lang w:val="es-MX"/>
+        </w:rPr>
+      </w:pPr>
+      <w:r>
+        <w:rPr>
+          <w:rFonts w:ascii="Times New Roman" w:hAnsi="Times New Roman" w:cs="Times New Roman"/>
+          <w:sz w:val="24"/>
+          <w:szCs w:val="24"/>
+          <w:lang w:val="es-MX"/>
+        </w:rPr>
+        <w:br w:type="page"/>
+      </w:r>
+    </w:p>
+    <w:p>
+      <w:pPr>
+        <w:pStyle w:val="Prrafodelista"/>
+        <w:jc w:val="center"/>
+        <w:rPr>
+          <w:rFonts w:ascii="Times New Roman" w:hAnsi="Times New Roman" w:cs="Times New Roman"/>
           <w:b/>
           <w:bCs/>
           <w:sz w:val="24"/>
@@ -5692,12 +6230,517 @@
       <w:r>
         <w:rPr>
           <w:rFonts w:ascii="Times New Roman" w:hAnsi="Times New Roman" w:cs="Times New Roman"/>
-          <w:sz w:val="24"/>
-          <w:szCs w:val="24"/>
-          <w:lang w:val="es-MX"/>
-        </w:rPr>
-        <w:t>Modulo (MetodoLRE): Utilizado para dar tratamiento a los bits de los arreglos desacoplados como tuplas de cantidad-Identificador.</w:t>
-      </w:r>
+          <w:b/>
+          <w:bCs/>
+          <w:sz w:val="24"/>
+          <w:szCs w:val="24"/>
+          <w:lang w:val="es-MX"/>
+        </w:rPr>
+        <w:lastRenderedPageBreak/>
+        <w:t>Métodos de Eficiencia.</w:t>
+      </w:r>
+    </w:p>
+    <w:p>
+      <w:pPr>
+        <w:ind w:firstLine="708"/>
+        <w:jc w:val="both"/>
+        <w:rPr>
+          <w:rFonts w:ascii="Times New Roman" w:hAnsi="Times New Roman" w:cs="Times New Roman"/>
+          <w:sz w:val="24"/>
+          <w:szCs w:val="24"/>
+          <w:lang w:val="es-MX"/>
+        </w:rPr>
+      </w:pPr>
+      <w:r>
+        <w:rPr>
+          <w:rFonts w:ascii="Times New Roman" w:hAnsi="Times New Roman" w:cs="Times New Roman"/>
+          <w:sz w:val="24"/>
+          <w:szCs w:val="24"/>
+          <w:lang w:val="es-MX"/>
+        </w:rPr>
+        <w:t xml:space="preserve">Para representar la eficiencia del código en los diferentes puntos del desarrollo tenemos la siguiente tabla que evalúa el tiempo promedio de ejecución en los 4 casos de prueba </w:t>
+      </w:r>
+      <w:r>
+        <w:rPr>
+          <w:rFonts w:ascii="Times New Roman" w:hAnsi="Times New Roman" w:cs="Times New Roman"/>
+          <w:b/>
+          <w:bCs/>
+          <w:sz w:val="24"/>
+          <w:szCs w:val="24"/>
+          <w:lang w:val="es-MX"/>
+        </w:rPr>
+        <w:t xml:space="preserve"> </w:t>
+      </w:r>
+      <w:r>
+        <w:rPr>
+          <w:rFonts w:ascii="Times New Roman" w:hAnsi="Times New Roman" w:cs="Times New Roman"/>
+          <w:sz w:val="24"/>
+          <w:szCs w:val="24"/>
+          <w:lang w:val="es-MX"/>
+        </w:rPr>
+        <w:t>haciendo uso de la librería chrono para el uso de la funcionalidad que permite medir el tiempo, la primera columna corresponde a la cantidad de caracteres promedio que se tiene en todos los archivos de casos de prueba y una columna enfocada a resaltar la versión y el cambio que hizo que mejorara su tiempo de ejecución.</w:t>
+      </w:r>
+      <w:r>
+        <w:rPr>
+          <w:rFonts w:ascii="Times New Roman" w:hAnsi="Times New Roman" w:cs="Times New Roman"/>
+          <w:sz w:val="24"/>
+          <w:szCs w:val="24"/>
+          <w:lang w:val="es-MX"/>
+        </w:rPr>
+        <w:t xml:space="preserve"> (el tiempo esta medido en segundos)</w:t>
+      </w:r>
+      <w:r>
+        <w:rPr>
+          <w:rFonts w:ascii="Times New Roman" w:hAnsi="Times New Roman" w:cs="Times New Roman"/>
+          <w:sz w:val="24"/>
+          <w:szCs w:val="24"/>
+          <w:lang w:val="es-MX"/>
+        </w:rPr>
+        <w:t>.</w:t>
+      </w:r>
+    </w:p>
+    <w:tbl>
+      <w:tblPr>
+        <w:tblStyle w:val="Tablaconcuadrcula"/>
+        <w:tblW w:w="0" w:type="auto"/>
+        <w:tblLook w:val="04A0" w:firstRow="1" w:lastRow="0" w:firstColumn="1" w:lastColumn="0" w:noHBand="0" w:noVBand="1"/>
+      </w:tblPr>
+      <w:tblGrid>
+        <w:gridCol w:w="1271"/>
+        <w:gridCol w:w="2268"/>
+        <w:gridCol w:w="1134"/>
+        <w:gridCol w:w="4155"/>
+      </w:tblGrid>
+      <w:tr>
+        <w:tc>
+          <w:tcPr>
+            <w:tcW w:w="1271" w:type="dxa"/>
+          </w:tcPr>
+          <w:p>
+            <w:pPr>
+              <w:jc w:val="both"/>
+              <w:rPr>
+                <w:rFonts w:ascii="Times New Roman" w:hAnsi="Times New Roman" w:cs="Times New Roman"/>
+                <w:sz w:val="24"/>
+                <w:szCs w:val="24"/>
+                <w:lang w:val="es-MX"/>
+              </w:rPr>
+            </w:pPr>
+            <w:r>
+              <w:rPr>
+                <w:rFonts w:ascii="Times New Roman" w:hAnsi="Times New Roman" w:cs="Times New Roman"/>
+                <w:sz w:val="24"/>
+                <w:szCs w:val="24"/>
+                <w:lang w:val="es-MX"/>
+              </w:rPr>
+              <w:t>Promedio Caracteres</w:t>
+            </w:r>
+          </w:p>
+        </w:tc>
+        <w:tc>
+          <w:tcPr>
+            <w:tcW w:w="2268" w:type="dxa"/>
+          </w:tcPr>
+          <w:p>
+            <w:pPr>
+              <w:jc w:val="center"/>
+              <w:rPr>
+                <w:rFonts w:ascii="Times New Roman" w:hAnsi="Times New Roman" w:cs="Times New Roman"/>
+                <w:sz w:val="24"/>
+                <w:szCs w:val="24"/>
+                <w:lang w:val="es-MX"/>
+              </w:rPr>
+            </w:pPr>
+            <w:r>
+              <w:rPr>
+                <w:rFonts w:ascii="Times New Roman" w:hAnsi="Times New Roman" w:cs="Times New Roman"/>
+                <w:sz w:val="24"/>
+                <w:szCs w:val="24"/>
+                <w:lang w:val="es-MX"/>
+              </w:rPr>
+              <w:t>Promedio Tiempo Ejecución</w:t>
+            </w:r>
+          </w:p>
+        </w:tc>
+        <w:tc>
+          <w:tcPr>
+            <w:tcW w:w="1134" w:type="dxa"/>
+          </w:tcPr>
+          <w:p>
+            <w:pPr>
+              <w:jc w:val="center"/>
+              <w:rPr>
+                <w:rFonts w:ascii="Times New Roman" w:hAnsi="Times New Roman" w:cs="Times New Roman"/>
+                <w:sz w:val="24"/>
+                <w:szCs w:val="24"/>
+                <w:lang w:val="es-MX"/>
+              </w:rPr>
+            </w:pPr>
+            <w:r>
+              <w:rPr>
+                <w:rFonts w:ascii="Times New Roman" w:hAnsi="Times New Roman" w:cs="Times New Roman"/>
+                <w:sz w:val="24"/>
+                <w:szCs w:val="24"/>
+                <w:lang w:val="es-MX"/>
+              </w:rPr>
+              <w:t>Versión</w:t>
+            </w:r>
+          </w:p>
+        </w:tc>
+        <w:tc>
+          <w:tcPr>
+            <w:tcW w:w="4155" w:type="dxa"/>
+          </w:tcPr>
+          <w:p>
+            <w:pPr>
+              <w:jc w:val="center"/>
+              <w:rPr>
+                <w:rFonts w:ascii="Times New Roman" w:hAnsi="Times New Roman" w:cs="Times New Roman"/>
+                <w:sz w:val="24"/>
+                <w:szCs w:val="24"/>
+                <w:lang w:val="es-MX"/>
+              </w:rPr>
+            </w:pPr>
+            <w:r>
+              <w:rPr>
+                <w:rFonts w:ascii="Times New Roman" w:hAnsi="Times New Roman" w:cs="Times New Roman"/>
+                <w:sz w:val="24"/>
+                <w:szCs w:val="24"/>
+                <w:lang w:val="es-MX"/>
+              </w:rPr>
+              <w:t>Descripción de Mejora</w:t>
+            </w:r>
+          </w:p>
+        </w:tc>
+      </w:tr>
+      <w:tr>
+        <w:tc>
+          <w:tcPr>
+            <w:tcW w:w="1271" w:type="dxa"/>
+          </w:tcPr>
+          <w:p>
+            <w:pPr>
+              <w:jc w:val="center"/>
+              <w:rPr>
+                <w:rFonts w:ascii="Times New Roman" w:hAnsi="Times New Roman" w:cs="Times New Roman"/>
+                <w:sz w:val="24"/>
+                <w:szCs w:val="24"/>
+                <w:lang w:val="es-MX"/>
+              </w:rPr>
+            </w:pPr>
+            <w:r>
+              <w:rPr>
+                <w:rFonts w:ascii="Times New Roman" w:hAnsi="Times New Roman" w:cs="Times New Roman"/>
+                <w:sz w:val="24"/>
+                <w:szCs w:val="24"/>
+                <w:lang w:val="es-MX"/>
+              </w:rPr>
+              <w:t>1398</w:t>
+            </w:r>
+          </w:p>
+        </w:tc>
+        <w:tc>
+          <w:tcPr>
+            <w:tcW w:w="2268" w:type="dxa"/>
+          </w:tcPr>
+          <w:p>
+            <w:pPr>
+              <w:jc w:val="center"/>
+              <w:rPr>
+                <w:rFonts w:ascii="Times New Roman" w:hAnsi="Times New Roman" w:cs="Times New Roman"/>
+                <w:sz w:val="24"/>
+                <w:szCs w:val="24"/>
+                <w:lang w:val="es-MX"/>
+              </w:rPr>
+            </w:pPr>
+            <w:r>
+              <w:rPr>
+                <w:rFonts w:ascii="Times New Roman" w:hAnsi="Times New Roman" w:cs="Times New Roman"/>
+                <w:sz w:val="24"/>
+                <w:szCs w:val="24"/>
+                <w:lang w:val="es-MX"/>
+              </w:rPr>
+              <w:t>0.051818625000</w:t>
+            </w:r>
+          </w:p>
+        </w:tc>
+        <w:tc>
+          <w:tcPr>
+            <w:tcW w:w="1134" w:type="dxa"/>
+          </w:tcPr>
+          <w:p>
+            <w:pPr>
+              <w:jc w:val="center"/>
+              <w:rPr>
+                <w:rFonts w:ascii="Times New Roman" w:hAnsi="Times New Roman" w:cs="Times New Roman"/>
+                <w:sz w:val="24"/>
+                <w:szCs w:val="24"/>
+                <w:lang w:val="es-MX"/>
+              </w:rPr>
+            </w:pPr>
+            <w:r>
+              <w:rPr>
+                <w:rFonts w:ascii="Times New Roman" w:hAnsi="Times New Roman" w:cs="Times New Roman"/>
+                <w:sz w:val="24"/>
+                <w:szCs w:val="24"/>
+                <w:lang w:val="es-MX"/>
+              </w:rPr>
+              <w:t>0</w:t>
+            </w:r>
+          </w:p>
+        </w:tc>
+        <w:tc>
+          <w:tcPr>
+            <w:tcW w:w="4155" w:type="dxa"/>
+          </w:tcPr>
+          <w:p>
+            <w:pPr>
+              <w:jc w:val="center"/>
+              <w:rPr>
+                <w:rFonts w:ascii="Times New Roman" w:hAnsi="Times New Roman" w:cs="Times New Roman"/>
+                <w:sz w:val="24"/>
+                <w:szCs w:val="24"/>
+                <w:lang w:val="es-MX"/>
+              </w:rPr>
+            </w:pPr>
+            <w:r>
+              <w:rPr>
+                <w:rFonts w:ascii="Times New Roman" w:hAnsi="Times New Roman" w:cs="Times New Roman"/>
+                <w:sz w:val="24"/>
+                <w:szCs w:val="24"/>
+                <w:lang w:val="es-MX"/>
+              </w:rPr>
+              <w:t>N/N</w:t>
+            </w:r>
+          </w:p>
+        </w:tc>
+      </w:tr>
+      <w:tr>
+        <w:tc>
+          <w:tcPr>
+            <w:tcW w:w="1271" w:type="dxa"/>
+          </w:tcPr>
+          <w:p>
+            <w:pPr>
+              <w:jc w:val="center"/>
+              <w:rPr>
+                <w:rFonts w:ascii="Times New Roman" w:hAnsi="Times New Roman" w:cs="Times New Roman"/>
+                <w:sz w:val="24"/>
+                <w:szCs w:val="24"/>
+                <w:lang w:val="es-MX"/>
+              </w:rPr>
+            </w:pPr>
+            <w:r>
+              <w:rPr>
+                <w:rFonts w:ascii="Times New Roman" w:hAnsi="Times New Roman" w:cs="Times New Roman"/>
+                <w:sz w:val="24"/>
+                <w:szCs w:val="24"/>
+                <w:lang w:val="es-MX"/>
+              </w:rPr>
+              <w:t>1398</w:t>
+            </w:r>
+          </w:p>
+        </w:tc>
+        <w:tc>
+          <w:tcPr>
+            <w:tcW w:w="2268" w:type="dxa"/>
+          </w:tcPr>
+          <w:p>
+            <w:pPr>
+              <w:jc w:val="center"/>
+              <w:rPr>
+                <w:rFonts w:ascii="Times New Roman" w:hAnsi="Times New Roman" w:cs="Times New Roman"/>
+                <w:sz w:val="24"/>
+                <w:szCs w:val="24"/>
+                <w:lang w:val="es-MX"/>
+              </w:rPr>
+            </w:pPr>
+            <w:r>
+              <w:rPr>
+                <w:rFonts w:ascii="Times New Roman" w:hAnsi="Times New Roman" w:cs="Times New Roman"/>
+                <w:sz w:val="24"/>
+                <w:szCs w:val="24"/>
+                <w:lang w:val="es-MX"/>
+              </w:rPr>
+              <w:t>0.00512057500</w:t>
+            </w:r>
+          </w:p>
+        </w:tc>
+        <w:tc>
+          <w:tcPr>
+            <w:tcW w:w="1134" w:type="dxa"/>
+          </w:tcPr>
+          <w:p>
+            <w:pPr>
+              <w:jc w:val="center"/>
+              <w:rPr>
+                <w:rFonts w:ascii="Times New Roman" w:hAnsi="Times New Roman" w:cs="Times New Roman"/>
+                <w:sz w:val="24"/>
+                <w:szCs w:val="24"/>
+                <w:lang w:val="es-MX"/>
+              </w:rPr>
+            </w:pPr>
+            <w:r>
+              <w:rPr>
+                <w:rFonts w:ascii="Times New Roman" w:hAnsi="Times New Roman" w:cs="Times New Roman"/>
+                <w:sz w:val="24"/>
+                <w:szCs w:val="24"/>
+                <w:lang w:val="es-MX"/>
+              </w:rPr>
+              <w:t>1</w:t>
+            </w:r>
+          </w:p>
+        </w:tc>
+        <w:tc>
+          <w:tcPr>
+            <w:tcW w:w="4155" w:type="dxa"/>
+          </w:tcPr>
+          <w:p>
+            <w:pPr>
+              <w:jc w:val="both"/>
+              <w:rPr>
+                <w:rFonts w:ascii="Times New Roman" w:hAnsi="Times New Roman" w:cs="Times New Roman"/>
+                <w:sz w:val="24"/>
+                <w:szCs w:val="24"/>
+                <w:lang w:val="es-MX"/>
+              </w:rPr>
+            </w:pPr>
+            <w:r>
+              <w:rPr>
+                <w:rFonts w:ascii="Times New Roman" w:hAnsi="Times New Roman" w:cs="Times New Roman"/>
+                <w:sz w:val="24"/>
+                <w:szCs w:val="24"/>
+                <w:lang w:val="es-MX"/>
+              </w:rPr>
+              <w:t>Implementamos un condicional que evalúa si el primer carácter el arreglo a descomprimir corresponde a un 0 u otro numero para saber si es LRE o LZ78</w:t>
+            </w:r>
+          </w:p>
+        </w:tc>
+      </w:tr>
+      <w:tr>
+        <w:tc>
+          <w:tcPr>
+            <w:tcW w:w="1271" w:type="dxa"/>
+          </w:tcPr>
+          <w:p>
+            <w:pPr>
+              <w:jc w:val="center"/>
+              <w:rPr>
+                <w:rFonts w:ascii="Times New Roman" w:hAnsi="Times New Roman" w:cs="Times New Roman"/>
+                <w:sz w:val="24"/>
+                <w:szCs w:val="24"/>
+                <w:lang w:val="es-MX"/>
+              </w:rPr>
+            </w:pPr>
+            <w:r>
+              <w:rPr>
+                <w:rFonts w:ascii="Times New Roman" w:hAnsi="Times New Roman" w:cs="Times New Roman"/>
+                <w:sz w:val="24"/>
+                <w:szCs w:val="24"/>
+                <w:lang w:val="es-MX"/>
+              </w:rPr>
+              <w:t>1398</w:t>
+            </w:r>
+          </w:p>
+        </w:tc>
+        <w:tc>
+          <w:tcPr>
+            <w:tcW w:w="2268" w:type="dxa"/>
+          </w:tcPr>
+          <w:p>
+            <w:pPr>
+              <w:jc w:val="center"/>
+              <w:rPr>
+                <w:rFonts w:ascii="Times New Roman" w:hAnsi="Times New Roman" w:cs="Times New Roman"/>
+                <w:sz w:val="24"/>
+                <w:szCs w:val="24"/>
+                <w:lang w:val="es-MX"/>
+              </w:rPr>
+            </w:pPr>
+            <w:r>
+              <w:rPr>
+                <w:rFonts w:ascii="Times New Roman" w:hAnsi="Times New Roman" w:cs="Times New Roman"/>
+                <w:sz w:val="24"/>
+                <w:szCs w:val="24"/>
+                <w:lang w:val="es-MX"/>
+              </w:rPr>
+              <w:t>0.002895200000</w:t>
+            </w:r>
+          </w:p>
+        </w:tc>
+        <w:tc>
+          <w:tcPr>
+            <w:tcW w:w="1134" w:type="dxa"/>
+          </w:tcPr>
+          <w:p>
+            <w:pPr>
+              <w:jc w:val="center"/>
+              <w:rPr>
+                <w:rFonts w:ascii="Times New Roman" w:hAnsi="Times New Roman" w:cs="Times New Roman"/>
+                <w:sz w:val="24"/>
+                <w:szCs w:val="24"/>
+                <w:lang w:val="es-MX"/>
+              </w:rPr>
+            </w:pPr>
+            <w:r>
+              <w:rPr>
+                <w:rFonts w:ascii="Times New Roman" w:hAnsi="Times New Roman" w:cs="Times New Roman"/>
+                <w:sz w:val="24"/>
+                <w:szCs w:val="24"/>
+                <w:lang w:val="es-MX"/>
+              </w:rPr>
+              <w:t>2</w:t>
+            </w:r>
+          </w:p>
+        </w:tc>
+        <w:tc>
+          <w:tcPr>
+            <w:tcW w:w="4155" w:type="dxa"/>
+          </w:tcPr>
+          <w:p>
+            <w:pPr>
+              <w:jc w:val="both"/>
+              <w:rPr>
+                <w:rFonts w:ascii="Times New Roman" w:hAnsi="Times New Roman" w:cs="Times New Roman"/>
+                <w:sz w:val="24"/>
+                <w:szCs w:val="24"/>
+                <w:lang w:val="es-MX"/>
+              </w:rPr>
+            </w:pPr>
+            <w:r>
+              <w:rPr>
+                <w:rFonts w:ascii="Times New Roman" w:hAnsi="Times New Roman" w:cs="Times New Roman"/>
+                <w:sz w:val="24"/>
+                <w:szCs w:val="24"/>
+                <w:lang w:val="es-MX"/>
+              </w:rPr>
+              <w:t>Implementamos una función encargada de verificar si en realidad hay un carácter valido en la primera posición como números o letras. Y así evitamos construir estructuras innecesarias</w:t>
+            </w:r>
+          </w:p>
+        </w:tc>
+      </w:tr>
+    </w:tbl>
+    <w:p>
+      <w:pPr>
+        <w:jc w:val="both"/>
+        <w:rPr>
+          <w:rFonts w:ascii="Times New Roman" w:hAnsi="Times New Roman" w:cs="Times New Roman"/>
+          <w:sz w:val="24"/>
+          <w:szCs w:val="24"/>
+          <w:lang w:val="es-MX"/>
+        </w:rPr>
+      </w:pPr>
+    </w:p>
+    <w:p>
+      <w:pPr>
+        <w:jc w:val="both"/>
+        <w:rPr>
+          <w:rFonts w:ascii="Times New Roman" w:hAnsi="Times New Roman" w:cs="Times New Roman"/>
+          <w:sz w:val="24"/>
+          <w:szCs w:val="24"/>
+          <w:lang w:val="es-MX"/>
+        </w:rPr>
+      </w:pPr>
     </w:p>
     <w:p>
       <w:pPr>
@@ -5849,7 +6892,27 @@
           <w:szCs w:val="24"/>
           <w:lang w:val="es-MX"/>
         </w:rPr>
-        <w:t>Tuvimos problema a la hora de verificar si las subcadenas de la pista estaba dentro de la cadena de caracteres del arreglo desencriptado y descomprimido, pues desechaba posiciones donde podría haber una similitud parcial a partir de cierto punto.</w:t>
+        <w:t xml:space="preserve">Tuvimos problema a la hora de verificar si las </w:t>
+      </w:r>
+      <w:proofErr w:type="spellStart"/>
+      <w:r>
+        <w:rPr>
+          <w:rFonts w:ascii="Times New Roman" w:hAnsi="Times New Roman" w:cs="Times New Roman"/>
+          <w:sz w:val="24"/>
+          <w:szCs w:val="24"/>
+          <w:lang w:val="es-MX"/>
+        </w:rPr>
+        <w:t>subcadenas</w:t>
+      </w:r>
+      <w:proofErr w:type="spellEnd"/>
+      <w:r>
+        <w:rPr>
+          <w:rFonts w:ascii="Times New Roman" w:hAnsi="Times New Roman" w:cs="Times New Roman"/>
+          <w:sz w:val="24"/>
+          <w:szCs w:val="24"/>
+          <w:lang w:val="es-MX"/>
+        </w:rPr>
+        <w:t xml:space="preserve"> de la pista estaba dentro de la cadena de caracteres del arreglo desencriptado y descomprimido, pues desechaba posiciones donde podría haber una similitud parcial a partir de cierto punto.</w:t>
       </w:r>
     </w:p>
     <w:p>
@@ -5958,7 +7021,27 @@
           <w:lang w:val="es-MX"/>
         </w:rPr>
         <w:tab/>
-        <w:t>Por ejemplo, para el siguiente texto comprimido se crearía el siguiente diccionario auxiliar  { (0, A) (0, B) (1, A) (1, B) (4, A) (3, B)…. }</w:t>
+        <w:t>Por ejemplo, para el siguiente texto comprimido se crearía el siguiente diccionario auxiliar  { (0, A) (0, B) (1, A) (1, B) (4, A) (3, B</w:t>
+      </w:r>
+      <w:proofErr w:type="gramStart"/>
+      <w:r>
+        <w:rPr>
+          <w:rFonts w:ascii="Times New Roman" w:hAnsi="Times New Roman" w:cs="Times New Roman"/>
+          <w:sz w:val="24"/>
+          <w:szCs w:val="24"/>
+          <w:lang w:val="es-MX"/>
+        </w:rPr>
+        <w:t>)….</w:t>
+      </w:r>
+      <w:proofErr w:type="gramEnd"/>
+      <w:r>
+        <w:rPr>
+          <w:rFonts w:ascii="Times New Roman" w:hAnsi="Times New Roman" w:cs="Times New Roman"/>
+          <w:sz w:val="24"/>
+          <w:szCs w:val="24"/>
+          <w:lang w:val="es-MX"/>
+        </w:rPr>
+        <w:t xml:space="preserve"> }</w:t>
       </w:r>
     </w:p>
     <w:p>
@@ -12237,8 +13320,17 @@
                                 <w:sz w:val="18"/>
                                 <w:szCs w:val="18"/>
                               </w:rPr>
-                              <w:t>Aplicar LRE a la cadena de char</w:t>
+                              <w:t xml:space="preserve">Aplicar LRE a la cadena de </w:t>
                             </w:r>
+                            <w:proofErr w:type="spellStart"/>
+                            <w:r>
+                              <w:rPr>
+                                <w:sz w:val="18"/>
+                                <w:szCs w:val="18"/>
+                              </w:rPr>
+                              <w:t>char</w:t>
+                            </w:r>
+                            <w:proofErr w:type="spellEnd"/>
                           </w:p>
                         </w:txbxContent>
                       </wps:txbx>
@@ -12359,8 +13451,17 @@
                                 <w:sz w:val="18"/>
                                 <w:szCs w:val="18"/>
                               </w:rPr>
-                              <w:t>Aplicar LZ78  a la cadena de char</w:t>
+                              <w:t xml:space="preserve">Aplicar LZ78  a la cadena de </w:t>
                             </w:r>
+                            <w:proofErr w:type="spellStart"/>
+                            <w:r>
+                              <w:rPr>
+                                <w:sz w:val="18"/>
+                                <w:szCs w:val="18"/>
+                              </w:rPr>
+                              <w:t>char</w:t>
+                            </w:r>
+                            <w:proofErr w:type="spellEnd"/>
                           </w:p>
                         </w:txbxContent>
                       </wps:txbx>
@@ -12745,7 +13846,23 @@
                                 <w:sz w:val="18"/>
                                 <w:szCs w:val="18"/>
                               </w:rPr>
-                              <w:t>del arreglo de char)</w:t>
+                              <w:t xml:space="preserve">del arreglo de </w:t>
+                            </w:r>
+                            <w:proofErr w:type="spellStart"/>
+                            <w:r>
+                              <w:rPr>
+                                <w:sz w:val="18"/>
+                                <w:szCs w:val="18"/>
+                              </w:rPr>
+                              <w:t>char</w:t>
+                            </w:r>
+                            <w:proofErr w:type="spellEnd"/>
+                            <w:r>
+                              <w:rPr>
+                                <w:sz w:val="18"/>
+                                <w:szCs w:val="18"/>
+                              </w:rPr>
+                              <w:t>)</w:t>
                             </w:r>
                           </w:p>
                           <w:p>
@@ -13324,14 +14441,14 @@
         <v:path o:extrusionok="f" gradientshapeok="t" o:connecttype="rect"/>
         <o:lock v:ext="edit" aspectratio="t"/>
       </v:shapetype>
-      <v:shape id="_x0000_i1231" type="#_x0000_t75" style="width:16.85pt;height:30.2pt;visibility:visible;mso-wrap-style:square" o:bullet="t">
+      <v:shape id="_x0000_i1074" type="#_x0000_t75" style="width:16.85pt;height:30.2pt;visibility:visible;mso-wrap-style:square" o:bullet="t">
         <v:imagedata r:id="rId1" o:title=""/>
       </v:shape>
     </w:pict>
   </w:numPicBullet>
   <w:numPicBullet w:numPicBulletId="1">
     <w:pict>
-      <v:shape id="_x0000_i1232" type="#_x0000_t75" style="width:16.85pt;height:30.2pt;visibility:visible;mso-wrap-style:square" o:bullet="t">
+      <v:shape id="_x0000_i1075" type="#_x0000_t75" style="width:16.85pt;height:30.2pt;visibility:visible;mso-wrap-style:square" o:bullet="t">
         <v:imagedata r:id="rId2" o:title=""/>
       </v:shape>
     </w:pict>
@@ -15737,6 +16854,25 @@
       <w:spacing w:val="5"/>
     </w:rPr>
   </w:style>
+  <w:style w:type="table" w:styleId="Tablaconcuadrcula">
+    <w:name w:val="Table Grid"/>
+    <w:basedOn w:val="Tablanormal"/>
+    <w:uiPriority w:val="39"/>
+    <w:rsid w:val="007A3C0B"/>
+    <w:pPr>
+      <w:spacing w:after="0" w:line="240" w:lineRule="auto"/>
+    </w:pPr>
+    <w:tblPr>
+      <w:tblBorders>
+        <w:top w:val="single" w:sz="4" w:space="0" w:color="auto"/>
+        <w:left w:val="single" w:sz="4" w:space="0" w:color="auto"/>
+        <w:bottom w:val="single" w:sz="4" w:space="0" w:color="auto"/>
+        <w:right w:val="single" w:sz="4" w:space="0" w:color="auto"/>
+        <w:insideH w:val="single" w:sz="4" w:space="0" w:color="auto"/>
+        <w:insideV w:val="single" w:sz="4" w:space="0" w:color="auto"/>
+      </w:tblBorders>
+    </w:tblPr>
+  </w:style>
 </w:styles>
 </file>
 

</xml_diff>